<commit_message>
Update documentazione e readme.md
</commit_message>
<xml_diff>
--- a/docs/documentazione.docx
+++ b/docs/documentazione.docx
@@ -1033,6 +1033,30 @@
         <w:t>1 – Descrizione del Progetto</w:t>
       </w:r>
       <w:bookmarkEnd w:id="1"/>
+    </w:p>
+    <w:p>
+      <w:r>
+        <w:rPr>
+          <w:b/>
+          <w:bCs/>
+        </w:rPr>
+        <w:t>Pet Oasis</w:t>
+      </w:r>
+      <w:r>
+        <w:rPr>
+          <w:b/>
+          <w:bCs/>
+        </w:rPr>
+        <w:t xml:space="preserve"> </w:t>
+      </w:r>
+      <w:r>
+        <w:t xml:space="preserve">è un gestionale pensato per una pensione di animali domestici (cani, gatti, criceti, canarini ecc..), che permette di gestire i servizi offerti (pensione e toilettatura), la registrazione dei clienti (standard e VIP) e il supporto alle attività interne (scorte di magazzino e pulizia). </w:t>
+      </w:r>
+    </w:p>
+    <w:p>
+      <w:r>
+        <w:t>I clienti VIP possono accumulare punti fedeltà e ricevere premi.</w:t>
+      </w:r>
     </w:p>
     <w:p>
       <w:pPr>

</xml_diff>

<commit_message>
SmartPrinter:Modifica della documentazione e del Readme
</commit_message>
<xml_diff>
--- a/docs/documentazione.docx
+++ b/docs/documentazione.docx
@@ -292,21 +292,7 @@
         <w:rPr>
           <w:sz w:val="29"/>
         </w:rPr>
-        <w:t xml:space="preserve">, </w:t>
-      </w:r>
-      <w:proofErr w:type="spellStart"/>
-      <w:r>
-        <w:rPr>
-          <w:sz w:val="29"/>
-        </w:rPr>
-        <w:t>matr</w:t>
-      </w:r>
-      <w:proofErr w:type="spellEnd"/>
-      <w:r>
-        <w:rPr>
-          <w:sz w:val="29"/>
-        </w:rPr>
-        <w:t xml:space="preserve">. 1053470 </w:t>
+        <w:t xml:space="preserve">, matr. 1053470 </w:t>
       </w:r>
     </w:p>
     <w:p>
@@ -1045,22 +1031,30 @@
       <w:bookmarkEnd w:id="1"/>
     </w:p>
     <w:p>
+      <w:bookmarkStart w:id="2" w:name="_Toc202002646"/>
       <w:r>
         <w:rPr>
           <w:b/>
           <w:bCs/>
         </w:rPr>
-        <w:t>EasyATM</w:t>
+        <w:t>SmartPrinter</w:t>
       </w:r>
       <w:r>
-        <w:t> è un progetto volto a modellare e simulare le funzionalità principali di uno sportello bancomat. Il sistema consente operazioni tipiche come il prelievo, il deposito, la consultazione del saldo e la gestione del PIN, includendo anche aspetti legati alla sicurezza come l’autenticazione tramite carta e PIN, e il blocco della carta dopo tentativi errati.</w:t>
+        <w:t xml:space="preserve"> </w:t>
+      </w:r>
+      <w:r>
+        <w:t xml:space="preserve">è un progetto volto a modellare e simulare le funzionalità principali di una stampante multifunzione, in grado di svolgere operazioni come stampa, copia e scansione di documenti, prestando sempre attenzione agli aspetti legati alla gestione delle risorse (carta, toner) e degli errori comuni (inceppamenti, guasti, coperchi aperti). </w:t>
       </w:r>
     </w:p>
     <w:p>
+      <w:r>
+        <w:t>L’obiettivo è rappresentare in modo formale il comportamento del dispositivo nei vari stati operativi, garantendo affidabilità e coerenza.</w:t>
+      </w:r>
+    </w:p>
+    <w:p>
       <w:pPr>
         <w:pStyle w:val="Titolo2"/>
       </w:pPr>
-      <w:bookmarkStart w:id="2" w:name="_Toc202002646"/>
       <w:r>
         <w:t xml:space="preserve">1.2 </w:t>
       </w:r>
@@ -1134,14 +1128,9 @@
       </w:pPr>
       <w:bookmarkStart w:id="6" w:name="_Toc202002650"/>
       <w:r>
-        <w:t xml:space="preserve">2.3 – Model Checking con </w:t>
-      </w:r>
-      <w:proofErr w:type="spellStart"/>
-      <w:r>
-        <w:t>NumSMV</w:t>
+        <w:t>2.3 – Model Checking con NumSMV</w:t>
       </w:r>
       <w:bookmarkEnd w:id="6"/>
-      <w:proofErr w:type="spellEnd"/>
     </w:p>
     <w:p/>
     <w:sectPr>

</xml_diff>

<commit_message>
Aggiorno documentazione: Test Junit
</commit_message>
<xml_diff>
--- a/docs/documentazione.docx
+++ b/docs/documentazione.docx
@@ -2884,7 +2884,7 @@
           <w:noProof/>
         </w:rPr>
         <w:drawing>
-          <wp:inline distT="0" distB="0" distL="0" distR="0" wp14:anchorId="317E9B6D" wp14:editId="3F39D49C">
+          <wp:inline distT="0" distB="0" distL="0" distR="0" wp14:anchorId="317E9B6D" wp14:editId="58EEF607">
             <wp:extent cx="5400040" cy="3206115"/>
             <wp:effectExtent l="0" t="0" r="0" b="0"/>
             <wp:docPr id="356086951" name="Immagine 5" descr="Immagine che contiene schermata&#10;&#10;Il contenuto generato dall'IA potrebbe non essere corretto."/>
@@ -2964,7 +2964,7 @@
           <w:noProof/>
         </w:rPr>
         <w:drawing>
-          <wp:inline distT="0" distB="0" distL="0" distR="0" wp14:anchorId="7B2F0746" wp14:editId="30015C2C">
+          <wp:inline distT="0" distB="0" distL="0" distR="0" wp14:anchorId="7B2F0746" wp14:editId="40780F47">
             <wp:extent cx="5400040" cy="3206115"/>
             <wp:effectExtent l="0" t="0" r="0" b="0"/>
             <wp:docPr id="1836648275" name="Immagine 6" descr="Immagine che contiene schermata, testo&#10;&#10;Il contenuto generato dall'IA potrebbe non essere corretto."/>
@@ -3035,7 +3035,7 @@
           <w:noProof/>
         </w:rPr>
         <w:drawing>
-          <wp:inline distT="0" distB="0" distL="0" distR="0" wp14:anchorId="210BC760" wp14:editId="51EDEF47">
+          <wp:inline distT="0" distB="0" distL="0" distR="0" wp14:anchorId="210BC760" wp14:editId="00D32D28">
             <wp:extent cx="5400040" cy="3206115"/>
             <wp:effectExtent l="0" t="0" r="0" b="0"/>
             <wp:docPr id="340241457" name="Immagine 7" descr="Immagine che contiene schermata, testo&#10;&#10;Il contenuto generato dall'IA potrebbe non essere corretto."/>
@@ -3131,7 +3131,7 @@
           <w:noProof/>
         </w:rPr>
         <w:drawing>
-          <wp:inline distT="0" distB="0" distL="0" distR="0" wp14:anchorId="0406236D" wp14:editId="1C71B9B4">
+          <wp:inline distT="0" distB="0" distL="0" distR="0" wp14:anchorId="0406236D" wp14:editId="133C0687">
             <wp:extent cx="5400040" cy="3206115"/>
             <wp:effectExtent l="0" t="0" r="0" b="0"/>
             <wp:docPr id="2139946506" name="Immagine 8" descr="Immagine che contiene schermata, testo&#10;&#10;Il contenuto generato dall'IA potrebbe non essere corretto."/>
@@ -3202,7 +3202,7 @@
           <w:noProof/>
         </w:rPr>
         <w:drawing>
-          <wp:inline distT="0" distB="0" distL="0" distR="0" wp14:anchorId="48AAD282" wp14:editId="0E563667">
+          <wp:inline distT="0" distB="0" distL="0" distR="0" wp14:anchorId="48AAD282" wp14:editId="38C25B79">
             <wp:extent cx="5400040" cy="3206115"/>
             <wp:effectExtent l="0" t="0" r="0" b="0"/>
             <wp:docPr id="900734020" name="Immagine 9" descr="Immagine che contiene schermata, testo&#10;&#10;Il contenuto generato dall'IA potrebbe non essere corretto."/>
@@ -3292,7 +3292,7 @@
           <w:noProof/>
         </w:rPr>
         <w:drawing>
-          <wp:inline distT="0" distB="0" distL="0" distR="0" wp14:anchorId="0D645EF2" wp14:editId="29ED43FE">
+          <wp:inline distT="0" distB="0" distL="0" distR="0" wp14:anchorId="0D645EF2" wp14:editId="3984DA95">
             <wp:extent cx="5400040" cy="3206115"/>
             <wp:effectExtent l="0" t="0" r="0" b="0"/>
             <wp:docPr id="1465360904" name="Immagine 10" descr="Immagine che contiene schermata, testo&#10;&#10;Il contenuto generato dall'IA potrebbe non essere corretto."/>
@@ -3363,7 +3363,7 @@
           <w:noProof/>
         </w:rPr>
         <w:drawing>
-          <wp:inline distT="0" distB="0" distL="0" distR="0" wp14:anchorId="76C84A56" wp14:editId="3E1E4296">
+          <wp:inline distT="0" distB="0" distL="0" distR="0" wp14:anchorId="76C84A56" wp14:editId="3D81D994">
             <wp:extent cx="5400040" cy="3206115"/>
             <wp:effectExtent l="0" t="0" r="0" b="0"/>
             <wp:docPr id="749245794" name="Immagine 11" descr="Immagine che contiene schermata&#10;&#10;Il contenuto generato dall'IA potrebbe non essere corretto."/>
@@ -3453,7 +3453,7 @@
           <w:noProof/>
         </w:rPr>
         <w:drawing>
-          <wp:inline distT="0" distB="0" distL="0" distR="0" wp14:anchorId="1448769C" wp14:editId="1834D6B9">
+          <wp:inline distT="0" distB="0" distL="0" distR="0" wp14:anchorId="1448769C" wp14:editId="4A4B156D">
             <wp:extent cx="5400040" cy="3206115"/>
             <wp:effectExtent l="0" t="0" r="0" b="0"/>
             <wp:docPr id="1470632809" name="Immagine 12" descr="Immagine che contiene schermata, testo&#10;&#10;Il contenuto generato dall'IA potrebbe non essere corretto."/>
@@ -3524,7 +3524,7 @@
           <w:noProof/>
         </w:rPr>
         <w:drawing>
-          <wp:inline distT="0" distB="0" distL="0" distR="0" wp14:anchorId="3947F45E" wp14:editId="4B730FE0">
+          <wp:inline distT="0" distB="0" distL="0" distR="0" wp14:anchorId="3947F45E" wp14:editId="2BADEC32">
             <wp:extent cx="5400040" cy="3206115"/>
             <wp:effectExtent l="0" t="0" r="0" b="0"/>
             <wp:docPr id="1636773241" name="Immagine 13" descr="Immagine che contiene schermata, testo, design&#10;&#10;Il contenuto generato dall'IA potrebbe non essere corretto."/>
@@ -3614,7 +3614,7 @@
           <w:noProof/>
         </w:rPr>
         <w:drawing>
-          <wp:inline distT="0" distB="0" distL="0" distR="0" wp14:anchorId="745531AE" wp14:editId="6D861225">
+          <wp:inline distT="0" distB="0" distL="0" distR="0" wp14:anchorId="745531AE" wp14:editId="2EF29795">
             <wp:extent cx="5400040" cy="3206115"/>
             <wp:effectExtent l="0" t="0" r="0" b="0"/>
             <wp:docPr id="43452247" name="Immagine 14" descr="Immagine che contiene schermata, testo&#10;&#10;Il contenuto generato dall'IA potrebbe non essere corretto."/>
@@ -3685,7 +3685,7 @@
           <w:noProof/>
         </w:rPr>
         <w:drawing>
-          <wp:inline distT="0" distB="0" distL="0" distR="0" wp14:anchorId="0965A339" wp14:editId="134C347B">
+          <wp:inline distT="0" distB="0" distL="0" distR="0" wp14:anchorId="0965A339" wp14:editId="779BCC1E">
             <wp:extent cx="5400040" cy="3206115"/>
             <wp:effectExtent l="0" t="0" r="0" b="0"/>
             <wp:docPr id="660590659" name="Immagine 15" descr="Immagine che contiene schermata, testo&#10;&#10;Il contenuto generato dall'IA potrebbe non essere corretto."/>
@@ -3775,7 +3775,7 @@
           <w:noProof/>
         </w:rPr>
         <w:drawing>
-          <wp:inline distT="0" distB="0" distL="0" distR="0" wp14:anchorId="72BEAE4A" wp14:editId="3B35A01C">
+          <wp:inline distT="0" distB="0" distL="0" distR="0" wp14:anchorId="72BEAE4A" wp14:editId="496660C9">
             <wp:extent cx="5400040" cy="3206115"/>
             <wp:effectExtent l="0" t="0" r="0" b="0"/>
             <wp:docPr id="533275607" name="Immagine 16" descr="Immagine che contiene schermata&#10;&#10;Il contenuto generato dall'IA potrebbe non essere corretto."/>
@@ -3846,7 +3846,7 @@
           <w:noProof/>
         </w:rPr>
         <w:drawing>
-          <wp:inline distT="0" distB="0" distL="0" distR="0" wp14:anchorId="20E6CDEA" wp14:editId="1A334047">
+          <wp:inline distT="0" distB="0" distL="0" distR="0" wp14:anchorId="20E6CDEA" wp14:editId="54E0A6A8">
             <wp:extent cx="5400040" cy="3206115"/>
             <wp:effectExtent l="0" t="0" r="0" b="0"/>
             <wp:docPr id="2143870858" name="Immagine 17" descr="Immagine che contiene schermata&#10;&#10;Il contenuto generato dall'IA potrebbe non essere corretto."/>
@@ -6293,7 +6293,6 @@
         </w:rPr>
         <w:t xml:space="preserve">test </w:t>
       </w:r>
-      <w:proofErr w:type="spellStart"/>
       <w:r>
         <w:rPr>
           <w:rStyle w:val="Enfasigrassetto"/>
@@ -6304,7 +6303,6 @@
         </w:rPr>
         <w:t>JUnit</w:t>
       </w:r>
-      <w:proofErr w:type="spellEnd"/>
       <w:r>
         <w:t xml:space="preserve">, </w:t>
       </w:r>
@@ -6400,7 +6398,248 @@
     <w:p>
       <w:bookmarkStart w:id="10" w:name="_Toc203385876"/>
       <w:r>
-        <w:t xml:space="preserve">L’implementazione delle funzionalità della stampante è stata quindi realizzata in Java, adottando un approccio modulare e orientato agli oggetti. Per prima cosa, è stato creato un progetto </w:t>
+        <w:t xml:space="preserve">L’implementazione delle funzionalità della stampante è stata quindi realizzata in </w:t>
+      </w:r>
+      <w:r>
+        <w:t xml:space="preserve">Java, sfruttando l’IDE </w:t>
+      </w:r>
+      <w:r>
+        <w:rPr>
+          <w:i/>
+          <w:iCs/>
+        </w:rPr>
+        <w:t>Eclipse</w:t>
+      </w:r>
+      <w:r>
+        <w:t xml:space="preserve"> </w:t>
+      </w:r>
+      <w:proofErr w:type="gramStart"/>
+      <w:r>
+        <w:t>ed</w:t>
+      </w:r>
+      <w:proofErr w:type="gramEnd"/>
+      <w:r>
+        <w:t xml:space="preserve"> </w:t>
+      </w:r>
+      <w:r>
+        <w:t xml:space="preserve">adottando un approccio modulare e orientato agli </w:t>
+      </w:r>
+      <w:proofErr w:type="gramStart"/>
+      <w:r>
+        <w:t>oggetti..</w:t>
+      </w:r>
+      <w:proofErr w:type="gramEnd"/>
+      <w:r>
+        <w:t xml:space="preserve"> </w:t>
+      </w:r>
+    </w:p>
+    <w:p>
+      <w:pPr>
+        <w:rPr>
+          <w:color w:val="auto"/>
+        </w:rPr>
+      </w:pPr>
+      <w:r>
+        <w:t xml:space="preserve">La classe centrale del progetto è </w:t>
+      </w:r>
+      <w:r>
+        <w:rPr>
+          <w:i/>
+          <w:iCs/>
+        </w:rPr>
+        <w:t>SmartPrinter.java</w:t>
+      </w:r>
+      <w:r>
+        <w:t>, che rappresenta il cuore del sistema e contiene</w:t>
+      </w:r>
+      <w:r>
+        <w:t xml:space="preserve"> </w:t>
+      </w:r>
+      <w:r>
+        <w:t xml:space="preserve">gli attributi e i metodi necessari per </w:t>
+      </w:r>
+      <w:r>
+        <w:t xml:space="preserve">realizzare </w:t>
+      </w:r>
+      <w:r>
+        <w:t>il comportamento della stampante:</w:t>
+      </w:r>
+      <w:r>
+        <w:t xml:space="preserve"> </w:t>
+      </w:r>
+      <w:r>
+        <w:t>gestione dello stato (pronta, in uso, fuori servizio</w:t>
+      </w:r>
+      <w:r>
+        <w:t>…</w:t>
+      </w:r>
+      <w:r>
+        <w:t xml:space="preserve">), dei materiali di consumo (toner, fogli), dei servizi disponibili (stampa bianco e nero, stampa a colori, scansione), nonché la </w:t>
+      </w:r>
+      <w:r>
+        <w:t xml:space="preserve">gestione </w:t>
+      </w:r>
+      <w:r>
+        <w:t>dei guasti</w:t>
+      </w:r>
+      <w:r>
+        <w:t xml:space="preserve"> delle situazioni di errore </w:t>
+      </w:r>
+      <w:r>
+        <w:t>durante</w:t>
+      </w:r>
+      <w:r>
+        <w:t xml:space="preserve"> la stampa.</w:t>
+      </w:r>
+    </w:p>
+    <w:p>
+      <w:pPr>
+        <w:ind w:left="0" w:firstLine="0"/>
+      </w:pPr>
+      <w:r>
+        <w:t>L</w:t>
+      </w:r>
+      <w:r>
+        <w:t xml:space="preserve">a classe </w:t>
+      </w:r>
+      <w:r>
+        <w:rPr>
+          <w:i/>
+          <w:iCs/>
+        </w:rPr>
+        <w:t>Utente.java</w:t>
+      </w:r>
+      <w:r>
+        <w:t xml:space="preserve"> è invece </w:t>
+      </w:r>
+      <w:r>
+        <w:t xml:space="preserve">responsabile della </w:t>
+      </w:r>
+      <w:r>
+        <w:t xml:space="preserve">rappresentazione </w:t>
+      </w:r>
+      <w:r>
+        <w:t xml:space="preserve">degli utenti autorizzati all’utilizzo della stampante. Ogni oggetto </w:t>
+      </w:r>
+      <w:r>
+        <w:t>Utente</w:t>
+      </w:r>
+      <w:r>
+        <w:t xml:space="preserve"> contiene le informazioni necessarie all'autenticazione </w:t>
+      </w:r>
+      <w:r>
+        <w:t>e all’utilizzo della stampante</w:t>
+      </w:r>
+      <w:r>
+        <w:t xml:space="preserve">, </w:t>
+      </w:r>
+      <w:r>
+        <w:t>ovvero il proprio numero di</w:t>
+      </w:r>
+      <w:r>
+        <w:t xml:space="preserve"> badge</w:t>
+      </w:r>
+      <w:r>
+        <w:t>, il Pin ed il credito associato</w:t>
+      </w:r>
+      <w:r>
+        <w:t>.</w:t>
+      </w:r>
+    </w:p>
+    <w:p>
+      <w:r>
+        <w:lastRenderedPageBreak/>
+        <w:t xml:space="preserve">Infine, è stata implementata la classe </w:t>
+      </w:r>
+      <w:r>
+        <w:rPr>
+          <w:i/>
+          <w:iCs/>
+        </w:rPr>
+        <w:t>InterazioneStampante.java</w:t>
+      </w:r>
+      <w:r>
+        <w:t xml:space="preserve">, che funge da punto d’ingresso per l’utilizzo interattivo del sistema. Questa classe </w:t>
+      </w:r>
+      <w:r>
+        <w:t xml:space="preserve">ingloba </w:t>
+      </w:r>
+      <w:r>
+        <w:t xml:space="preserve">al suo interno un’istanza di </w:t>
+      </w:r>
+      <w:r>
+        <w:t>SmartPrinter</w:t>
+      </w:r>
+      <w:r>
+        <w:t xml:space="preserve"> e</w:t>
+      </w:r>
+      <w:r>
+        <w:t xml:space="preserve"> </w:t>
+      </w:r>
+      <w:r>
+        <w:t xml:space="preserve">fornisce </w:t>
+      </w:r>
+      <w:r>
+        <w:t>un’interfaccia testuale</w:t>
+      </w:r>
+      <w:r>
+        <w:t xml:space="preserve"> </w:t>
+      </w:r>
+      <w:r>
+        <w:t xml:space="preserve">per </w:t>
+      </w:r>
+      <w:r>
+        <w:t xml:space="preserve">l’interazione </w:t>
+      </w:r>
+      <w:r>
+        <w:t xml:space="preserve">con </w:t>
+      </w:r>
+      <w:r>
+        <w:t>la stampante, permettendo</w:t>
+      </w:r>
+      <w:r>
+        <w:t xml:space="preserve"> </w:t>
+      </w:r>
+      <w:r>
+        <w:t xml:space="preserve">così </w:t>
+      </w:r>
+      <w:r>
+        <w:t>di</w:t>
+      </w:r>
+      <w:r>
+        <w:t xml:space="preserve"> effettuare il login</w:t>
+      </w:r>
+      <w:r>
+        <w:t xml:space="preserve">, </w:t>
+      </w:r>
+      <w:r>
+        <w:t xml:space="preserve">scegliere un </w:t>
+      </w:r>
+      <w:r>
+        <w:t>servizi</w:t>
+      </w:r>
+      <w:r>
+        <w:t>o</w:t>
+      </w:r>
+      <w:r>
+        <w:t xml:space="preserve"> e visualizzare lo stato del sistema in tempo reale.</w:t>
+      </w:r>
+    </w:p>
+    <w:p>
+      <w:pPr>
+        <w:pStyle w:val="Titolo2"/>
+      </w:pPr>
+      <w:r>
+        <w:t xml:space="preserve">3.2 – </w:t>
+      </w:r>
+      <w:bookmarkEnd w:id="10"/>
+      <w:r>
+        <w:t>Testing del programma con Junit</w:t>
+      </w:r>
+    </w:p>
+    <w:p>
+      <w:r>
+        <w:t xml:space="preserve">Durante lo sviluppo del programma, i test realizzati con il framework </w:t>
       </w:r>
       <w:r>
         <w:rPr>
@@ -6410,10 +6649,61 @@
           <w:i/>
           <w:iCs/>
         </w:rPr>
-        <w:t>Maven</w:t>
-      </w:r>
-      <w:r>
-        <w:t xml:space="preserve"> attraverso l’ambiente di sviluppo </w:t>
+        <w:t>JUnit</w:t>
+      </w:r>
+      <w:r>
+        <w:t xml:space="preserve"> hanno avuto un ruolo fondamentale nel garantire la correttezza e l’affidabilità del sistema. Grazie ai test è stato possibile </w:t>
+      </w:r>
+      <w:r>
+        <w:rPr>
+          <w:rStyle w:val="Enfasigrassetto"/>
+          <w:b w:val="0"/>
+          <w:bCs w:val="0"/>
+        </w:rPr>
+        <w:t>individuare rapidamente comportamenti inattesi</w:t>
+      </w:r>
+      <w:r>
+        <w:t xml:space="preserve">, intervenire in modo tempestivo e migliorare sia la </w:t>
+      </w:r>
+      <w:r>
+        <w:rPr>
+          <w:rStyle w:val="Enfasigrassetto"/>
+          <w:b w:val="0"/>
+          <w:bCs w:val="0"/>
+        </w:rPr>
+        <w:t>manutenibilità</w:t>
+      </w:r>
+      <w:r>
+        <w:t xml:space="preserve"> che la </w:t>
+      </w:r>
+      <w:r>
+        <w:rPr>
+          <w:rStyle w:val="Enfasigrassetto"/>
+          <w:b w:val="0"/>
+          <w:bCs w:val="0"/>
+        </w:rPr>
+        <w:t>robustezza</w:t>
+      </w:r>
+      <w:r>
+        <w:t xml:space="preserve"> del codice.</w:t>
+      </w:r>
+    </w:p>
+    <w:p>
+      <w:pPr>
+        <w:ind w:left="0" w:firstLine="0"/>
+      </w:pPr>
+      <w:r>
+        <w:t xml:space="preserve">In particolare, per la classe </w:t>
+      </w:r>
+      <w:r>
+        <w:rPr>
+          <w:i/>
+          <w:iCs/>
+        </w:rPr>
+        <w:t>SmartPrinter.java</w:t>
+      </w:r>
+      <w:r>
+        <w:t xml:space="preserve"> è stato adottato un approccio </w:t>
       </w:r>
       <w:r>
         <w:rPr>
@@ -6423,72 +6713,284 @@
           <w:i/>
           <w:iCs/>
         </w:rPr>
-        <w:t>Eclipse</w:t>
-      </w:r>
-      <w:r>
-        <w:t>, in modo da facilitare la gestione delle dipendenze e l’organizzazione del codice.</w:t>
+        <w:t>Test-Driven Development (TDD)</w:t>
       </w:r>
       <w:r>
         <w:t xml:space="preserve"> </w:t>
       </w:r>
-    </w:p>
-    <w:p>
-      <w:pPr>
-        <w:rPr>
-          <w:color w:val="auto"/>
-        </w:rPr>
-      </w:pPr>
-      <w:r>
-        <w:t xml:space="preserve">La classe centrale del progetto è </w:t>
-      </w:r>
-      <w:r>
-        <w:rPr>
+      <w:r>
+        <w:t xml:space="preserve">per guidare </w:t>
+      </w:r>
+      <w:r>
+        <w:t xml:space="preserve">lo sviluppo delle funzionalità più critiche. I test hanno consentito di verificare in modo sistematico il comportamento della stampante in tutti i possibili </w:t>
+      </w:r>
+      <w:r>
+        <w:rPr>
+          <w:rStyle w:val="Enfasigrassetto"/>
+          <w:b w:val="0"/>
+          <w:bCs w:val="0"/>
+        </w:rPr>
+        <w:t>stati interni</w:t>
+      </w:r>
+      <w:r>
+        <w:t xml:space="preserve">, assicurando la coerenza con le specifiche del modello ASM. </w:t>
+      </w:r>
+    </w:p>
+    <w:p>
+      <w:pPr>
+        <w:ind w:left="0" w:firstLine="0"/>
+      </w:pPr>
+      <w:r>
+        <w:t>Inoltre,</w:t>
+      </w:r>
+      <w:r>
+        <w:t xml:space="preserve"> i metodi responsabili dell’erogazione dei servizi (stamp</w:t>
+      </w:r>
+      <w:r>
+        <w:t>e e scansione</w:t>
+      </w:r>
+      <w:r>
+        <w:t>)</w:t>
+      </w:r>
+      <w:r>
+        <w:t xml:space="preserve"> sono stati testati</w:t>
+      </w:r>
+      <w:r>
+        <w:t xml:space="preserve"> con dei test parametrici</w:t>
+      </w:r>
+      <w:r>
+        <w:t xml:space="preserve"> per garantire una c</w:t>
+      </w:r>
+      <w:r>
+        <w:rPr>
+          <w:rStyle w:val="Enfasigrassetto"/>
+          <w:b w:val="0"/>
+          <w:bCs w:val="0"/>
           <w:i/>
           <w:iCs/>
         </w:rPr>
-        <w:t>SmartPrinter.java</w:t>
-      </w:r>
-      <w:r>
-        <w:t>, che rappresenta il cuore del sistema e contiene</w:t>
-      </w:r>
-      <w:r>
+        <w:t>opertura MCDC (Modified Condition/Decision Coverage)</w:t>
+      </w:r>
+      <w:r>
+        <w:t>.</w:t>
+      </w:r>
+    </w:p>
+    <w:p>
+      <w:pPr>
+        <w:ind w:left="0" w:firstLine="0"/>
+      </w:pPr>
+      <w:r>
+        <w:t>Le classi di Test realizzate sono quindi:</w:t>
+      </w:r>
+    </w:p>
+    <w:p>
+      <w:pPr>
+        <w:pStyle w:val="Paragrafoelenco"/>
+        <w:numPr>
+          <w:ilvl w:val="0"/>
+          <w:numId w:val="108"/>
+        </w:numPr>
+      </w:pPr>
+      <w:r>
+        <w:rPr>
+          <w:b/>
+          <w:bCs/>
+        </w:rPr>
+        <w:t>SmartPrinterTest1Login.java</w:t>
+      </w:r>
+      <w:r>
+        <w:t>:</w:t>
+      </w:r>
+      <w:r>
+        <w:rPr>
+          <w:rFonts w:ascii="Menlo" w:hAnsi="Menlo" w:cs="Menlo"/>
+          <w:color w:val="6A9955"/>
+          <w:sz w:val="18"/>
+          <w:szCs w:val="18"/>
+        </w:rPr>
         <w:t xml:space="preserve"> </w:t>
       </w:r>
       <w:r>
-        <w:t xml:space="preserve">gli attributi e i metodi necessari per </w:t>
-      </w:r>
-      <w:r>
-        <w:t xml:space="preserve">realizzare </w:t>
-      </w:r>
-      <w:r>
-        <w:t>il comportamento della stampante:</w:t>
+        <w:t>Test Suite che</w:t>
+      </w:r>
+      <w:r>
+        <w:t xml:space="preserve"> copre tutto il processo di autenticazione e lo stato di guasto.</w:t>
+      </w:r>
+    </w:p>
+    <w:p>
+      <w:pPr>
+        <w:pStyle w:val="Paragrafoelenco"/>
+        <w:numPr>
+          <w:ilvl w:val="0"/>
+          <w:numId w:val="108"/>
+        </w:numPr>
+      </w:pPr>
+      <w:r>
+        <w:rPr>
+          <w:b/>
+          <w:bCs/>
+        </w:rPr>
+        <w:t>SmartPrinterTest2StampaBNMCDC.java</w:t>
+      </w:r>
+      <w:r>
+        <w:t>:</w:t>
       </w:r>
       <w:r>
         <w:t xml:space="preserve"> </w:t>
       </w:r>
       <w:r>
-        <w:t>gestione dello stato (pronta, in uso, fuori servizio</w:t>
-      </w:r>
-      <w:r>
-        <w:t>…</w:t>
-      </w:r>
-      <w:r>
-        <w:t xml:space="preserve">), dei materiali di consumo (toner, fogli), dei servizi disponibili (stampa bianco e nero, stampa a colori, scansione), nonché la </w:t>
-      </w:r>
-      <w:r>
-        <w:t xml:space="preserve">gestione </w:t>
-      </w:r>
-      <w:r>
-        <w:t>dei guasti</w:t>
-      </w:r>
-      <w:r>
-        <w:t xml:space="preserve"> delle situazioni di errore </w:t>
-      </w:r>
-      <w:r>
-        <w:t>durante</w:t>
-      </w:r>
-      <w:r>
-        <w:t xml:space="preserve"> la stampa.</w:t>
+        <w:t xml:space="preserve">Test Suite parametrica MCDC per la stampa </w:t>
+      </w:r>
+      <w:r>
+        <w:t>in bianco e nero.</w:t>
+      </w:r>
+    </w:p>
+    <w:p>
+      <w:pPr>
+        <w:pStyle w:val="Paragrafoelenco"/>
+        <w:numPr>
+          <w:ilvl w:val="0"/>
+          <w:numId w:val="108"/>
+        </w:numPr>
+      </w:pPr>
+      <w:r>
+        <w:rPr>
+          <w:b/>
+          <w:bCs/>
+        </w:rPr>
+        <w:t>SmartPrinterTest</w:t>
+      </w:r>
+      <w:r>
+        <w:rPr>
+          <w:b/>
+          <w:bCs/>
+        </w:rPr>
+        <w:t>3</w:t>
+      </w:r>
+      <w:r>
+        <w:rPr>
+          <w:b/>
+          <w:bCs/>
+        </w:rPr>
+        <w:t>Stampa</w:t>
+      </w:r>
+      <w:r>
+        <w:rPr>
+          <w:b/>
+          <w:bCs/>
+        </w:rPr>
+        <w:t>COL</w:t>
+      </w:r>
+      <w:r>
+        <w:rPr>
+          <w:b/>
+          <w:bCs/>
+        </w:rPr>
+        <w:t>MCDC.java</w:t>
+      </w:r>
+      <w:r>
+        <w:t>:</w:t>
+      </w:r>
+      <w:r>
+        <w:t xml:space="preserve"> </w:t>
+      </w:r>
+      <w:r>
+        <w:t xml:space="preserve">Test Suite parametrica MCDC per la stampa </w:t>
+      </w:r>
+      <w:r>
+        <w:t>a colori.</w:t>
+      </w:r>
+    </w:p>
+    <w:p>
+      <w:pPr>
+        <w:pStyle w:val="Paragrafoelenco"/>
+        <w:numPr>
+          <w:ilvl w:val="0"/>
+          <w:numId w:val="108"/>
+        </w:numPr>
+      </w:pPr>
+      <w:r>
+        <w:rPr>
+          <w:b/>
+          <w:bCs/>
+        </w:rPr>
+        <w:t>SmartPrinterTest</w:t>
+      </w:r>
+      <w:r>
+        <w:rPr>
+          <w:b/>
+          <w:bCs/>
+        </w:rPr>
+        <w:t>4</w:t>
+      </w:r>
+      <w:r>
+        <w:rPr>
+          <w:b/>
+          <w:bCs/>
+        </w:rPr>
+        <w:t>S</w:t>
+      </w:r>
+      <w:r>
+        <w:rPr>
+          <w:b/>
+          <w:bCs/>
+        </w:rPr>
+        <w:t>cansione</w:t>
+      </w:r>
+      <w:r>
+        <w:rPr>
+          <w:b/>
+          <w:bCs/>
+        </w:rPr>
+        <w:t>MCDC.java</w:t>
+      </w:r>
+      <w:r>
+        <w:t xml:space="preserve">: </w:t>
+      </w:r>
+      <w:r>
+        <w:t xml:space="preserve">Test Suite parametrica MCDC per la </w:t>
+      </w:r>
+      <w:r>
+        <w:t>scansione.</w:t>
+      </w:r>
+    </w:p>
+    <w:p>
+      <w:pPr>
+        <w:pStyle w:val="Paragrafoelenco"/>
+        <w:numPr>
+          <w:ilvl w:val="0"/>
+          <w:numId w:val="108"/>
+        </w:numPr>
+      </w:pPr>
+      <w:r>
+        <w:rPr>
+          <w:b/>
+          <w:bCs/>
+        </w:rPr>
+        <w:t>SmartPrinterTest</w:t>
+      </w:r>
+      <w:r>
+        <w:rPr>
+          <w:b/>
+          <w:bCs/>
+        </w:rPr>
+        <w:t>5InUsoErrore</w:t>
+      </w:r>
+      <w:r>
+        <w:rPr>
+          <w:b/>
+          <w:bCs/>
+        </w:rPr>
+        <w:t>.java</w:t>
+      </w:r>
+      <w:r>
+        <w:t xml:space="preserve">: </w:t>
+      </w:r>
+      <w:r>
+        <w:t xml:space="preserve">Test Suite </w:t>
+      </w:r>
+      <w:r>
+        <w:t>per il testing degli stati “In Uso” ed “Errore”.</w:t>
       </w:r>
     </w:p>
     <w:p>
@@ -6496,155 +6998,93 @@
         <w:ind w:left="0" w:firstLine="0"/>
       </w:pPr>
       <w:r>
-        <w:t>L</w:t>
-      </w:r>
-      <w:r>
-        <w:t xml:space="preserve">a classe </w:t>
-      </w:r>
-      <w:r>
-        <w:rPr>
+        <w:lastRenderedPageBreak/>
+        <w:t xml:space="preserve">Inoltre, </w:t>
+      </w:r>
+      <w:r>
+        <w:t xml:space="preserve">utilizzando il </w:t>
+      </w:r>
+      <w:r>
+        <w:t xml:space="preserve">tool </w:t>
+      </w:r>
+      <w:r>
+        <w:rPr>
+          <w:rStyle w:val="Enfasigrassetto"/>
+          <w:b w:val="0"/>
+          <w:bCs w:val="0"/>
           <w:i/>
           <w:iCs/>
         </w:rPr>
-        <w:t>Utente.java</w:t>
-      </w:r>
-      <w:r>
-        <w:t xml:space="preserve"> è invece </w:t>
-      </w:r>
-      <w:r>
-        <w:t xml:space="preserve">responsabile della </w:t>
-      </w:r>
-      <w:r>
-        <w:t xml:space="preserve">rappresentazione </w:t>
-      </w:r>
-      <w:r>
-        <w:t xml:space="preserve">degli utenti autorizzati all’utilizzo della stampante. Ogni oggetto </w:t>
-      </w:r>
-      <w:r>
-        <w:t>Utente</w:t>
-      </w:r>
-      <w:r>
-        <w:t xml:space="preserve"> contiene le informazioni </w:t>
-      </w:r>
-      <w:r>
-        <w:lastRenderedPageBreak/>
-        <w:t xml:space="preserve">necessarie all'autenticazione </w:t>
-      </w:r>
-      <w:r>
-        <w:t>e all’utilizzo della stampante</w:t>
-      </w:r>
-      <w:r>
-        <w:t xml:space="preserve">, </w:t>
-      </w:r>
-      <w:r>
-        <w:t>ovvero il proprio numero di</w:t>
-      </w:r>
-      <w:r>
-        <w:t xml:space="preserve"> badge</w:t>
-      </w:r>
-      <w:r>
-        <w:t>, il Pin ed il credito associato</w:t>
-      </w:r>
-      <w:r>
-        <w:t>.</w:t>
-      </w:r>
-    </w:p>
-    <w:p>
-      <w:r>
-        <w:t xml:space="preserve">Infine, è stata implementata la classe </w:t>
-      </w:r>
-      <w:r>
-        <w:rPr>
+        <w:t>CodeCover</w:t>
+      </w:r>
+      <w:r>
+        <w:t>, è stato possibile misurare con precisione la copertura del codice</w:t>
+      </w:r>
+      <w:r>
+        <w:t xml:space="preserve">, in particolare, </w:t>
+      </w:r>
+      <w:r>
+        <w:t xml:space="preserve">eseguendo l’intera suite di test, la copertura degli </w:t>
+      </w:r>
+      <w:r>
+        <w:rPr>
+          <w:rStyle w:val="Enfasigrassetto"/>
+          <w:b w:val="0"/>
+          <w:bCs w:val="0"/>
+        </w:rPr>
+        <w:t>statement</w:t>
+      </w:r>
+      <w:r>
+        <w:rPr>
+          <w:rStyle w:val="Enfasigrassetto"/>
+          <w:b w:val="0"/>
+          <w:bCs w:val="0"/>
+        </w:rPr>
+        <w:t xml:space="preserve"> per la classe </w:t>
+      </w:r>
+      <w:r>
+        <w:rPr>
+          <w:rStyle w:val="Enfasigrassetto"/>
+          <w:b w:val="0"/>
+          <w:bCs w:val="0"/>
           <w:i/>
           <w:iCs/>
         </w:rPr>
-        <w:t>InterazioneStampante.java</w:t>
-      </w:r>
-      <w:r>
-        <w:t xml:space="preserve">, che funge da punto d’ingresso per l’utilizzo interattivo del sistema. Questa classe </w:t>
-      </w:r>
-      <w:r>
-        <w:t xml:space="preserve">ingloba </w:t>
-      </w:r>
-      <w:r>
-        <w:t xml:space="preserve">al suo interno un’istanza di </w:t>
-      </w:r>
-      <w:r>
-        <w:t>SmartPrinter</w:t>
-      </w:r>
-      <w:r>
-        <w:t xml:space="preserve"> e</w:t>
+        <w:t>SmartPrinter.java</w:t>
+      </w:r>
+      <w:r>
+        <w:t xml:space="preserve"> risulta essere di circa </w:t>
+      </w:r>
+      <w:r>
+        <w:t xml:space="preserve">il </w:t>
+      </w:r>
+      <w:r>
+        <w:rPr>
+          <w:rStyle w:val="Enfasigrassetto"/>
+          <w:b w:val="0"/>
+          <w:bCs w:val="0"/>
+        </w:rPr>
+        <w:t>90%</w:t>
+      </w:r>
+      <w:r>
+        <w:t>.</w:t>
       </w:r>
       <w:r>
         <w:t xml:space="preserve"> </w:t>
       </w:r>
-      <w:r>
-        <w:t xml:space="preserve">fornisce </w:t>
-      </w:r>
-      <w:r>
-        <w:t>un’interfaccia testuale</w:t>
-      </w:r>
-      <w:r>
-        <w:t xml:space="preserve"> </w:t>
-      </w:r>
-      <w:r>
-        <w:t xml:space="preserve">per </w:t>
-      </w:r>
-      <w:r>
-        <w:t xml:space="preserve">l’interazione </w:t>
-      </w:r>
-      <w:r>
-        <w:t xml:space="preserve">con </w:t>
-      </w:r>
-      <w:r>
-        <w:t>la stampante, permettendo</w:t>
-      </w:r>
-      <w:r>
-        <w:t xml:space="preserve"> </w:t>
-      </w:r>
-      <w:r>
-        <w:t xml:space="preserve">così </w:t>
-      </w:r>
-      <w:r>
-        <w:t>di</w:t>
-      </w:r>
-      <w:r>
-        <w:t xml:space="preserve"> effettuare il login</w:t>
-      </w:r>
-      <w:r>
-        <w:t xml:space="preserve">, </w:t>
-      </w:r>
-      <w:r>
-        <w:t xml:space="preserve">scegliere un </w:t>
-      </w:r>
-      <w:r>
-        <w:t>servizi</w:t>
-      </w:r>
-      <w:r>
-        <w:t>o</w:t>
-      </w:r>
-      <w:r>
-        <w:t xml:space="preserve"> e visualizzare lo stato del sistema in tempo reale.</w:t>
-      </w:r>
     </w:p>
     <w:p>
       <w:pPr>
         <w:pStyle w:val="Titolo2"/>
       </w:pPr>
-      <w:r>
-        <w:t>3.2 – Analisi statica del Codice</w:t>
-      </w:r>
-      <w:bookmarkEnd w:id="10"/>
-    </w:p>
-    <w:p>
-      <w:pPr>
-        <w:pStyle w:val="Titolo2"/>
-      </w:pPr>
       <w:bookmarkStart w:id="11" w:name="_Toc203385877"/>
       <w:r>
-        <w:t>3.3 – Testing del programma con JUnit</w:t>
+        <w:t xml:space="preserve">3.3 – </w:t>
       </w:r>
       <w:bookmarkEnd w:id="11"/>
+      <w:r>
+        <w:t>Analisi statica del Codice</w:t>
+      </w:r>
     </w:p>
     <w:p>
       <w:pPr>
@@ -6658,11 +7098,24 @@
     </w:p>
     <w:p>
       <w:pPr>
+        <w:spacing w:before="0" w:after="0" w:line="240" w:lineRule="auto"/>
+        <w:ind w:left="0" w:firstLine="0"/>
+        <w:jc w:val="left"/>
+      </w:pPr>
+    </w:p>
+    <w:p>
+      <w:pPr>
+        <w:spacing w:before="0" w:after="0" w:line="240" w:lineRule="auto"/>
+        <w:ind w:left="0" w:firstLine="0"/>
+        <w:jc w:val="left"/>
+      </w:pPr>
+    </w:p>
+    <w:p>
+      <w:pPr>
         <w:pStyle w:val="Titolo1"/>
       </w:pPr>
       <w:bookmarkStart w:id="12" w:name="_Toc203385878"/>
       <w:r>
-        <w:lastRenderedPageBreak/>
         <w:t>4 – JML</w:t>
       </w:r>
       <w:bookmarkEnd w:id="12"/>
@@ -11200,6 +11653,96 @@
     </w:lvl>
   </w:abstractNum>
   <w:abstractNum w:abstractNumId="43" w15:restartNumberingAfterBreak="0">
+    <w:nsid w:val="38072DCE"/>
+    <w:multiLevelType w:val="hybridMultilevel"/>
+    <w:tmpl w:val="CD084010"/>
+    <w:lvl w:ilvl="0" w:tplc="2882902E">
+      <w:start w:val="1"/>
+      <w:numFmt w:val="decimal"/>
+      <w:lvlText w:val="%1."/>
+      <w:lvlJc w:val="left"/>
+      <w:pPr>
+        <w:ind w:left="720" w:hanging="360"/>
+      </w:pPr>
+      <w:rPr>
+        <w:b/>
+        <w:bCs/>
+      </w:rPr>
+    </w:lvl>
+    <w:lvl w:ilvl="1" w:tplc="04100019" w:tentative="1">
+      <w:start w:val="1"/>
+      <w:numFmt w:val="lowerLetter"/>
+      <w:lvlText w:val="%2."/>
+      <w:lvlJc w:val="left"/>
+      <w:pPr>
+        <w:ind w:left="1440" w:hanging="360"/>
+      </w:pPr>
+    </w:lvl>
+    <w:lvl w:ilvl="2" w:tplc="0410001B" w:tentative="1">
+      <w:start w:val="1"/>
+      <w:numFmt w:val="lowerRoman"/>
+      <w:lvlText w:val="%3."/>
+      <w:lvlJc w:val="right"/>
+      <w:pPr>
+        <w:ind w:left="2160" w:hanging="180"/>
+      </w:pPr>
+    </w:lvl>
+    <w:lvl w:ilvl="3" w:tplc="0410000F" w:tentative="1">
+      <w:start w:val="1"/>
+      <w:numFmt w:val="decimal"/>
+      <w:lvlText w:val="%4."/>
+      <w:lvlJc w:val="left"/>
+      <w:pPr>
+        <w:ind w:left="2880" w:hanging="360"/>
+      </w:pPr>
+    </w:lvl>
+    <w:lvl w:ilvl="4" w:tplc="04100019" w:tentative="1">
+      <w:start w:val="1"/>
+      <w:numFmt w:val="lowerLetter"/>
+      <w:lvlText w:val="%5."/>
+      <w:lvlJc w:val="left"/>
+      <w:pPr>
+        <w:ind w:left="3600" w:hanging="360"/>
+      </w:pPr>
+    </w:lvl>
+    <w:lvl w:ilvl="5" w:tplc="0410001B" w:tentative="1">
+      <w:start w:val="1"/>
+      <w:numFmt w:val="lowerRoman"/>
+      <w:lvlText w:val="%6."/>
+      <w:lvlJc w:val="right"/>
+      <w:pPr>
+        <w:ind w:left="4320" w:hanging="180"/>
+      </w:pPr>
+    </w:lvl>
+    <w:lvl w:ilvl="6" w:tplc="0410000F" w:tentative="1">
+      <w:start w:val="1"/>
+      <w:numFmt w:val="decimal"/>
+      <w:lvlText w:val="%7."/>
+      <w:lvlJc w:val="left"/>
+      <w:pPr>
+        <w:ind w:left="5040" w:hanging="360"/>
+      </w:pPr>
+    </w:lvl>
+    <w:lvl w:ilvl="7" w:tplc="04100019" w:tentative="1">
+      <w:start w:val="1"/>
+      <w:numFmt w:val="lowerLetter"/>
+      <w:lvlText w:val="%8."/>
+      <w:lvlJc w:val="left"/>
+      <w:pPr>
+        <w:ind w:left="5760" w:hanging="360"/>
+      </w:pPr>
+    </w:lvl>
+    <w:lvl w:ilvl="8" w:tplc="0410001B" w:tentative="1">
+      <w:start w:val="1"/>
+      <w:numFmt w:val="lowerRoman"/>
+      <w:lvlText w:val="%9."/>
+      <w:lvlJc w:val="right"/>
+      <w:pPr>
+        <w:ind w:left="6480" w:hanging="180"/>
+      </w:pPr>
+    </w:lvl>
+  </w:abstractNum>
+  <w:abstractNum w:abstractNumId="44" w15:restartNumberingAfterBreak="0">
     <w:nsid w:val="38E207B5"/>
     <w:multiLevelType w:val="multilevel"/>
     <w:tmpl w:val="186AFD7A"/>
@@ -11302,7 +11845,7 @@
       </w:pPr>
     </w:lvl>
   </w:abstractNum>
-  <w:abstractNum w:abstractNumId="44" w15:restartNumberingAfterBreak="0">
+  <w:abstractNum w:abstractNumId="45" w15:restartNumberingAfterBreak="0">
     <w:nsid w:val="3A0C2649"/>
     <w:multiLevelType w:val="hybridMultilevel"/>
     <w:tmpl w:val="8D0ED982"/>
@@ -11394,7 +11937,7 @@
       </w:pPr>
     </w:lvl>
   </w:abstractNum>
-  <w:abstractNum w:abstractNumId="45" w15:restartNumberingAfterBreak="0">
+  <w:abstractNum w:abstractNumId="46" w15:restartNumberingAfterBreak="0">
     <w:nsid w:val="3B0318B8"/>
     <w:multiLevelType w:val="multilevel"/>
     <w:tmpl w:val="33747012"/>
@@ -11515,7 +12058,7 @@
       </w:rPr>
     </w:lvl>
   </w:abstractNum>
-  <w:abstractNum w:abstractNumId="46" w15:restartNumberingAfterBreak="0">
+  <w:abstractNum w:abstractNumId="47" w15:restartNumberingAfterBreak="0">
     <w:nsid w:val="3B795875"/>
     <w:multiLevelType w:val="hybridMultilevel"/>
     <w:tmpl w:val="31DC1FB8"/>
@@ -11628,7 +12171,7 @@
       </w:rPr>
     </w:lvl>
   </w:abstractNum>
-  <w:abstractNum w:abstractNumId="47" w15:restartNumberingAfterBreak="0">
+  <w:abstractNum w:abstractNumId="48" w15:restartNumberingAfterBreak="0">
     <w:nsid w:val="3C2D3798"/>
     <w:multiLevelType w:val="hybridMultilevel"/>
     <w:tmpl w:val="ED567EBE"/>
@@ -11741,7 +12284,7 @@
       </w:rPr>
     </w:lvl>
   </w:abstractNum>
-  <w:abstractNum w:abstractNumId="48" w15:restartNumberingAfterBreak="0">
+  <w:abstractNum w:abstractNumId="49" w15:restartNumberingAfterBreak="0">
     <w:nsid w:val="3C6F3D98"/>
     <w:multiLevelType w:val="hybridMultilevel"/>
     <w:tmpl w:val="559E1800"/>
@@ -11827,7 +12370,7 @@
       </w:pPr>
     </w:lvl>
   </w:abstractNum>
-  <w:abstractNum w:abstractNumId="49" w15:restartNumberingAfterBreak="0">
+  <w:abstractNum w:abstractNumId="50" w15:restartNumberingAfterBreak="0">
     <w:nsid w:val="3D151267"/>
     <w:multiLevelType w:val="multilevel"/>
     <w:tmpl w:val="CE0401A2"/>
@@ -11948,7 +12491,7 @@
       </w:rPr>
     </w:lvl>
   </w:abstractNum>
-  <w:abstractNum w:abstractNumId="50" w15:restartNumberingAfterBreak="0">
+  <w:abstractNum w:abstractNumId="51" w15:restartNumberingAfterBreak="0">
     <w:nsid w:val="3EE3585D"/>
     <w:multiLevelType w:val="hybridMultilevel"/>
     <w:tmpl w:val="D37013EC"/>
@@ -12061,7 +12604,7 @@
       </w:rPr>
     </w:lvl>
   </w:abstractNum>
-  <w:abstractNum w:abstractNumId="51" w15:restartNumberingAfterBreak="0">
+  <w:abstractNum w:abstractNumId="52" w15:restartNumberingAfterBreak="0">
     <w:nsid w:val="3F072BAC"/>
     <w:multiLevelType w:val="hybridMultilevel"/>
     <w:tmpl w:val="26027C14"/>
@@ -12150,7 +12693,7 @@
       </w:pPr>
     </w:lvl>
   </w:abstractNum>
-  <w:abstractNum w:abstractNumId="52" w15:restartNumberingAfterBreak="0">
+  <w:abstractNum w:abstractNumId="53" w15:restartNumberingAfterBreak="0">
     <w:nsid w:val="3F3F22EC"/>
     <w:multiLevelType w:val="hybridMultilevel"/>
     <w:tmpl w:val="356E0E28"/>
@@ -12239,7 +12782,7 @@
       </w:pPr>
     </w:lvl>
   </w:abstractNum>
-  <w:abstractNum w:abstractNumId="53" w15:restartNumberingAfterBreak="0">
+  <w:abstractNum w:abstractNumId="54" w15:restartNumberingAfterBreak="0">
     <w:nsid w:val="3FDF18D6"/>
     <w:multiLevelType w:val="hybridMultilevel"/>
     <w:tmpl w:val="356E0E28"/>
@@ -12328,7 +12871,7 @@
       </w:pPr>
     </w:lvl>
   </w:abstractNum>
-  <w:abstractNum w:abstractNumId="54" w15:restartNumberingAfterBreak="0">
+  <w:abstractNum w:abstractNumId="55" w15:restartNumberingAfterBreak="0">
     <w:nsid w:val="42311E7B"/>
     <w:multiLevelType w:val="multilevel"/>
     <w:tmpl w:val="18AAB8D8"/>
@@ -12477,7 +13020,7 @@
       </w:rPr>
     </w:lvl>
   </w:abstractNum>
-  <w:abstractNum w:abstractNumId="55" w15:restartNumberingAfterBreak="0">
+  <w:abstractNum w:abstractNumId="56" w15:restartNumberingAfterBreak="0">
     <w:nsid w:val="42963129"/>
     <w:multiLevelType w:val="hybridMultilevel"/>
     <w:tmpl w:val="A880A97E"/>
@@ -12590,7 +13133,7 @@
       </w:rPr>
     </w:lvl>
   </w:abstractNum>
-  <w:abstractNum w:abstractNumId="56" w15:restartNumberingAfterBreak="0">
+  <w:abstractNum w:abstractNumId="57" w15:restartNumberingAfterBreak="0">
     <w:nsid w:val="437A53A1"/>
     <w:multiLevelType w:val="hybridMultilevel"/>
     <w:tmpl w:val="1A4C17FE"/>
@@ -12679,7 +13222,7 @@
       </w:pPr>
     </w:lvl>
   </w:abstractNum>
-  <w:abstractNum w:abstractNumId="57" w15:restartNumberingAfterBreak="0">
+  <w:abstractNum w:abstractNumId="58" w15:restartNumberingAfterBreak="0">
     <w:nsid w:val="45B91B47"/>
     <w:multiLevelType w:val="hybridMultilevel"/>
     <w:tmpl w:val="36E418C2"/>
@@ -12768,7 +13311,7 @@
       </w:pPr>
     </w:lvl>
   </w:abstractNum>
-  <w:abstractNum w:abstractNumId="58" w15:restartNumberingAfterBreak="0">
+  <w:abstractNum w:abstractNumId="59" w15:restartNumberingAfterBreak="0">
     <w:nsid w:val="46421306"/>
     <w:multiLevelType w:val="hybridMultilevel"/>
     <w:tmpl w:val="F9CC9776"/>
@@ -12857,7 +13400,7 @@
       </w:pPr>
     </w:lvl>
   </w:abstractNum>
-  <w:abstractNum w:abstractNumId="59" w15:restartNumberingAfterBreak="0">
+  <w:abstractNum w:abstractNumId="60" w15:restartNumberingAfterBreak="0">
     <w:nsid w:val="475F4532"/>
     <w:multiLevelType w:val="hybridMultilevel"/>
     <w:tmpl w:val="A59CE80E"/>
@@ -12946,7 +13489,7 @@
       </w:pPr>
     </w:lvl>
   </w:abstractNum>
-  <w:abstractNum w:abstractNumId="60" w15:restartNumberingAfterBreak="0">
+  <w:abstractNum w:abstractNumId="61" w15:restartNumberingAfterBreak="0">
     <w:nsid w:val="477D54DB"/>
     <w:multiLevelType w:val="hybridMultilevel"/>
     <w:tmpl w:val="25766BA0"/>
@@ -13059,7 +13602,7 @@
       </w:rPr>
     </w:lvl>
   </w:abstractNum>
-  <w:abstractNum w:abstractNumId="61" w15:restartNumberingAfterBreak="0">
+  <w:abstractNum w:abstractNumId="62" w15:restartNumberingAfterBreak="0">
     <w:nsid w:val="480652FB"/>
     <w:multiLevelType w:val="hybridMultilevel"/>
     <w:tmpl w:val="4AB69F04"/>
@@ -13172,7 +13715,7 @@
       </w:rPr>
     </w:lvl>
   </w:abstractNum>
-  <w:abstractNum w:abstractNumId="62" w15:restartNumberingAfterBreak="0">
+  <w:abstractNum w:abstractNumId="63" w15:restartNumberingAfterBreak="0">
     <w:nsid w:val="48244E78"/>
     <w:multiLevelType w:val="hybridMultilevel"/>
     <w:tmpl w:val="2CA07692"/>
@@ -13258,7 +13801,7 @@
       </w:pPr>
     </w:lvl>
   </w:abstractNum>
-  <w:abstractNum w:abstractNumId="63" w15:restartNumberingAfterBreak="0">
+  <w:abstractNum w:abstractNumId="64" w15:restartNumberingAfterBreak="0">
     <w:nsid w:val="49E92CB1"/>
     <w:multiLevelType w:val="hybridMultilevel"/>
     <w:tmpl w:val="62E43DCA"/>
@@ -13371,7 +13914,7 @@
       </w:rPr>
     </w:lvl>
   </w:abstractNum>
-  <w:abstractNum w:abstractNumId="64" w15:restartNumberingAfterBreak="0">
+  <w:abstractNum w:abstractNumId="65" w15:restartNumberingAfterBreak="0">
     <w:nsid w:val="4A306A46"/>
     <w:multiLevelType w:val="hybridMultilevel"/>
     <w:tmpl w:val="356E0E28"/>
@@ -13460,7 +14003,7 @@
       </w:pPr>
     </w:lvl>
   </w:abstractNum>
-  <w:abstractNum w:abstractNumId="65" w15:restartNumberingAfterBreak="0">
+  <w:abstractNum w:abstractNumId="66" w15:restartNumberingAfterBreak="0">
     <w:nsid w:val="4B16556C"/>
     <w:multiLevelType w:val="hybridMultilevel"/>
     <w:tmpl w:val="C11871A2"/>
@@ -13573,7 +14116,7 @@
       </w:rPr>
     </w:lvl>
   </w:abstractNum>
-  <w:abstractNum w:abstractNumId="66" w15:restartNumberingAfterBreak="0">
+  <w:abstractNum w:abstractNumId="67" w15:restartNumberingAfterBreak="0">
     <w:nsid w:val="4E0A10F5"/>
     <w:multiLevelType w:val="multilevel"/>
     <w:tmpl w:val="BAC835F6"/>
@@ -13686,7 +14229,7 @@
       </w:rPr>
     </w:lvl>
   </w:abstractNum>
-  <w:abstractNum w:abstractNumId="67" w15:restartNumberingAfterBreak="0">
+  <w:abstractNum w:abstractNumId="68" w15:restartNumberingAfterBreak="0">
     <w:nsid w:val="50D24265"/>
     <w:multiLevelType w:val="hybridMultilevel"/>
     <w:tmpl w:val="B8B47508"/>
@@ -13772,7 +14315,7 @@
       </w:pPr>
     </w:lvl>
   </w:abstractNum>
-  <w:abstractNum w:abstractNumId="68" w15:restartNumberingAfterBreak="0">
+  <w:abstractNum w:abstractNumId="69" w15:restartNumberingAfterBreak="0">
     <w:nsid w:val="52914E04"/>
     <w:multiLevelType w:val="multilevel"/>
     <w:tmpl w:val="186AFD7A"/>
@@ -13875,7 +14418,7 @@
       </w:pPr>
     </w:lvl>
   </w:abstractNum>
-  <w:abstractNum w:abstractNumId="69" w15:restartNumberingAfterBreak="0">
+  <w:abstractNum w:abstractNumId="70" w15:restartNumberingAfterBreak="0">
     <w:nsid w:val="53DA1C45"/>
     <w:multiLevelType w:val="hybridMultilevel"/>
     <w:tmpl w:val="7E78383A"/>
@@ -13961,7 +14504,7 @@
       </w:pPr>
     </w:lvl>
   </w:abstractNum>
-  <w:abstractNum w:abstractNumId="70" w15:restartNumberingAfterBreak="0">
+  <w:abstractNum w:abstractNumId="71" w15:restartNumberingAfterBreak="0">
     <w:nsid w:val="54EB0E84"/>
     <w:multiLevelType w:val="hybridMultilevel"/>
     <w:tmpl w:val="356E0E28"/>
@@ -14050,7 +14593,7 @@
       </w:pPr>
     </w:lvl>
   </w:abstractNum>
-  <w:abstractNum w:abstractNumId="71" w15:restartNumberingAfterBreak="0">
+  <w:abstractNum w:abstractNumId="72" w15:restartNumberingAfterBreak="0">
     <w:nsid w:val="55752F41"/>
     <w:multiLevelType w:val="hybridMultilevel"/>
     <w:tmpl w:val="29027E80"/>
@@ -14163,7 +14706,7 @@
       </w:rPr>
     </w:lvl>
   </w:abstractNum>
-  <w:abstractNum w:abstractNumId="72" w15:restartNumberingAfterBreak="0">
+  <w:abstractNum w:abstractNumId="73" w15:restartNumberingAfterBreak="0">
     <w:nsid w:val="558B6B8B"/>
     <w:multiLevelType w:val="multilevel"/>
     <w:tmpl w:val="7A966768"/>
@@ -14281,7 +14824,7 @@
       </w:rPr>
     </w:lvl>
   </w:abstractNum>
-  <w:abstractNum w:abstractNumId="73" w15:restartNumberingAfterBreak="0">
+  <w:abstractNum w:abstractNumId="74" w15:restartNumberingAfterBreak="0">
     <w:nsid w:val="58306FE1"/>
     <w:multiLevelType w:val="hybridMultilevel"/>
     <w:tmpl w:val="9CF4CCFA"/>
@@ -14394,7 +14937,7 @@
       </w:rPr>
     </w:lvl>
   </w:abstractNum>
-  <w:abstractNum w:abstractNumId="74" w15:restartNumberingAfterBreak="0">
+  <w:abstractNum w:abstractNumId="75" w15:restartNumberingAfterBreak="0">
     <w:nsid w:val="5BB62876"/>
     <w:multiLevelType w:val="hybridMultilevel"/>
     <w:tmpl w:val="C8FE5E42"/>
@@ -14507,7 +15050,7 @@
       </w:rPr>
     </w:lvl>
   </w:abstractNum>
-  <w:abstractNum w:abstractNumId="75" w15:restartNumberingAfterBreak="0">
+  <w:abstractNum w:abstractNumId="76" w15:restartNumberingAfterBreak="0">
     <w:nsid w:val="6056016C"/>
     <w:multiLevelType w:val="hybridMultilevel"/>
     <w:tmpl w:val="78EA081C"/>
@@ -14593,7 +15136,7 @@
       </w:pPr>
     </w:lvl>
   </w:abstractNum>
-  <w:abstractNum w:abstractNumId="76" w15:restartNumberingAfterBreak="0">
+  <w:abstractNum w:abstractNumId="77" w15:restartNumberingAfterBreak="0">
     <w:nsid w:val="62116BD9"/>
     <w:multiLevelType w:val="hybridMultilevel"/>
     <w:tmpl w:val="6100CCE6"/>
@@ -14679,7 +15222,7 @@
       </w:pPr>
     </w:lvl>
   </w:abstractNum>
-  <w:abstractNum w:abstractNumId="77" w15:restartNumberingAfterBreak="0">
+  <w:abstractNum w:abstractNumId="78" w15:restartNumberingAfterBreak="0">
     <w:nsid w:val="654F5D90"/>
     <w:multiLevelType w:val="multilevel"/>
     <w:tmpl w:val="186AFD7A"/>
@@ -14782,7 +15325,7 @@
       </w:pPr>
     </w:lvl>
   </w:abstractNum>
-  <w:abstractNum w:abstractNumId="78" w15:restartNumberingAfterBreak="0">
+  <w:abstractNum w:abstractNumId="79" w15:restartNumberingAfterBreak="0">
     <w:nsid w:val="65AE0BBF"/>
     <w:multiLevelType w:val="hybridMultilevel"/>
     <w:tmpl w:val="B94AD9C0"/>
@@ -14871,7 +15414,7 @@
       </w:pPr>
     </w:lvl>
   </w:abstractNum>
-  <w:abstractNum w:abstractNumId="79" w15:restartNumberingAfterBreak="0">
+  <w:abstractNum w:abstractNumId="80" w15:restartNumberingAfterBreak="0">
     <w:nsid w:val="65F072F1"/>
     <w:multiLevelType w:val="multilevel"/>
     <w:tmpl w:val="186AFD7A"/>
@@ -14974,7 +15517,7 @@
       </w:pPr>
     </w:lvl>
   </w:abstractNum>
-  <w:abstractNum w:abstractNumId="80" w15:restartNumberingAfterBreak="0">
+  <w:abstractNum w:abstractNumId="81" w15:restartNumberingAfterBreak="0">
     <w:nsid w:val="66550F1B"/>
     <w:multiLevelType w:val="multilevel"/>
     <w:tmpl w:val="4B4E417C"/>
@@ -15123,7 +15666,7 @@
       </w:rPr>
     </w:lvl>
   </w:abstractNum>
-  <w:abstractNum w:abstractNumId="81" w15:restartNumberingAfterBreak="0">
+  <w:abstractNum w:abstractNumId="82" w15:restartNumberingAfterBreak="0">
     <w:nsid w:val="67823EE3"/>
     <w:multiLevelType w:val="multilevel"/>
     <w:tmpl w:val="186AFD7A"/>
@@ -15226,7 +15769,7 @@
       </w:pPr>
     </w:lvl>
   </w:abstractNum>
-  <w:abstractNum w:abstractNumId="82" w15:restartNumberingAfterBreak="0">
+  <w:abstractNum w:abstractNumId="83" w15:restartNumberingAfterBreak="0">
     <w:nsid w:val="68734FE4"/>
     <w:multiLevelType w:val="hybridMultilevel"/>
     <w:tmpl w:val="356E0E28"/>
@@ -15315,7 +15858,7 @@
       </w:pPr>
     </w:lvl>
   </w:abstractNum>
-  <w:abstractNum w:abstractNumId="83" w15:restartNumberingAfterBreak="0">
+  <w:abstractNum w:abstractNumId="84" w15:restartNumberingAfterBreak="0">
     <w:nsid w:val="689D0F65"/>
     <w:multiLevelType w:val="hybridMultilevel"/>
     <w:tmpl w:val="A5C2B3FC"/>
@@ -15428,7 +15971,7 @@
       </w:rPr>
     </w:lvl>
   </w:abstractNum>
-  <w:abstractNum w:abstractNumId="84" w15:restartNumberingAfterBreak="0">
+  <w:abstractNum w:abstractNumId="85" w15:restartNumberingAfterBreak="0">
     <w:nsid w:val="6AAB7B37"/>
     <w:multiLevelType w:val="multilevel"/>
     <w:tmpl w:val="C4403D6A"/>
@@ -15542,7 +16085,7 @@
       </w:rPr>
     </w:lvl>
   </w:abstractNum>
-  <w:abstractNum w:abstractNumId="85" w15:restartNumberingAfterBreak="0">
+  <w:abstractNum w:abstractNumId="86" w15:restartNumberingAfterBreak="0">
     <w:nsid w:val="6E532F33"/>
     <w:multiLevelType w:val="multilevel"/>
     <w:tmpl w:val="7A966768"/>
@@ -15660,7 +16203,7 @@
       </w:rPr>
     </w:lvl>
   </w:abstractNum>
-  <w:abstractNum w:abstractNumId="86" w15:restartNumberingAfterBreak="0">
+  <w:abstractNum w:abstractNumId="87" w15:restartNumberingAfterBreak="0">
     <w:nsid w:val="6F55604F"/>
     <w:multiLevelType w:val="hybridMultilevel"/>
     <w:tmpl w:val="01A8E7F2"/>
@@ -15773,7 +16316,7 @@
       </w:rPr>
     </w:lvl>
   </w:abstractNum>
-  <w:abstractNum w:abstractNumId="87" w15:restartNumberingAfterBreak="0">
+  <w:abstractNum w:abstractNumId="88" w15:restartNumberingAfterBreak="0">
     <w:nsid w:val="709842E2"/>
     <w:multiLevelType w:val="multilevel"/>
     <w:tmpl w:val="186AFD7A"/>
@@ -15876,7 +16419,7 @@
       </w:pPr>
     </w:lvl>
   </w:abstractNum>
-  <w:abstractNum w:abstractNumId="88" w15:restartNumberingAfterBreak="0">
+  <w:abstractNum w:abstractNumId="89" w15:restartNumberingAfterBreak="0">
     <w:nsid w:val="7291766E"/>
     <w:multiLevelType w:val="hybridMultilevel"/>
     <w:tmpl w:val="726E5BD8"/>
@@ -15962,7 +16505,7 @@
       </w:pPr>
     </w:lvl>
   </w:abstractNum>
-  <w:abstractNum w:abstractNumId="89" w15:restartNumberingAfterBreak="0">
+  <w:abstractNum w:abstractNumId="90" w15:restartNumberingAfterBreak="0">
     <w:nsid w:val="73DD257A"/>
     <w:multiLevelType w:val="hybridMultilevel"/>
     <w:tmpl w:val="4D5C12BC"/>
@@ -16075,7 +16618,7 @@
       </w:rPr>
     </w:lvl>
   </w:abstractNum>
-  <w:abstractNum w:abstractNumId="90" w15:restartNumberingAfterBreak="0">
+  <w:abstractNum w:abstractNumId="91" w15:restartNumberingAfterBreak="0">
     <w:nsid w:val="744667B8"/>
     <w:multiLevelType w:val="hybridMultilevel"/>
     <w:tmpl w:val="B91852A0"/>
@@ -16161,7 +16704,7 @@
       </w:pPr>
     </w:lvl>
   </w:abstractNum>
-  <w:abstractNum w:abstractNumId="91" w15:restartNumberingAfterBreak="0">
+  <w:abstractNum w:abstractNumId="92" w15:restartNumberingAfterBreak="0">
     <w:nsid w:val="744C64D1"/>
     <w:multiLevelType w:val="multilevel"/>
     <w:tmpl w:val="6584F130"/>
@@ -16274,7 +16817,7 @@
       </w:rPr>
     </w:lvl>
   </w:abstractNum>
-  <w:abstractNum w:abstractNumId="92" w15:restartNumberingAfterBreak="0">
+  <w:abstractNum w:abstractNumId="93" w15:restartNumberingAfterBreak="0">
     <w:nsid w:val="75E06303"/>
     <w:multiLevelType w:val="hybridMultilevel"/>
     <w:tmpl w:val="7FE284FA"/>
@@ -16360,7 +16903,7 @@
       </w:pPr>
     </w:lvl>
   </w:abstractNum>
-  <w:abstractNum w:abstractNumId="93" w15:restartNumberingAfterBreak="0">
+  <w:abstractNum w:abstractNumId="94" w15:restartNumberingAfterBreak="0">
     <w:nsid w:val="784F50AE"/>
     <w:multiLevelType w:val="hybridMultilevel"/>
     <w:tmpl w:val="356E0E28"/>
@@ -16449,7 +16992,7 @@
       </w:pPr>
     </w:lvl>
   </w:abstractNum>
-  <w:abstractNum w:abstractNumId="94" w15:restartNumberingAfterBreak="0">
+  <w:abstractNum w:abstractNumId="95" w15:restartNumberingAfterBreak="0">
     <w:nsid w:val="788A1D41"/>
     <w:multiLevelType w:val="multilevel"/>
     <w:tmpl w:val="042C4F5E"/>
@@ -16598,7 +17141,7 @@
       </w:rPr>
     </w:lvl>
   </w:abstractNum>
-  <w:abstractNum w:abstractNumId="95" w15:restartNumberingAfterBreak="0">
+  <w:abstractNum w:abstractNumId="96" w15:restartNumberingAfterBreak="0">
     <w:nsid w:val="78C26B50"/>
     <w:multiLevelType w:val="multilevel"/>
     <w:tmpl w:val="186AFD7A"/>
@@ -16701,7 +17244,7 @@
       </w:pPr>
     </w:lvl>
   </w:abstractNum>
-  <w:abstractNum w:abstractNumId="96" w15:restartNumberingAfterBreak="0">
+  <w:abstractNum w:abstractNumId="97" w15:restartNumberingAfterBreak="0">
     <w:nsid w:val="793119E5"/>
     <w:multiLevelType w:val="multilevel"/>
     <w:tmpl w:val="48BCE508"/>
@@ -16822,7 +17365,7 @@
       </w:pPr>
     </w:lvl>
   </w:abstractNum>
-  <w:abstractNum w:abstractNumId="97" w15:restartNumberingAfterBreak="0">
+  <w:abstractNum w:abstractNumId="98" w15:restartNumberingAfterBreak="0">
     <w:nsid w:val="7A086848"/>
     <w:multiLevelType w:val="hybridMultilevel"/>
     <w:tmpl w:val="C44C14E6"/>
@@ -16911,7 +17454,7 @@
       </w:pPr>
     </w:lvl>
   </w:abstractNum>
-  <w:abstractNum w:abstractNumId="98" w15:restartNumberingAfterBreak="0">
+  <w:abstractNum w:abstractNumId="99" w15:restartNumberingAfterBreak="0">
     <w:nsid w:val="7AF3030A"/>
     <w:multiLevelType w:val="hybridMultilevel"/>
     <w:tmpl w:val="69042C14"/>
@@ -16997,7 +17540,7 @@
       </w:pPr>
     </w:lvl>
   </w:abstractNum>
-  <w:abstractNum w:abstractNumId="99" w15:restartNumberingAfterBreak="0">
+  <w:abstractNum w:abstractNumId="100" w15:restartNumberingAfterBreak="0">
     <w:nsid w:val="7B19492F"/>
     <w:multiLevelType w:val="hybridMultilevel"/>
     <w:tmpl w:val="86C499B8"/>
@@ -17083,7 +17626,7 @@
       </w:pPr>
     </w:lvl>
   </w:abstractNum>
-  <w:abstractNum w:abstractNumId="100" w15:restartNumberingAfterBreak="0">
+  <w:abstractNum w:abstractNumId="101" w15:restartNumberingAfterBreak="0">
     <w:nsid w:val="7B2D4415"/>
     <w:multiLevelType w:val="hybridMultilevel"/>
     <w:tmpl w:val="186AFD7A"/>
@@ -17185,7 +17728,7 @@
       </w:pPr>
     </w:lvl>
   </w:abstractNum>
-  <w:abstractNum w:abstractNumId="101" w15:restartNumberingAfterBreak="0">
+  <w:abstractNum w:abstractNumId="102" w15:restartNumberingAfterBreak="0">
     <w:nsid w:val="7B9E377C"/>
     <w:multiLevelType w:val="hybridMultilevel"/>
     <w:tmpl w:val="81C85024"/>
@@ -17271,7 +17814,7 @@
       </w:pPr>
     </w:lvl>
   </w:abstractNum>
-  <w:abstractNum w:abstractNumId="102" w15:restartNumberingAfterBreak="0">
+  <w:abstractNum w:abstractNumId="103" w15:restartNumberingAfterBreak="0">
     <w:nsid w:val="7BD27C45"/>
     <w:multiLevelType w:val="hybridMultilevel"/>
     <w:tmpl w:val="584A9422"/>
@@ -17357,7 +17900,7 @@
       </w:pPr>
     </w:lvl>
   </w:abstractNum>
-  <w:abstractNum w:abstractNumId="103" w15:restartNumberingAfterBreak="0">
+  <w:abstractNum w:abstractNumId="104" w15:restartNumberingAfterBreak="0">
     <w:nsid w:val="7BE37AC7"/>
     <w:multiLevelType w:val="multilevel"/>
     <w:tmpl w:val="7A966768"/>
@@ -17475,7 +18018,7 @@
       </w:rPr>
     </w:lvl>
   </w:abstractNum>
-  <w:abstractNum w:abstractNumId="104" w15:restartNumberingAfterBreak="0">
+  <w:abstractNum w:abstractNumId="105" w15:restartNumberingAfterBreak="0">
     <w:nsid w:val="7E457D96"/>
     <w:multiLevelType w:val="hybridMultilevel"/>
     <w:tmpl w:val="933AA53C"/>
@@ -17561,7 +18104,7 @@
       </w:pPr>
     </w:lvl>
   </w:abstractNum>
-  <w:abstractNum w:abstractNumId="105" w15:restartNumberingAfterBreak="0">
+  <w:abstractNum w:abstractNumId="106" w15:restartNumberingAfterBreak="0">
     <w:nsid w:val="7F3310AA"/>
     <w:multiLevelType w:val="hybridMultilevel"/>
     <w:tmpl w:val="0472E5A4"/>
@@ -17647,7 +18190,7 @@
       </w:pPr>
     </w:lvl>
   </w:abstractNum>
-  <w:abstractNum w:abstractNumId="106" w15:restartNumberingAfterBreak="0">
+  <w:abstractNum w:abstractNumId="107" w15:restartNumberingAfterBreak="0">
     <w:nsid w:val="7F373CCD"/>
     <w:multiLevelType w:val="hybridMultilevel"/>
     <w:tmpl w:val="83A00C7E"/>
@@ -17761,43 +18304,43 @@
     </w:lvl>
   </w:abstractNum>
   <w:num w:numId="1" w16cid:durableId="245967920">
-    <w:abstractNumId w:val="100"/>
+    <w:abstractNumId w:val="101"/>
   </w:num>
   <w:num w:numId="2" w16cid:durableId="41172675">
     <w:abstractNumId w:val="8"/>
   </w:num>
   <w:num w:numId="3" w16cid:durableId="800660170">
-    <w:abstractNumId w:val="84"/>
+    <w:abstractNumId w:val="85"/>
   </w:num>
   <w:num w:numId="4" w16cid:durableId="2079286368">
-    <w:abstractNumId w:val="91"/>
+    <w:abstractNumId w:val="92"/>
   </w:num>
   <w:num w:numId="5" w16cid:durableId="755828280">
-    <w:abstractNumId w:val="66"/>
+    <w:abstractNumId w:val="67"/>
   </w:num>
   <w:num w:numId="6" w16cid:durableId="644090806">
     <w:abstractNumId w:val="23"/>
   </w:num>
   <w:num w:numId="7" w16cid:durableId="165561029">
-    <w:abstractNumId w:val="59"/>
+    <w:abstractNumId w:val="60"/>
   </w:num>
   <w:num w:numId="8" w16cid:durableId="2074617556">
-    <w:abstractNumId w:val="49"/>
+    <w:abstractNumId w:val="50"/>
   </w:num>
   <w:num w:numId="9" w16cid:durableId="1338074079">
     <w:abstractNumId w:val="33"/>
   </w:num>
   <w:num w:numId="10" w16cid:durableId="1706559821">
-    <w:abstractNumId w:val="103"/>
+    <w:abstractNumId w:val="104"/>
   </w:num>
   <w:num w:numId="11" w16cid:durableId="933396351">
-    <w:abstractNumId w:val="101"/>
+    <w:abstractNumId w:val="102"/>
   </w:num>
   <w:num w:numId="12" w16cid:durableId="1804348650">
-    <w:abstractNumId w:val="67"/>
+    <w:abstractNumId w:val="68"/>
   </w:num>
   <w:num w:numId="13" w16cid:durableId="1691450934">
-    <w:abstractNumId w:val="48"/>
+    <w:abstractNumId w:val="49"/>
   </w:num>
   <w:num w:numId="14" w16cid:durableId="1088500712">
     <w:abstractNumId w:val="21"/>
@@ -17806,16 +18349,16 @@
     <w:abstractNumId w:val="19"/>
   </w:num>
   <w:num w:numId="16" w16cid:durableId="1110776491">
-    <w:abstractNumId w:val="44"/>
+    <w:abstractNumId w:val="45"/>
   </w:num>
   <w:num w:numId="17" w16cid:durableId="623197930">
-    <w:abstractNumId w:val="62"/>
+    <w:abstractNumId w:val="63"/>
   </w:num>
   <w:num w:numId="18" w16cid:durableId="377978415">
     <w:abstractNumId w:val="29"/>
   </w:num>
   <w:num w:numId="19" w16cid:durableId="1737243427">
-    <w:abstractNumId w:val="92"/>
+    <w:abstractNumId w:val="93"/>
   </w:num>
   <w:num w:numId="20" w16cid:durableId="1393888193">
     <w:abstractNumId w:val="34"/>
@@ -17824,52 +18367,52 @@
     <w:abstractNumId w:val="16"/>
   </w:num>
   <w:num w:numId="22" w16cid:durableId="158472995">
-    <w:abstractNumId w:val="51"/>
+    <w:abstractNumId w:val="52"/>
   </w:num>
   <w:num w:numId="23" w16cid:durableId="658195023">
     <w:abstractNumId w:val="3"/>
   </w:num>
   <w:num w:numId="24" w16cid:durableId="1700621624">
-    <w:abstractNumId w:val="72"/>
+    <w:abstractNumId w:val="73"/>
   </w:num>
   <w:num w:numId="25" w16cid:durableId="2084066455">
-    <w:abstractNumId w:val="85"/>
+    <w:abstractNumId w:val="86"/>
   </w:num>
   <w:num w:numId="26" w16cid:durableId="629749953">
-    <w:abstractNumId w:val="90"/>
+    <w:abstractNumId w:val="91"/>
   </w:num>
   <w:num w:numId="27" w16cid:durableId="2131388627">
     <w:abstractNumId w:val="32"/>
   </w:num>
   <w:num w:numId="28" w16cid:durableId="1643852249">
-    <w:abstractNumId w:val="104"/>
+    <w:abstractNumId w:val="105"/>
   </w:num>
   <w:num w:numId="29" w16cid:durableId="665012814">
-    <w:abstractNumId w:val="78"/>
+    <w:abstractNumId w:val="79"/>
   </w:num>
   <w:num w:numId="30" w16cid:durableId="1229729337">
-    <w:abstractNumId w:val="98"/>
+    <w:abstractNumId w:val="99"/>
   </w:num>
   <w:num w:numId="31" w16cid:durableId="1028603141">
     <w:abstractNumId w:val="39"/>
   </w:num>
   <w:num w:numId="32" w16cid:durableId="300159535">
-    <w:abstractNumId w:val="58"/>
+    <w:abstractNumId w:val="59"/>
   </w:num>
   <w:num w:numId="33" w16cid:durableId="1305888186">
-    <w:abstractNumId w:val="45"/>
+    <w:abstractNumId w:val="46"/>
   </w:num>
   <w:num w:numId="34" w16cid:durableId="102725657">
     <w:abstractNumId w:val="35"/>
   </w:num>
   <w:num w:numId="35" w16cid:durableId="2083016343">
-    <w:abstractNumId w:val="57"/>
+    <w:abstractNumId w:val="58"/>
   </w:num>
   <w:num w:numId="36" w16cid:durableId="1518471455">
     <w:abstractNumId w:val="14"/>
   </w:num>
   <w:num w:numId="37" w16cid:durableId="1896358493">
-    <w:abstractNumId w:val="88"/>
+    <w:abstractNumId w:val="89"/>
   </w:num>
   <w:num w:numId="38" w16cid:durableId="1938050416">
     <w:abstractNumId w:val="2"/>
@@ -17878,49 +18421,49 @@
     <w:abstractNumId w:val="41"/>
   </w:num>
   <w:num w:numId="40" w16cid:durableId="693073206">
-    <w:abstractNumId w:val="97"/>
+    <w:abstractNumId w:val="98"/>
   </w:num>
   <w:num w:numId="41" w16cid:durableId="1438794609">
     <w:abstractNumId w:val="10"/>
   </w:num>
   <w:num w:numId="42" w16cid:durableId="666323554">
-    <w:abstractNumId w:val="56"/>
+    <w:abstractNumId w:val="57"/>
   </w:num>
   <w:num w:numId="43" w16cid:durableId="1757480911">
-    <w:abstractNumId w:val="79"/>
+    <w:abstractNumId w:val="80"/>
   </w:num>
   <w:num w:numId="44" w16cid:durableId="970474705">
-    <w:abstractNumId w:val="77"/>
+    <w:abstractNumId w:val="78"/>
   </w:num>
   <w:num w:numId="45" w16cid:durableId="192572129">
-    <w:abstractNumId w:val="87"/>
+    <w:abstractNumId w:val="88"/>
   </w:num>
   <w:num w:numId="46" w16cid:durableId="853150955">
-    <w:abstractNumId w:val="95"/>
+    <w:abstractNumId w:val="96"/>
   </w:num>
   <w:num w:numId="47" w16cid:durableId="1066955397">
-    <w:abstractNumId w:val="68"/>
+    <w:abstractNumId w:val="69"/>
   </w:num>
   <w:num w:numId="48" w16cid:durableId="1039280426">
-    <w:abstractNumId w:val="81"/>
+    <w:abstractNumId w:val="82"/>
   </w:num>
   <w:num w:numId="49" w16cid:durableId="172837914">
     <w:abstractNumId w:val="17"/>
   </w:num>
   <w:num w:numId="50" w16cid:durableId="1595548689">
-    <w:abstractNumId w:val="43"/>
+    <w:abstractNumId w:val="44"/>
   </w:num>
   <w:num w:numId="51" w16cid:durableId="776873234">
-    <w:abstractNumId w:val="63"/>
+    <w:abstractNumId w:val="64"/>
   </w:num>
   <w:num w:numId="52" w16cid:durableId="560753122">
-    <w:abstractNumId w:val="61"/>
+    <w:abstractNumId w:val="62"/>
   </w:num>
   <w:num w:numId="53" w16cid:durableId="1552493346">
-    <w:abstractNumId w:val="89"/>
+    <w:abstractNumId w:val="90"/>
   </w:num>
   <w:num w:numId="54" w16cid:durableId="1246064352">
-    <w:abstractNumId w:val="74"/>
+    <w:abstractNumId w:val="75"/>
   </w:num>
   <w:num w:numId="55" w16cid:durableId="2056614032">
     <w:abstractNumId w:val="11"/>
@@ -17929,16 +18472,16 @@
     <w:abstractNumId w:val="38"/>
   </w:num>
   <w:num w:numId="57" w16cid:durableId="806314388">
-    <w:abstractNumId w:val="55"/>
+    <w:abstractNumId w:val="56"/>
   </w:num>
   <w:num w:numId="58" w16cid:durableId="1203324049">
     <w:abstractNumId w:val="42"/>
   </w:num>
   <w:num w:numId="59" w16cid:durableId="1746875507">
-    <w:abstractNumId w:val="65"/>
+    <w:abstractNumId w:val="66"/>
   </w:num>
   <w:num w:numId="60" w16cid:durableId="707604618">
-    <w:abstractNumId w:val="73"/>
+    <w:abstractNumId w:val="74"/>
   </w:num>
   <w:num w:numId="61" w16cid:durableId="592785484">
     <w:abstractNumId w:val="9"/>
@@ -17965,28 +18508,28 @@
     <w:abstractNumId w:val="40"/>
   </w:num>
   <w:num w:numId="69" w16cid:durableId="1617177963">
-    <w:abstractNumId w:val="52"/>
+    <w:abstractNumId w:val="53"/>
   </w:num>
   <w:num w:numId="70" w16cid:durableId="253827808">
-    <w:abstractNumId w:val="70"/>
+    <w:abstractNumId w:val="71"/>
   </w:num>
   <w:num w:numId="71" w16cid:durableId="1017540928">
-    <w:abstractNumId w:val="64"/>
+    <w:abstractNumId w:val="65"/>
   </w:num>
   <w:num w:numId="72" w16cid:durableId="223833980">
     <w:abstractNumId w:val="13"/>
   </w:num>
   <w:num w:numId="73" w16cid:durableId="414981674">
-    <w:abstractNumId w:val="82"/>
+    <w:abstractNumId w:val="83"/>
   </w:num>
   <w:num w:numId="74" w16cid:durableId="1785534753">
-    <w:abstractNumId w:val="93"/>
+    <w:abstractNumId w:val="94"/>
   </w:num>
   <w:num w:numId="75" w16cid:durableId="135688085">
-    <w:abstractNumId w:val="105"/>
+    <w:abstractNumId w:val="106"/>
   </w:num>
   <w:num w:numId="76" w16cid:durableId="58286051">
-    <w:abstractNumId w:val="53"/>
+    <w:abstractNumId w:val="54"/>
   </w:num>
   <w:num w:numId="77" w16cid:durableId="717165642">
     <w:abstractNumId w:val="15"/>
@@ -17995,28 +18538,28 @@
     <w:abstractNumId w:val="4"/>
   </w:num>
   <w:num w:numId="79" w16cid:durableId="1246692341">
-    <w:abstractNumId w:val="102"/>
+    <w:abstractNumId w:val="103"/>
   </w:num>
   <w:num w:numId="80" w16cid:durableId="604732258">
     <w:abstractNumId w:val="27"/>
   </w:num>
   <w:num w:numId="81" w16cid:durableId="1306204556">
-    <w:abstractNumId w:val="46"/>
+    <w:abstractNumId w:val="47"/>
   </w:num>
   <w:num w:numId="82" w16cid:durableId="1492679642">
-    <w:abstractNumId w:val="54"/>
+    <w:abstractNumId w:val="55"/>
   </w:num>
   <w:num w:numId="83" w16cid:durableId="1660036290">
     <w:abstractNumId w:val="12"/>
   </w:num>
   <w:num w:numId="84" w16cid:durableId="1405840294">
-    <w:abstractNumId w:val="80"/>
+    <w:abstractNumId w:val="81"/>
   </w:num>
   <w:num w:numId="85" w16cid:durableId="1951207127">
     <w:abstractNumId w:val="5"/>
   </w:num>
   <w:num w:numId="86" w16cid:durableId="622199993">
-    <w:abstractNumId w:val="83"/>
+    <w:abstractNumId w:val="84"/>
   </w:num>
   <w:num w:numId="87" w16cid:durableId="491914800">
     <w:abstractNumId w:val="0"/>
@@ -18025,25 +18568,25 @@
     <w:abstractNumId w:val="22"/>
   </w:num>
   <w:num w:numId="89" w16cid:durableId="1379358144">
-    <w:abstractNumId w:val="75"/>
+    <w:abstractNumId w:val="76"/>
   </w:num>
   <w:num w:numId="90" w16cid:durableId="2058816591">
-    <w:abstractNumId w:val="76"/>
+    <w:abstractNumId w:val="77"/>
   </w:num>
   <w:num w:numId="91" w16cid:durableId="1478035905">
-    <w:abstractNumId w:val="69"/>
+    <w:abstractNumId w:val="70"/>
   </w:num>
   <w:num w:numId="92" w16cid:durableId="60909067">
-    <w:abstractNumId w:val="96"/>
+    <w:abstractNumId w:val="97"/>
   </w:num>
   <w:num w:numId="93" w16cid:durableId="1942831585">
     <w:abstractNumId w:val="6"/>
   </w:num>
   <w:num w:numId="94" w16cid:durableId="1330063612">
-    <w:abstractNumId w:val="50"/>
+    <w:abstractNumId w:val="51"/>
   </w:num>
   <w:num w:numId="95" w16cid:durableId="367144518">
-    <w:abstractNumId w:val="47"/>
+    <w:abstractNumId w:val="48"/>
   </w:num>
   <w:num w:numId="96" w16cid:durableId="180703017">
     <w:abstractNumId w:val="25"/>
@@ -18055,10 +18598,10 @@
     <w:abstractNumId w:val="28"/>
   </w:num>
   <w:num w:numId="99" w16cid:durableId="1744331751">
-    <w:abstractNumId w:val="71"/>
+    <w:abstractNumId w:val="72"/>
   </w:num>
   <w:num w:numId="100" w16cid:durableId="671298072">
-    <w:abstractNumId w:val="94"/>
+    <w:abstractNumId w:val="95"/>
   </w:num>
   <w:num w:numId="101" w16cid:durableId="1109278347">
     <w:abstractNumId w:val="24"/>
@@ -18070,16 +18613,19 @@
     <w:abstractNumId w:val="30"/>
   </w:num>
   <w:num w:numId="104" w16cid:durableId="1677076291">
-    <w:abstractNumId w:val="86"/>
+    <w:abstractNumId w:val="87"/>
   </w:num>
   <w:num w:numId="105" w16cid:durableId="1641690677">
-    <w:abstractNumId w:val="60"/>
+    <w:abstractNumId w:val="61"/>
   </w:num>
   <w:num w:numId="106" w16cid:durableId="984116971">
-    <w:abstractNumId w:val="106"/>
+    <w:abstractNumId w:val="107"/>
   </w:num>
   <w:num w:numId="107" w16cid:durableId="1562062683">
-    <w:abstractNumId w:val="99"/>
+    <w:abstractNumId w:val="100"/>
+  </w:num>
+  <w:num w:numId="108" w16cid:durableId="1104575270">
+    <w:abstractNumId w:val="43"/>
   </w:num>
   <w:numIdMacAtCleanup w:val="12"/>
 </w:numbering>
@@ -18585,7 +19131,6 @@
   <w:style w:type="character" w:default="1" w:styleId="Carpredefinitoparagrafo">
     <w:name w:val="Default Paragraph Font"/>
     <w:uiPriority w:val="1"/>
-    <w:semiHidden/>
     <w:unhideWhenUsed/>
   </w:style>
   <w:style w:type="table" w:default="1" w:styleId="Tabellanormale">

</xml_diff>

<commit_message>
Aggiorno documentazione: Fine analisi statica
</commit_message>
<xml_diff>
--- a/docs/documentazione.docx
+++ b/docs/documentazione.docx
@@ -2884,7 +2884,7 @@
           <w:noProof/>
         </w:rPr>
         <w:drawing>
-          <wp:inline distT="0" distB="0" distL="0" distR="0" wp14:anchorId="317E9B6D" wp14:editId="71FF5393">
+          <wp:inline distT="0" distB="0" distL="0" distR="0" wp14:anchorId="317E9B6D" wp14:editId="15A4BF9E">
             <wp:extent cx="5400040" cy="3206115"/>
             <wp:effectExtent l="0" t="0" r="0" b="0"/>
             <wp:docPr id="356086951" name="Immagine 5" descr="Immagine che contiene schermata&#10;&#10;Il contenuto generato dall'IA potrebbe non essere corretto."/>
@@ -2964,7 +2964,7 @@
           <w:noProof/>
         </w:rPr>
         <w:drawing>
-          <wp:inline distT="0" distB="0" distL="0" distR="0" wp14:anchorId="7B2F0746" wp14:editId="687BD74B">
+          <wp:inline distT="0" distB="0" distL="0" distR="0" wp14:anchorId="7B2F0746" wp14:editId="4C02773A">
             <wp:extent cx="5400040" cy="3206115"/>
             <wp:effectExtent l="0" t="0" r="0" b="0"/>
             <wp:docPr id="1836648275" name="Immagine 6" descr="Immagine che contiene schermata, testo&#10;&#10;Il contenuto generato dall'IA potrebbe non essere corretto."/>
@@ -3035,7 +3035,7 @@
           <w:noProof/>
         </w:rPr>
         <w:drawing>
-          <wp:inline distT="0" distB="0" distL="0" distR="0" wp14:anchorId="210BC760" wp14:editId="2A10FB0C">
+          <wp:inline distT="0" distB="0" distL="0" distR="0" wp14:anchorId="210BC760" wp14:editId="40099E16">
             <wp:extent cx="5400040" cy="3206115"/>
             <wp:effectExtent l="0" t="0" r="0" b="0"/>
             <wp:docPr id="340241457" name="Immagine 7" descr="Immagine che contiene schermata, testo&#10;&#10;Il contenuto generato dall'IA potrebbe non essere corretto."/>
@@ -3131,7 +3131,7 @@
           <w:noProof/>
         </w:rPr>
         <w:drawing>
-          <wp:inline distT="0" distB="0" distL="0" distR="0" wp14:anchorId="0406236D" wp14:editId="7C7B87AD">
+          <wp:inline distT="0" distB="0" distL="0" distR="0" wp14:anchorId="0406236D" wp14:editId="367EF855">
             <wp:extent cx="5400040" cy="3206115"/>
             <wp:effectExtent l="0" t="0" r="0" b="0"/>
             <wp:docPr id="2139946506" name="Immagine 8" descr="Immagine che contiene schermata, testo&#10;&#10;Il contenuto generato dall'IA potrebbe non essere corretto."/>
@@ -3202,7 +3202,7 @@
           <w:noProof/>
         </w:rPr>
         <w:drawing>
-          <wp:inline distT="0" distB="0" distL="0" distR="0" wp14:anchorId="48AAD282" wp14:editId="415F34DB">
+          <wp:inline distT="0" distB="0" distL="0" distR="0" wp14:anchorId="48AAD282" wp14:editId="69C49B19">
             <wp:extent cx="5400040" cy="3206115"/>
             <wp:effectExtent l="0" t="0" r="0" b="0"/>
             <wp:docPr id="900734020" name="Immagine 9" descr="Immagine che contiene schermata, testo&#10;&#10;Il contenuto generato dall'IA potrebbe non essere corretto."/>
@@ -3292,7 +3292,7 @@
           <w:noProof/>
         </w:rPr>
         <w:drawing>
-          <wp:inline distT="0" distB="0" distL="0" distR="0" wp14:anchorId="0D645EF2" wp14:editId="62E3346D">
+          <wp:inline distT="0" distB="0" distL="0" distR="0" wp14:anchorId="0D645EF2" wp14:editId="4670A05B">
             <wp:extent cx="5400040" cy="3206115"/>
             <wp:effectExtent l="0" t="0" r="0" b="0"/>
             <wp:docPr id="1465360904" name="Immagine 10" descr="Immagine che contiene schermata, testo&#10;&#10;Il contenuto generato dall'IA potrebbe non essere corretto."/>
@@ -3363,7 +3363,7 @@
           <w:noProof/>
         </w:rPr>
         <w:drawing>
-          <wp:inline distT="0" distB="0" distL="0" distR="0" wp14:anchorId="76C84A56" wp14:editId="481B85A7">
+          <wp:inline distT="0" distB="0" distL="0" distR="0" wp14:anchorId="76C84A56" wp14:editId="78A3FEBD">
             <wp:extent cx="5400040" cy="3206115"/>
             <wp:effectExtent l="0" t="0" r="0" b="0"/>
             <wp:docPr id="749245794" name="Immagine 11" descr="Immagine che contiene schermata&#10;&#10;Il contenuto generato dall'IA potrebbe non essere corretto."/>
@@ -3453,7 +3453,7 @@
           <w:noProof/>
         </w:rPr>
         <w:drawing>
-          <wp:inline distT="0" distB="0" distL="0" distR="0" wp14:anchorId="1448769C" wp14:editId="0F6C483A">
+          <wp:inline distT="0" distB="0" distL="0" distR="0" wp14:anchorId="1448769C" wp14:editId="729C7E3E">
             <wp:extent cx="5400040" cy="3206115"/>
             <wp:effectExtent l="0" t="0" r="0" b="0"/>
             <wp:docPr id="1470632809" name="Immagine 12" descr="Immagine che contiene schermata, testo&#10;&#10;Il contenuto generato dall'IA potrebbe non essere corretto."/>
@@ -3524,7 +3524,7 @@
           <w:noProof/>
         </w:rPr>
         <w:drawing>
-          <wp:inline distT="0" distB="0" distL="0" distR="0" wp14:anchorId="3947F45E" wp14:editId="618A3DA8">
+          <wp:inline distT="0" distB="0" distL="0" distR="0" wp14:anchorId="3947F45E" wp14:editId="0657D53F">
             <wp:extent cx="5400040" cy="3206115"/>
             <wp:effectExtent l="0" t="0" r="0" b="0"/>
             <wp:docPr id="1636773241" name="Immagine 13" descr="Immagine che contiene schermata, testo, design&#10;&#10;Il contenuto generato dall'IA potrebbe non essere corretto."/>
@@ -3614,7 +3614,7 @@
           <w:noProof/>
         </w:rPr>
         <w:drawing>
-          <wp:inline distT="0" distB="0" distL="0" distR="0" wp14:anchorId="745531AE" wp14:editId="4FF7692A">
+          <wp:inline distT="0" distB="0" distL="0" distR="0" wp14:anchorId="745531AE" wp14:editId="309CB1A5">
             <wp:extent cx="5400040" cy="3206115"/>
             <wp:effectExtent l="0" t="0" r="0" b="0"/>
             <wp:docPr id="43452247" name="Immagine 14" descr="Immagine che contiene schermata, testo&#10;&#10;Il contenuto generato dall'IA potrebbe non essere corretto."/>
@@ -3685,7 +3685,7 @@
           <w:noProof/>
         </w:rPr>
         <w:drawing>
-          <wp:inline distT="0" distB="0" distL="0" distR="0" wp14:anchorId="0965A339" wp14:editId="2ED22C3A">
+          <wp:inline distT="0" distB="0" distL="0" distR="0" wp14:anchorId="0965A339" wp14:editId="747B1334">
             <wp:extent cx="5400040" cy="3206115"/>
             <wp:effectExtent l="0" t="0" r="0" b="0"/>
             <wp:docPr id="660590659" name="Immagine 15" descr="Immagine che contiene schermata, testo&#10;&#10;Il contenuto generato dall'IA potrebbe non essere corretto."/>
@@ -3775,7 +3775,7 @@
           <w:noProof/>
         </w:rPr>
         <w:drawing>
-          <wp:inline distT="0" distB="0" distL="0" distR="0" wp14:anchorId="72BEAE4A" wp14:editId="36CB42E5">
+          <wp:inline distT="0" distB="0" distL="0" distR="0" wp14:anchorId="72BEAE4A" wp14:editId="4980FD1D">
             <wp:extent cx="5400040" cy="3206115"/>
             <wp:effectExtent l="0" t="0" r="0" b="0"/>
             <wp:docPr id="533275607" name="Immagine 16" descr="Immagine che contiene schermata&#10;&#10;Il contenuto generato dall'IA potrebbe non essere corretto."/>
@@ -3846,7 +3846,7 @@
           <w:noProof/>
         </w:rPr>
         <w:drawing>
-          <wp:inline distT="0" distB="0" distL="0" distR="0" wp14:anchorId="20E6CDEA" wp14:editId="75CF8FC4">
+          <wp:inline distT="0" distB="0" distL="0" distR="0" wp14:anchorId="20E6CDEA" wp14:editId="6A1F2FFD">
             <wp:extent cx="5400040" cy="3206115"/>
             <wp:effectExtent l="0" t="0" r="0" b="0"/>
             <wp:docPr id="2143870858" name="Immagine 17" descr="Immagine che contiene schermata&#10;&#10;Il contenuto generato dall'IA potrebbe non essere corretto."/>
@@ -6994,6 +6994,35 @@
     </w:p>
     <w:p>
       <w:pPr>
+        <w:ind w:left="0" w:firstLine="0"/>
+      </w:pPr>
+    </w:p>
+    <w:p>
+      <w:pPr>
+        <w:ind w:left="0" w:firstLine="0"/>
+      </w:pPr>
+      <w:r>
+        <w:t>/******************</w:t>
+      </w:r>
+      <w:proofErr w:type="gramStart"/>
+      <w:r>
+        <w:t>*  Inserire</w:t>
+      </w:r>
+      <w:proofErr w:type="gramEnd"/>
+      <w:r>
+        <w:t xml:space="preserve"> immagine </w:t>
+      </w:r>
+      <w:proofErr w:type="spellStart"/>
+      <w:r>
+        <w:t>CodeCover</w:t>
+      </w:r>
+      <w:proofErr w:type="spellEnd"/>
+      <w:r>
+        <w:t xml:space="preserve"> ************************/</w:t>
+      </w:r>
+    </w:p>
+    <w:p>
+      <w:pPr>
         <w:pStyle w:val="Titolo2"/>
       </w:pPr>
       <w:bookmarkStart w:id="11" w:name="_Toc203385877"/>
@@ -7007,10 +7036,7 @@
     </w:p>
     <w:p>
       <w:r>
-        <w:t>Successivamente, è stata condotta un'analisi statica per valutare la qualità del codice, utilizzando i seguenti strumenti</w:t>
-      </w:r>
-      <w:r>
-        <w:t>.</w:t>
+        <w:t>Successivamente, è stata condotta un'analisi statica per valutare la qualità del codice, utilizzando i seguenti strumenti.</w:t>
       </w:r>
     </w:p>
     <w:p>
@@ -7036,34 +7062,13 @@
         <w:t>SonarQube</w:t>
       </w:r>
       <w:r>
-        <w:t xml:space="preserve"> è un</w:t>
-      </w:r>
-      <w:r>
-        <w:t xml:space="preserve"> tool</w:t>
+        <w:t xml:space="preserve"> è un tool</w:t>
       </w:r>
       <w:r>
         <w:t xml:space="preserve"> </w:t>
       </w:r>
       <w:r>
-        <w:t>per l'analisi statica del codice,</w:t>
-      </w:r>
-      <w:r>
-        <w:t xml:space="preserve"> </w:t>
-      </w:r>
-      <w:r>
-        <w:t>utilizzat</w:t>
-      </w:r>
-      <w:r>
-        <w:t>o</w:t>
-      </w:r>
-      <w:r>
-        <w:t xml:space="preserve"> per individuare bug, vulnerabilità di sicurezza e </w:t>
-      </w:r>
-      <w:r>
-        <w:t xml:space="preserve">bad practices </w:t>
-      </w:r>
-      <w:r>
-        <w:t>all'interno di un progetto software</w:t>
+        <w:t>per l'analisi statica del codice, utilizzato per individuare bug, vulnerabilità di sicurezza e bad practices all'interno di un progetto software</w:t>
       </w:r>
       <w:r>
         <w:t>, permettendo così allo sviluppatore di intervenire per migliorare la qualità del proprio lavoro.</w:t>
@@ -7082,31 +7087,13 @@
       </w:r>
       <w:proofErr w:type="gramEnd"/>
       <w:r>
-        <w:t xml:space="preserve"> ed il tool</w:t>
-      </w:r>
-      <w:r>
-        <w:t xml:space="preserve"> </w:t>
-      </w:r>
-      <w:r>
-        <w:t xml:space="preserve">ha </w:t>
-      </w:r>
-      <w:r>
-        <w:t>evidenziato</w:t>
-      </w:r>
-      <w:r>
-        <w:t xml:space="preserve"> </w:t>
+        <w:t xml:space="preserve"> ed il tool ha evidenziato </w:t>
       </w:r>
       <w:r>
         <w:t xml:space="preserve">molti </w:t>
       </w:r>
       <w:r>
-        <w:t>warning</w:t>
-      </w:r>
-      <w:r>
-        <w:t xml:space="preserve">, </w:t>
-      </w:r>
-      <w:r>
-        <w:t xml:space="preserve">possibili miglioramenti del codice e </w:t>
+        <w:t xml:space="preserve">warning, possibili miglioramenti del codice e </w:t>
       </w:r>
       <w:r>
         <w:t xml:space="preserve">diverse </w:t>
@@ -7121,7 +7108,7 @@
           <w:noProof/>
         </w:rPr>
         <w:drawing>
-          <wp:inline distT="0" distB="0" distL="0" distR="0" wp14:anchorId="7F1C81D7" wp14:editId="48CB0235">
+          <wp:inline distT="0" distB="0" distL="0" distR="0" wp14:anchorId="7F1C81D7" wp14:editId="570EB413">
             <wp:extent cx="5531970" cy="3088640"/>
             <wp:effectExtent l="0" t="0" r="5715" b="0"/>
             <wp:docPr id="1053600288" name="Immagine 1" descr="Immagine che contiene testo, software, Pagina Web, Sito Web&#10;&#10;Il contenuto generato dall'IA potrebbe non essere corretto."/>
@@ -7164,16 +7151,6 @@
       </w:r>
     </w:p>
     <w:p>
-      <w:pPr>
-        <w:spacing w:before="0" w:after="0" w:line="240" w:lineRule="auto"/>
-        <w:ind w:left="0" w:firstLine="0"/>
-        <w:jc w:val="left"/>
-      </w:pPr>
-      <w:r>
-        <w:br w:type="page"/>
-      </w:r>
-    </w:p>
-    <w:p>
       <w:r>
         <w:lastRenderedPageBreak/>
         <w:t xml:space="preserve">A seguito dell’analisi condotta, sono state apportate diverse modifiche correttive </w:t>
@@ -7361,7 +7338,7 @@
           <w:noProof/>
         </w:rPr>
         <w:drawing>
-          <wp:inline distT="0" distB="0" distL="0" distR="0" wp14:anchorId="79D3B522" wp14:editId="33C25A36">
+          <wp:inline distT="0" distB="0" distL="0" distR="0" wp14:anchorId="79D3B522" wp14:editId="0CF967C5">
             <wp:extent cx="5400040" cy="2674620"/>
             <wp:effectExtent l="0" t="0" r="0" b="5080"/>
             <wp:docPr id="881994154" name="Immagine 2" descr="Immagine che contiene testo, Carattere, schermata&#10;&#10;Il contenuto generato dall'IA potrebbe non essere corretto."/>
@@ -7413,7 +7390,7 @@
         </w:rPr>
         <w:lastRenderedPageBreak/>
         <w:drawing>
-          <wp:inline distT="0" distB="0" distL="0" distR="0" wp14:anchorId="3D2FCFD2" wp14:editId="4492187D">
+          <wp:inline distT="0" distB="0" distL="0" distR="0" wp14:anchorId="3D2FCFD2" wp14:editId="30216A57">
             <wp:extent cx="5400040" cy="2496185"/>
             <wp:effectExtent l="0" t="0" r="0" b="5715"/>
             <wp:docPr id="1518314260" name="Immagine 4" descr="Immagine che contiene testo, schermata, Carattere, linea&#10;&#10;Il contenuto generato dall'IA potrebbe non essere corretto."/>
@@ -7530,7 +7507,7 @@
           <w:noProof/>
         </w:rPr>
         <w:drawing>
-          <wp:inline distT="0" distB="0" distL="0" distR="0" wp14:anchorId="4DBBDF3C" wp14:editId="61B3AA1E">
+          <wp:inline distT="0" distB="0" distL="0" distR="0" wp14:anchorId="4DBBDF3C" wp14:editId="28DC8D31">
             <wp:extent cx="5400040" cy="2105660"/>
             <wp:effectExtent l="0" t="0" r="0" b="2540"/>
             <wp:docPr id="549253760" name="Immagine 6" descr="Immagine che contiene testo, schermata, Carattere, linea&#10;&#10;Il contenuto generato dall'IA potrebbe non essere corretto."/>
@@ -7580,13 +7557,8 @@
         <w:t>Si osserva come, a seguito della correzione</w:t>
       </w:r>
       <w:r>
-        <w:t xml:space="preserve"> realizzata successivamente alla segnalazione di </w:t>
-      </w:r>
-      <w:proofErr w:type="gramStart"/>
-      <w:r>
-        <w:t>SonarQube</w:t>
-      </w:r>
-      <w:proofErr w:type="gramEnd"/>
+        <w:t xml:space="preserve"> realizzata successivamente alla segnalazione di SonarQube</w:t>
+      </w:r>
       <w:r>
         <w:t xml:space="preserve">, sia stato possibile unificare la logica di ricerca in un unico metodo di supporto, eliminando la ridondanza dei due metodi iniziali. Inoltre, la gestione del caso in cui l'utente risulti </w:t>
       </w:r>
@@ -7626,7 +7598,7 @@
           <w:noProof/>
         </w:rPr>
         <w:drawing>
-          <wp:inline distT="0" distB="0" distL="0" distR="0" wp14:anchorId="0BE3C05A" wp14:editId="3495D042">
+          <wp:inline distT="0" distB="0" distL="0" distR="0" wp14:anchorId="0BE3C05A" wp14:editId="7B954748">
             <wp:extent cx="5400040" cy="3206115"/>
             <wp:effectExtent l="0" t="0" r="0" b="0"/>
             <wp:docPr id="441155003" name="Immagine 7" descr="Immagine che contiene testo, schermata, software, Pagina Web&#10;&#10;Il contenuto generato dall'IA potrebbe non essere corretto."/>
@@ -7726,14 +7698,249 @@
       </w:r>
     </w:p>
     <w:p>
-      <w:pPr>
-        <w:pStyle w:val="Titolo3"/>
-      </w:pPr>
-      <w:r>
-        <w:t>3.3.3 – Stan4J</w:t>
-      </w:r>
-    </w:p>
-    <w:p/>
+      <w:r>
+        <w:t xml:space="preserve">Anche </w:t>
+      </w:r>
+      <w:r>
+        <w:rPr>
+          <w:i/>
+          <w:iCs/>
+        </w:rPr>
+        <w:t>PMD</w:t>
+      </w:r>
+      <w:r>
+        <w:t xml:space="preserve"> è un</w:t>
+      </w:r>
+      <w:r>
+        <w:t xml:space="preserve"> tool </w:t>
+      </w:r>
+      <w:r>
+        <w:t xml:space="preserve">di analisi statica, ampiamente utilizzato per identificare automaticamente potenziali problemi nel codice, come pratiche di programmazione errate, </w:t>
+      </w:r>
+      <w:r>
+        <w:t>duplicazioni di codice</w:t>
+      </w:r>
+      <w:r>
+        <w:t xml:space="preserve">, variabili </w:t>
+      </w:r>
+      <w:proofErr w:type="gramStart"/>
+      <w:r>
+        <w:t>inutilizzate</w:t>
+      </w:r>
+      <w:r>
+        <w:t xml:space="preserve"> ,s</w:t>
+      </w:r>
+      <w:r>
+        <w:t>trutture</w:t>
+      </w:r>
+      <w:proofErr w:type="gramEnd"/>
+      <w:r>
+        <w:t xml:space="preserve"> di controllo ridondanti</w:t>
+      </w:r>
+      <w:r>
+        <w:t xml:space="preserve"> e mancanza di documentazione.</w:t>
+      </w:r>
+    </w:p>
+    <w:p>
+      <w:r>
+        <w:t xml:space="preserve">Analogamente a </w:t>
+      </w:r>
+      <w:proofErr w:type="gramStart"/>
+      <w:r>
+        <w:t>SonarQube</w:t>
+      </w:r>
+      <w:proofErr w:type="gramEnd"/>
+      <w:r>
+        <w:t>, consente di migliorare la qualità del software fin dalle prime fasi dello sviluppo, fornendo suggerimenti concreti su come ottimizzare il codice.</w:t>
+      </w:r>
+    </w:p>
+    <w:p>
+      <w:r>
+        <w:t xml:space="preserve">Analogamente a quanto fatto con SonarQube, </w:t>
+      </w:r>
+      <w:r>
+        <w:rPr>
+          <w:i/>
+          <w:iCs/>
+        </w:rPr>
+        <w:t>PMD</w:t>
+      </w:r>
+      <w:r>
+        <w:t xml:space="preserve"> è stato impiegato in due fasi distinte: una prima analisi è stata condotta prima dell’applicazione delle modifiche correttive</w:t>
+      </w:r>
+      <w:r>
+        <w:t xml:space="preserve"> descritte precedentemente</w:t>
+      </w:r>
+      <w:r>
+        <w:t>, permettendo di individuare una serie di segnalazioni critiche e non critiche. Successivamente, il tool è stato rieseguito dopo aver effettuato gli interventi di refactoring</w:t>
+      </w:r>
+      <w:r>
+        <w:t xml:space="preserve"> per valutare l’efficacia degli interventi.</w:t>
+      </w:r>
+    </w:p>
+    <w:p>
+      <w:pPr>
+        <w:ind w:left="0" w:firstLine="0"/>
+        <w:rPr>
+          <w:b/>
+          <w:bCs/>
+        </w:rPr>
+      </w:pPr>
+      <w:r>
+        <w:rPr>
+          <w:b/>
+          <w:bCs/>
+        </w:rPr>
+        <w:lastRenderedPageBreak/>
+        <w:t>Prima degli interventi</w:t>
+      </w:r>
+      <w:r>
+        <w:rPr>
+          <w:b/>
+          <w:bCs/>
+        </w:rPr>
+        <w:t xml:space="preserve"> di refactoring</w:t>
+      </w:r>
+    </w:p>
+    <w:p>
+      <w:pPr>
+        <w:rPr>
+          <w:b/>
+          <w:bCs/>
+        </w:rPr>
+      </w:pPr>
+      <w:r>
+        <w:rPr>
+          <w:b/>
+          <w:bCs/>
+          <w:noProof/>
+        </w:rPr>
+        <w:drawing>
+          <wp:inline distT="0" distB="0" distL="0" distR="0" wp14:anchorId="79FAD25B" wp14:editId="407062B1">
+            <wp:extent cx="5400040" cy="3206115"/>
+            <wp:effectExtent l="0" t="0" r="0" b="0"/>
+            <wp:docPr id="754329354" name="Immagine 1"/>
+            <wp:cNvGraphicFramePr>
+              <a:graphicFrameLocks xmlns:a="http://schemas.openxmlformats.org/drawingml/2006/main" noChangeAspect="1"/>
+            </wp:cNvGraphicFramePr>
+            <a:graphic xmlns:a="http://schemas.openxmlformats.org/drawingml/2006/main">
+              <a:graphicData uri="http://schemas.openxmlformats.org/drawingml/2006/picture">
+                <pic:pic xmlns:pic="http://schemas.openxmlformats.org/drawingml/2006/picture">
+                  <pic:nvPicPr>
+                    <pic:cNvPr id="754329354" name="Immagine 754329354"/>
+                    <pic:cNvPicPr/>
+                  </pic:nvPicPr>
+                  <pic:blipFill>
+                    <a:blip r:embed="rId32" cstate="print">
+                      <a:extLst>
+                        <a:ext uri="{28A0092B-C50C-407E-A947-70E740481C1C}">
+                          <a14:useLocalDpi xmlns:a14="http://schemas.microsoft.com/office/drawing/2010/main" val="0"/>
+                        </a:ext>
+                      </a:extLst>
+                    </a:blip>
+                    <a:stretch>
+                      <a:fillRect/>
+                    </a:stretch>
+                  </pic:blipFill>
+                  <pic:spPr>
+                    <a:xfrm>
+                      <a:off x="0" y="0"/>
+                      <a:ext cx="5400040" cy="3206115"/>
+                    </a:xfrm>
+                    <a:prstGeom prst="rect">
+                      <a:avLst/>
+                    </a:prstGeom>
+                  </pic:spPr>
+                </pic:pic>
+              </a:graphicData>
+            </a:graphic>
+          </wp:inline>
+        </w:drawing>
+      </w:r>
+    </w:p>
+    <w:p>
+      <w:pPr>
+        <w:rPr>
+          <w:b/>
+          <w:bCs/>
+        </w:rPr>
+      </w:pPr>
+      <w:r>
+        <w:rPr>
+          <w:b/>
+          <w:bCs/>
+        </w:rPr>
+        <w:t>Dopo gli interventi</w:t>
+      </w:r>
+      <w:r>
+        <w:rPr>
+          <w:b/>
+          <w:bCs/>
+        </w:rPr>
+        <w:t xml:space="preserve"> di refactoring</w:t>
+      </w:r>
+    </w:p>
+    <w:p>
+      <w:pPr>
+        <w:rPr>
+          <w:b/>
+          <w:bCs/>
+        </w:rPr>
+      </w:pPr>
+      <w:r>
+        <w:rPr>
+          <w:b/>
+          <w:bCs/>
+          <w:noProof/>
+        </w:rPr>
+        <w:drawing>
+          <wp:inline distT="0" distB="0" distL="0" distR="0" wp14:anchorId="3E98B8B5" wp14:editId="78611BB2">
+            <wp:extent cx="5400040" cy="3206115"/>
+            <wp:effectExtent l="0" t="0" r="0" b="0"/>
+            <wp:docPr id="1186802820" name="Immagine 2" descr="Immagine che contiene testo, schermata, software, linea&#10;&#10;Il contenuto generato dall'IA potrebbe non essere corretto."/>
+            <wp:cNvGraphicFramePr>
+              <a:graphicFrameLocks xmlns:a="http://schemas.openxmlformats.org/drawingml/2006/main" noChangeAspect="1"/>
+            </wp:cNvGraphicFramePr>
+            <a:graphic xmlns:a="http://schemas.openxmlformats.org/drawingml/2006/main">
+              <a:graphicData uri="http://schemas.openxmlformats.org/drawingml/2006/picture">
+                <pic:pic xmlns:pic="http://schemas.openxmlformats.org/drawingml/2006/picture">
+                  <pic:nvPicPr>
+                    <pic:cNvPr id="1186802820" name="Immagine 2" descr="Immagine che contiene testo, schermata, software, linea&#10;&#10;Il contenuto generato dall'IA potrebbe non essere corretto."/>
+                    <pic:cNvPicPr/>
+                  </pic:nvPicPr>
+                  <pic:blipFill>
+                    <a:blip r:embed="rId33" cstate="print">
+                      <a:extLst>
+                        <a:ext uri="{28A0092B-C50C-407E-A947-70E740481C1C}">
+                          <a14:useLocalDpi xmlns:a14="http://schemas.microsoft.com/office/drawing/2010/main" val="0"/>
+                        </a:ext>
+                      </a:extLst>
+                    </a:blip>
+                    <a:stretch>
+                      <a:fillRect/>
+                    </a:stretch>
+                  </pic:blipFill>
+                  <pic:spPr>
+                    <a:xfrm>
+                      <a:off x="0" y="0"/>
+                      <a:ext cx="5400040" cy="3206115"/>
+                    </a:xfrm>
+                    <a:prstGeom prst="rect">
+                      <a:avLst/>
+                    </a:prstGeom>
+                  </pic:spPr>
+                </pic:pic>
+              </a:graphicData>
+            </a:graphic>
+          </wp:inline>
+        </w:drawing>
+      </w:r>
+    </w:p>
+    <w:p>
+      <w:r>
+        <w:t>Confrontando le due situazioni si può notare come gli interventi di refactoring abbia notevolmente abbassato il numero di warning segnalati da PMD.</w:t>
+      </w:r>
+    </w:p>
     <w:p>
       <w:pPr>
         <w:spacing w:before="0" w:after="0" w:line="240" w:lineRule="auto"/>
@@ -7746,17 +7953,1312 @@
     </w:p>
     <w:p>
       <w:pPr>
+        <w:pStyle w:val="Titolo3"/>
+      </w:pPr>
+      <w:r>
+        <w:lastRenderedPageBreak/>
+        <w:t>3.3.3 – Stan4J</w:t>
+      </w:r>
+    </w:p>
+    <w:p>
+      <w:r>
+        <w:t xml:space="preserve">Stan4J è un tool di analisi statica specializzato nell’analisi delle dipendenze tra i pacchetti e le classi all'interno di un progetto Java. A differenza di PMD e </w:t>
+      </w:r>
+      <w:proofErr w:type="gramStart"/>
+      <w:r>
+        <w:t>SonarQube</w:t>
+      </w:r>
+      <w:proofErr w:type="gramEnd"/>
+      <w:r>
+        <w:t>, che si concentrano prevalentemente su problemi legati alla qualità del codice, come la presenza di codice duplicato, bad practices o potenziali bug, Stan4J è progettato per valutare l’architettura complessiva del software, in particolare il rispetto dei principi di modularità e separazione delle responsabilità.</w:t>
+      </w:r>
+    </w:p>
+    <w:p>
+      <w:r>
+        <w:t xml:space="preserve">Per quanto riguarda il progetto della stampante, </w:t>
+      </w:r>
+      <w:r>
+        <w:rPr>
+          <w:rStyle w:val="Enfasigrassetto"/>
+          <w:b w:val="0"/>
+          <w:bCs w:val="0"/>
+          <w:i/>
+          <w:iCs/>
+        </w:rPr>
+        <w:t>Stan4J</w:t>
+      </w:r>
+      <w:r>
+        <w:t xml:space="preserve"> è stato utilizzato per valutare la qualità strutturale del codice</w:t>
+      </w:r>
+      <w:r>
+        <w:t xml:space="preserve"> per la classe principale </w:t>
+      </w:r>
+      <w:r>
+        <w:rPr>
+          <w:i/>
+          <w:iCs/>
+        </w:rPr>
+        <w:t>SmartPrinter.java</w:t>
+      </w:r>
+      <w:r>
+        <w:rPr>
+          <w:i/>
+          <w:iCs/>
+        </w:rPr>
+        <w:t>,</w:t>
+      </w:r>
+      <w:r>
+        <w:t xml:space="preserve"> </w:t>
+      </w:r>
+      <w:r>
+        <w:t>concentrandosi su</w:t>
+      </w:r>
+      <w:r>
+        <w:t>lle</w:t>
+      </w:r>
+      <w:r>
+        <w:t xml:space="preserve"> </w:t>
+      </w:r>
+      <w:r>
+        <w:rPr>
+          <w:rStyle w:val="Enfasigrassetto"/>
+          <w:b w:val="0"/>
+          <w:bCs w:val="0"/>
+        </w:rPr>
+        <w:t>metriche</w:t>
+      </w:r>
+      <w:r>
+        <w:t xml:space="preserve"> di complessità, accoppiamento e coesione.</w:t>
+      </w:r>
+    </w:p>
+    <w:p>
+      <w:pPr>
+        <w:rPr>
+          <w:b/>
+          <w:bCs/>
+        </w:rPr>
+      </w:pPr>
+      <w:r>
+        <w:rPr>
+          <w:b/>
+          <w:bCs/>
+        </w:rPr>
+        <w:t>Analisi Stan4j</w:t>
+      </w:r>
+    </w:p>
+    <w:p>
+      <w:r>
+        <w:rPr>
+          <w:noProof/>
+        </w:rPr>
+        <w:drawing>
+          <wp:inline distT="0" distB="0" distL="0" distR="0" wp14:anchorId="31CE7F47" wp14:editId="11F0DA09">
+            <wp:extent cx="5670435" cy="3366654"/>
+            <wp:effectExtent l="0" t="0" r="0" b="0"/>
+            <wp:docPr id="820818759" name="Immagine 3" descr="Immagine che contiene schermata, testo, software&#10;&#10;Il contenuto generato dall'IA potrebbe non essere corretto."/>
+            <wp:cNvGraphicFramePr>
+              <a:graphicFrameLocks xmlns:a="http://schemas.openxmlformats.org/drawingml/2006/main" noChangeAspect="1"/>
+            </wp:cNvGraphicFramePr>
+            <a:graphic xmlns:a="http://schemas.openxmlformats.org/drawingml/2006/main">
+              <a:graphicData uri="http://schemas.openxmlformats.org/drawingml/2006/picture">
+                <pic:pic xmlns:pic="http://schemas.openxmlformats.org/drawingml/2006/picture">
+                  <pic:nvPicPr>
+                    <pic:cNvPr id="820818759" name="Immagine 3" descr="Immagine che contiene schermata, testo, software&#10;&#10;Il contenuto generato dall'IA potrebbe non essere corretto."/>
+                    <pic:cNvPicPr/>
+                  </pic:nvPicPr>
+                  <pic:blipFill>
+                    <a:blip r:embed="rId34" cstate="print">
+                      <a:extLst>
+                        <a:ext uri="{28A0092B-C50C-407E-A947-70E740481C1C}">
+                          <a14:useLocalDpi xmlns:a14="http://schemas.microsoft.com/office/drawing/2010/main" val="0"/>
+                        </a:ext>
+                      </a:extLst>
+                    </a:blip>
+                    <a:stretch>
+                      <a:fillRect/>
+                    </a:stretch>
+                  </pic:blipFill>
+                  <pic:spPr>
+                    <a:xfrm>
+                      <a:off x="0" y="0"/>
+                      <a:ext cx="5673989" cy="3368764"/>
+                    </a:xfrm>
+                    <a:prstGeom prst="rect">
+                      <a:avLst/>
+                    </a:prstGeom>
+                  </pic:spPr>
+                </pic:pic>
+              </a:graphicData>
+            </a:graphic>
+          </wp:inline>
+        </w:drawing>
+      </w:r>
+    </w:p>
+    <w:p>
+      <w:pPr>
         <w:spacing w:before="0" w:after="0" w:line="240" w:lineRule="auto"/>
         <w:ind w:left="0" w:firstLine="0"/>
         <w:jc w:val="left"/>
       </w:pPr>
-    </w:p>
-    <w:p>
-      <w:pPr>
-        <w:spacing w:before="0" w:after="0" w:line="240" w:lineRule="auto"/>
-        <w:ind w:left="0" w:firstLine="0"/>
-        <w:jc w:val="left"/>
-      </w:pPr>
+      <w:r>
+        <w:br w:type="page"/>
+      </w:r>
+    </w:p>
+    <w:p>
+      <w:r>
+        <w:lastRenderedPageBreak/>
+        <w:t>Analizzando nel dettaglio le metriche:</w:t>
+      </w:r>
+    </w:p>
+    <w:p>
+      <w:pPr>
+        <w:rPr>
+          <w:b/>
+          <w:bCs/>
+        </w:rPr>
+      </w:pPr>
+      <w:r>
+        <w:rPr>
+          <w:b/>
+          <w:bCs/>
+        </w:rPr>
+        <w:t>Caratteristiche della classe:</w:t>
+      </w:r>
+    </w:p>
+    <w:p>
+      <w:pPr>
+        <w:pStyle w:val="Paragrafoelenco"/>
+        <w:numPr>
+          <w:ilvl w:val="0"/>
+          <w:numId w:val="114"/>
+        </w:numPr>
+      </w:pPr>
+      <w:r>
+        <w:rPr>
+          <w:i/>
+          <w:iCs/>
+          <w:u w:val="single"/>
+        </w:rPr>
+        <w:t>Classes</w:t>
+      </w:r>
+      <w:r>
+        <w:t>: 3</w:t>
+      </w:r>
+    </w:p>
+    <w:p>
+      <w:pPr>
+        <w:pStyle w:val="Paragrafoelenco"/>
+        <w:numPr>
+          <w:ilvl w:val="1"/>
+          <w:numId w:val="114"/>
+        </w:numPr>
+        <w:rPr>
+          <w:i/>
+          <w:iCs/>
+        </w:rPr>
+      </w:pPr>
+      <w:r>
+        <w:t>Numero totale di classi</w:t>
+      </w:r>
+      <w:r>
+        <w:t xml:space="preserve"> utilizzate in </w:t>
+      </w:r>
+      <w:r>
+        <w:rPr>
+          <w:i/>
+          <w:iCs/>
+        </w:rPr>
+        <w:t>SmartPrinter.java</w:t>
+      </w:r>
+      <w:r>
+        <w:rPr>
+          <w:i/>
+          <w:iCs/>
+        </w:rPr>
+        <w:t>.</w:t>
+      </w:r>
+    </w:p>
+    <w:p>
+      <w:pPr>
+        <w:pStyle w:val="Paragrafoelenco"/>
+        <w:numPr>
+          <w:ilvl w:val="0"/>
+          <w:numId w:val="114"/>
+        </w:numPr>
+        <w:rPr>
+          <w:i/>
+          <w:iCs/>
+        </w:rPr>
+      </w:pPr>
+      <w:r>
+        <w:rPr>
+          <w:i/>
+          <w:iCs/>
+          <w:u w:val="single"/>
+        </w:rPr>
+        <w:t>Methods</w:t>
+      </w:r>
+      <w:r>
+        <w:t>: 38</w:t>
+      </w:r>
+    </w:p>
+    <w:p>
+      <w:pPr>
+        <w:pStyle w:val="Paragrafoelenco"/>
+        <w:numPr>
+          <w:ilvl w:val="1"/>
+          <w:numId w:val="114"/>
+        </w:numPr>
+        <w:rPr>
+          <w:i/>
+          <w:iCs/>
+        </w:rPr>
+      </w:pPr>
+      <w:r>
+        <w:t>Il numero totale di metodi nella classe</w:t>
+      </w:r>
+      <w:r>
+        <w:t xml:space="preserve"> (</w:t>
+      </w:r>
+      <w:r>
+        <w:t>getter, setter e metodi per implementare la logica della stampante).</w:t>
+      </w:r>
+    </w:p>
+    <w:p>
+      <w:pPr>
+        <w:pStyle w:val="Paragrafoelenco"/>
+        <w:numPr>
+          <w:ilvl w:val="0"/>
+          <w:numId w:val="114"/>
+        </w:numPr>
+        <w:rPr>
+          <w:i/>
+          <w:iCs/>
+        </w:rPr>
+      </w:pPr>
+      <w:r>
+        <w:rPr>
+          <w:i/>
+          <w:iCs/>
+          <w:u w:val="single"/>
+        </w:rPr>
+        <w:t>Fields</w:t>
+      </w:r>
+      <w:r>
+        <w:rPr>
+          <w:b/>
+          <w:bCs/>
+        </w:rPr>
+        <w:t>:</w:t>
+      </w:r>
+      <w:r>
+        <w:t xml:space="preserve"> 13</w:t>
+      </w:r>
+    </w:p>
+    <w:p>
+      <w:pPr>
+        <w:pStyle w:val="Paragrafoelenco"/>
+        <w:numPr>
+          <w:ilvl w:val="1"/>
+          <w:numId w:val="114"/>
+        </w:numPr>
+        <w:rPr>
+          <w:i/>
+          <w:iCs/>
+        </w:rPr>
+      </w:pPr>
+      <w:r>
+        <w:t xml:space="preserve">Campi della classe </w:t>
+      </w:r>
+      <w:r>
+        <w:rPr>
+          <w:i/>
+          <w:iCs/>
+        </w:rPr>
+        <w:t>SmartPrinter.java</w:t>
+      </w:r>
+      <w:r>
+        <w:rPr>
+          <w:i/>
+          <w:iCs/>
+        </w:rPr>
+        <w:t>.</w:t>
+      </w:r>
+    </w:p>
+    <w:p>
+      <w:pPr>
+        <w:pStyle w:val="Paragrafoelenco"/>
+        <w:numPr>
+          <w:ilvl w:val="0"/>
+          <w:numId w:val="114"/>
+        </w:numPr>
+        <w:rPr>
+          <w:i/>
+          <w:iCs/>
+        </w:rPr>
+      </w:pPr>
+      <w:r>
+        <w:rPr>
+          <w:rStyle w:val="Enfasigrassetto"/>
+          <w:b w:val="0"/>
+          <w:bCs w:val="0"/>
+          <w:i/>
+          <w:iCs/>
+        </w:rPr>
+        <w:t>ELOC (Estimated Lines of Code)</w:t>
+      </w:r>
+      <w:r>
+        <w:t>:</w:t>
+      </w:r>
+      <w:r>
+        <w:t xml:space="preserve"> 411</w:t>
+      </w:r>
+    </w:p>
+    <w:p>
+      <w:pPr>
+        <w:pStyle w:val="Paragrafoelenco"/>
+        <w:numPr>
+          <w:ilvl w:val="1"/>
+          <w:numId w:val="114"/>
+        </w:numPr>
+        <w:rPr>
+          <w:rStyle w:val="Enfasigrassetto"/>
+          <w:b w:val="0"/>
+          <w:bCs w:val="0"/>
+          <w:i/>
+          <w:iCs/>
+        </w:rPr>
+      </w:pPr>
+      <w:r>
+        <w:rPr>
+          <w:rStyle w:val="Enfasigrassetto"/>
+          <w:b w:val="0"/>
+          <w:bCs w:val="0"/>
+        </w:rPr>
+        <w:t>Linee di codice della classe, troppe linee di codice in una classe possono portare ad un problema di manutenibilità.</w:t>
+      </w:r>
+    </w:p>
+    <w:p>
+      <w:pPr>
+        <w:rPr>
+          <w:b/>
+          <w:bCs/>
+        </w:rPr>
+      </w:pPr>
+      <w:r>
+        <w:rPr>
+          <w:b/>
+          <w:bCs/>
+        </w:rPr>
+        <w:t>C</w:t>
+      </w:r>
+      <w:r>
+        <w:rPr>
+          <w:b/>
+          <w:bCs/>
+        </w:rPr>
+        <w:t>omplessità e metriche di accoppiamento</w:t>
+      </w:r>
+      <w:r>
+        <w:rPr>
+          <w:b/>
+          <w:bCs/>
+        </w:rPr>
+        <w:t>:</w:t>
+      </w:r>
+    </w:p>
+    <w:p>
+      <w:pPr>
+        <w:pStyle w:val="Paragrafoelenco"/>
+        <w:numPr>
+          <w:ilvl w:val="0"/>
+          <w:numId w:val="115"/>
+        </w:numPr>
+        <w:rPr>
+          <w:b/>
+          <w:bCs/>
+        </w:rPr>
+      </w:pPr>
+      <w:r>
+        <w:rPr>
+          <w:i/>
+          <w:iCs/>
+          <w:u w:val="single"/>
+        </w:rPr>
+        <w:t>Fat</w:t>
+      </w:r>
+      <w:r>
+        <w:t xml:space="preserve">: </w:t>
+      </w:r>
+      <w:r>
+        <w:t>120</w:t>
+      </w:r>
+    </w:p>
+    <w:p>
+      <w:pPr>
+        <w:pStyle w:val="Paragrafoelenco"/>
+        <w:numPr>
+          <w:ilvl w:val="1"/>
+          <w:numId w:val="115"/>
+        </w:numPr>
+        <w:rPr>
+          <w:b/>
+          <w:bCs/>
+        </w:rPr>
+      </w:pPr>
+      <w:r>
+        <w:t>I</w:t>
+      </w:r>
+      <w:r>
+        <w:t>ndica la complessità generale</w:t>
+      </w:r>
+      <w:r>
+        <w:t>, valori troppo alti indicano che la classe fa “troppe cose”.</w:t>
+      </w:r>
+    </w:p>
+    <w:p>
+      <w:pPr>
+        <w:pStyle w:val="Paragrafoelenco"/>
+        <w:numPr>
+          <w:ilvl w:val="0"/>
+          <w:numId w:val="115"/>
+        </w:numPr>
+        <w:rPr>
+          <w:rStyle w:val="Enfasigrassetto"/>
+          <w:i/>
+          <w:iCs/>
+          <w:u w:val="single"/>
+        </w:rPr>
+      </w:pPr>
+      <w:r>
+        <w:rPr>
+          <w:rStyle w:val="Enfasigrassetto"/>
+          <w:b w:val="0"/>
+          <w:bCs w:val="0"/>
+          <w:i/>
+          <w:iCs/>
+          <w:u w:val="single"/>
+        </w:rPr>
+        <w:t>Ca (Afferent Coupling</w:t>
+      </w:r>
+      <w:r>
+        <w:rPr>
+          <w:rStyle w:val="Enfasigrassetto"/>
+          <w:b w:val="0"/>
+          <w:bCs w:val="0"/>
+        </w:rPr>
+        <w:t xml:space="preserve">: </w:t>
+      </w:r>
+      <w:r>
+        <w:rPr>
+          <w:rStyle w:val="Enfasigrassetto"/>
+          <w:b w:val="0"/>
+          <w:bCs w:val="0"/>
+        </w:rPr>
+        <w:t>1</w:t>
+      </w:r>
+    </w:p>
+    <w:p>
+      <w:pPr>
+        <w:pStyle w:val="Paragrafoelenco"/>
+        <w:numPr>
+          <w:ilvl w:val="1"/>
+          <w:numId w:val="115"/>
+        </w:numPr>
+        <w:rPr>
+          <w:b/>
+          <w:bCs/>
+          <w:i/>
+          <w:iCs/>
+          <w:u w:val="single"/>
+        </w:rPr>
+      </w:pPr>
+      <w:r>
+        <w:t xml:space="preserve">Numero di classi che dipendono da </w:t>
+      </w:r>
+      <w:r>
+        <w:rPr>
+          <w:i/>
+          <w:iCs/>
+        </w:rPr>
+        <w:t>SmartPrinter.java</w:t>
+      </w:r>
+      <w:r>
+        <w:rPr>
+          <w:i/>
+          <w:iCs/>
+        </w:rPr>
+        <w:t>.</w:t>
+      </w:r>
+    </w:p>
+    <w:p>
+      <w:pPr>
+        <w:pStyle w:val="Paragrafoelenco"/>
+        <w:numPr>
+          <w:ilvl w:val="0"/>
+          <w:numId w:val="115"/>
+        </w:numPr>
+        <w:rPr>
+          <w:rStyle w:val="Enfasigrassetto"/>
+          <w:i/>
+          <w:iCs/>
+          <w:u w:val="single"/>
+        </w:rPr>
+      </w:pPr>
+      <w:r>
+        <w:rPr>
+          <w:rStyle w:val="Enfasigrassetto"/>
+          <w:b w:val="0"/>
+          <w:bCs w:val="0"/>
+          <w:i/>
+          <w:iCs/>
+          <w:u w:val="single"/>
+        </w:rPr>
+        <w:t>Ce (Efferent Coupling</w:t>
+      </w:r>
+      <w:r>
+        <w:rPr>
+          <w:rStyle w:val="Enfasigrassetto"/>
+          <w:b w:val="0"/>
+          <w:bCs w:val="0"/>
+        </w:rPr>
+        <w:t>:</w:t>
+      </w:r>
+      <w:r>
+        <w:rPr>
+          <w:rStyle w:val="Enfasigrassetto"/>
+          <w:b w:val="0"/>
+          <w:bCs w:val="0"/>
+        </w:rPr>
+        <w:t xml:space="preserve"> 2</w:t>
+      </w:r>
+    </w:p>
+    <w:p>
+      <w:pPr>
+        <w:pStyle w:val="Paragrafoelenco"/>
+        <w:numPr>
+          <w:ilvl w:val="1"/>
+          <w:numId w:val="115"/>
+        </w:numPr>
+        <w:rPr>
+          <w:b/>
+          <w:bCs/>
+          <w:i/>
+          <w:iCs/>
+          <w:u w:val="single"/>
+        </w:rPr>
+      </w:pPr>
+      <w:r>
+        <w:t xml:space="preserve">Numero di classi da cui </w:t>
+      </w:r>
+      <w:r>
+        <w:rPr>
+          <w:i/>
+          <w:iCs/>
+        </w:rPr>
+        <w:t>SmartPrinter</w:t>
+      </w:r>
+      <w:r>
+        <w:rPr>
+          <w:i/>
+          <w:iCs/>
+        </w:rPr>
+        <w:t>.java</w:t>
+      </w:r>
+      <w:r>
+        <w:rPr>
+          <w:i/>
+          <w:iCs/>
+        </w:rPr>
+        <w:t xml:space="preserve"> </w:t>
+      </w:r>
+      <w:r>
+        <w:t>dipende.</w:t>
+      </w:r>
+    </w:p>
+    <w:p>
+      <w:pPr>
+        <w:rPr>
+          <w:b/>
+          <w:bCs/>
+        </w:rPr>
+      </w:pPr>
+      <w:r>
+        <w:rPr>
+          <w:b/>
+          <w:bCs/>
+        </w:rPr>
+        <w:t xml:space="preserve">Metriche di </w:t>
+      </w:r>
+      <w:proofErr w:type="spellStart"/>
+      <w:r>
+        <w:rPr>
+          <w:b/>
+          <w:bCs/>
+        </w:rPr>
+        <w:t>Chidamber</w:t>
+      </w:r>
+      <w:proofErr w:type="spellEnd"/>
+      <w:r>
+        <w:rPr>
+          <w:b/>
+          <w:bCs/>
+        </w:rPr>
+        <w:t xml:space="preserve"> &amp; </w:t>
+      </w:r>
+      <w:proofErr w:type="spellStart"/>
+      <w:r>
+        <w:rPr>
+          <w:b/>
+          <w:bCs/>
+        </w:rPr>
+        <w:t>Kemerer</w:t>
+      </w:r>
+      <w:proofErr w:type="spellEnd"/>
+      <w:r>
+        <w:rPr>
+          <w:b/>
+          <w:bCs/>
+        </w:rPr>
+        <w:t>:</w:t>
+      </w:r>
+    </w:p>
+    <w:p>
+      <w:pPr>
+        <w:pStyle w:val="Paragrafoelenco"/>
+        <w:numPr>
+          <w:ilvl w:val="0"/>
+          <w:numId w:val="116"/>
+        </w:numPr>
+      </w:pPr>
+      <w:r>
+        <w:rPr>
+          <w:i/>
+          <w:iCs/>
+          <w:u w:val="single"/>
+        </w:rPr>
+        <w:t>WMC (</w:t>
+      </w:r>
+      <w:proofErr w:type="spellStart"/>
+      <w:r>
+        <w:rPr>
+          <w:i/>
+          <w:iCs/>
+          <w:u w:val="single"/>
+        </w:rPr>
+        <w:t>Weighted</w:t>
+      </w:r>
+      <w:proofErr w:type="spellEnd"/>
+      <w:r>
+        <w:rPr>
+          <w:i/>
+          <w:iCs/>
+          <w:u w:val="single"/>
+        </w:rPr>
+        <w:t xml:space="preserve"> Methods per Class)</w:t>
+      </w:r>
+      <w:r>
+        <w:t>: 90</w:t>
+      </w:r>
+    </w:p>
+    <w:p>
+      <w:pPr>
+        <w:pStyle w:val="Paragrafoelenco"/>
+        <w:numPr>
+          <w:ilvl w:val="1"/>
+          <w:numId w:val="116"/>
+        </w:numPr>
+      </w:pPr>
+      <w:r>
+        <w:t>Somma delle complessità ciclomatiche dei metodi. Un numero elevato implica alta complessità logica e difficoltà nel testing.</w:t>
+      </w:r>
+    </w:p>
+    <w:p>
+      <w:pPr>
+        <w:pStyle w:val="Paragrafoelenco"/>
+        <w:numPr>
+          <w:ilvl w:val="0"/>
+          <w:numId w:val="116"/>
+        </w:numPr>
+      </w:pPr>
+      <w:r>
+        <w:rPr>
+          <w:i/>
+          <w:iCs/>
+          <w:u w:val="single"/>
+        </w:rPr>
+        <w:t xml:space="preserve">DIT (Depth of </w:t>
+      </w:r>
+      <w:proofErr w:type="spellStart"/>
+      <w:r>
+        <w:rPr>
+          <w:i/>
+          <w:iCs/>
+          <w:u w:val="single"/>
+        </w:rPr>
+        <w:t>Inheritance</w:t>
+      </w:r>
+      <w:proofErr w:type="spellEnd"/>
+      <w:r>
+        <w:rPr>
+          <w:i/>
+          <w:iCs/>
+          <w:u w:val="single"/>
+        </w:rPr>
+        <w:t xml:space="preserve"> Tree)</w:t>
+      </w:r>
+      <w:r>
+        <w:t>:</w:t>
+      </w:r>
+      <w:r>
+        <w:t xml:space="preserve"> 1</w:t>
+      </w:r>
+    </w:p>
+    <w:p>
+      <w:pPr>
+        <w:pStyle w:val="Paragrafoelenco"/>
+        <w:numPr>
+          <w:ilvl w:val="1"/>
+          <w:numId w:val="116"/>
+        </w:numPr>
+      </w:pPr>
+      <w:r>
+        <w:t>La profondità della gerarchia ereditaria.</w:t>
+      </w:r>
+      <w:r>
+        <w:t xml:space="preserve"> </w:t>
+      </w:r>
+      <w:r>
+        <w:rPr>
+          <w:i/>
+          <w:iCs/>
+        </w:rPr>
+        <w:t>SmartPrinter</w:t>
+      </w:r>
+      <w:r>
+        <w:rPr>
+          <w:i/>
+          <w:iCs/>
+        </w:rPr>
+        <w:t>.java</w:t>
+      </w:r>
+      <w:r>
+        <w:rPr>
+          <w:i/>
+          <w:iCs/>
+        </w:rPr>
+        <w:t xml:space="preserve"> </w:t>
+      </w:r>
+      <w:r>
+        <w:t xml:space="preserve">eredita direttamente da </w:t>
+      </w:r>
+      <w:r>
+        <w:t>Object</w:t>
+      </w:r>
+      <w:r>
+        <w:t>, senza estendere altre classi.</w:t>
+      </w:r>
+    </w:p>
+    <w:p/>
+    <w:p>
+      <w:pPr>
+        <w:pStyle w:val="Paragrafoelenco"/>
+        <w:numPr>
+          <w:ilvl w:val="0"/>
+          <w:numId w:val="116"/>
+        </w:numPr>
+      </w:pPr>
+      <w:r>
+        <w:rPr>
+          <w:rStyle w:val="Enfasigrassetto"/>
+          <w:b w:val="0"/>
+          <w:bCs w:val="0"/>
+          <w:i/>
+          <w:iCs/>
+          <w:u w:val="single"/>
+        </w:rPr>
+        <w:lastRenderedPageBreak/>
+        <w:t>NOC (</w:t>
+      </w:r>
+      <w:proofErr w:type="spellStart"/>
+      <w:r>
+        <w:rPr>
+          <w:rStyle w:val="Enfasigrassetto"/>
+          <w:b w:val="0"/>
+          <w:bCs w:val="0"/>
+          <w:i/>
+          <w:iCs/>
+          <w:u w:val="single"/>
+        </w:rPr>
+        <w:t>Number</w:t>
+      </w:r>
+      <w:proofErr w:type="spellEnd"/>
+      <w:r>
+        <w:rPr>
+          <w:rStyle w:val="Enfasigrassetto"/>
+          <w:b w:val="0"/>
+          <w:bCs w:val="0"/>
+          <w:i/>
+          <w:iCs/>
+          <w:u w:val="single"/>
+        </w:rPr>
+        <w:t xml:space="preserve"> of Children)</w:t>
+      </w:r>
+      <w:r>
+        <w:t>:</w:t>
+      </w:r>
+      <w:r>
+        <w:t xml:space="preserve"> 0</w:t>
+      </w:r>
+    </w:p>
+    <w:p>
+      <w:pPr>
+        <w:pStyle w:val="Paragrafoelenco"/>
+        <w:numPr>
+          <w:ilvl w:val="1"/>
+          <w:numId w:val="116"/>
+        </w:numPr>
+      </w:pPr>
+      <w:r>
+        <w:t xml:space="preserve">Nessuna classe eredita da </w:t>
+      </w:r>
+      <w:r>
+        <w:rPr>
+          <w:i/>
+          <w:iCs/>
+        </w:rPr>
+        <w:t>SmartPrinter</w:t>
+      </w:r>
+      <w:r>
+        <w:rPr>
+          <w:i/>
+          <w:iCs/>
+        </w:rPr>
+        <w:t>.java</w:t>
+      </w:r>
+      <w:r>
+        <w:rPr>
+          <w:i/>
+          <w:iCs/>
+        </w:rPr>
+        <w:t>.</w:t>
+      </w:r>
+    </w:p>
+    <w:p>
+      <w:pPr>
+        <w:pStyle w:val="Paragrafoelenco"/>
+        <w:numPr>
+          <w:ilvl w:val="0"/>
+          <w:numId w:val="116"/>
+        </w:numPr>
+      </w:pPr>
+      <w:r>
+        <w:rPr>
+          <w:i/>
+          <w:iCs/>
+          <w:u w:val="single"/>
+        </w:rPr>
+        <w:t xml:space="preserve">CBO (Coupling </w:t>
+      </w:r>
+      <w:proofErr w:type="spellStart"/>
+      <w:r>
+        <w:rPr>
+          <w:i/>
+          <w:iCs/>
+          <w:u w:val="single"/>
+        </w:rPr>
+        <w:t>Between</w:t>
+      </w:r>
+      <w:proofErr w:type="spellEnd"/>
+      <w:r>
+        <w:rPr>
+          <w:i/>
+          <w:iCs/>
+          <w:u w:val="single"/>
+        </w:rPr>
+        <w:t xml:space="preserve"> Object classes)</w:t>
+      </w:r>
+      <w:r>
+        <w:t xml:space="preserve">: </w:t>
+      </w:r>
+      <w:r>
+        <w:t>4</w:t>
+      </w:r>
+    </w:p>
+    <w:p>
+      <w:pPr>
+        <w:pStyle w:val="Paragrafoelenco"/>
+        <w:numPr>
+          <w:ilvl w:val="1"/>
+          <w:numId w:val="116"/>
+        </w:numPr>
+      </w:pPr>
+      <w:r>
+        <w:t xml:space="preserve">Indica che </w:t>
+      </w:r>
+      <w:r>
+        <w:rPr>
+          <w:i/>
+          <w:iCs/>
+        </w:rPr>
+        <w:t>SmartPrinter</w:t>
+      </w:r>
+      <w:r>
+        <w:rPr>
+          <w:i/>
+          <w:iCs/>
+        </w:rPr>
+        <w:t>.java</w:t>
+      </w:r>
+      <w:r>
+        <w:t xml:space="preserve"> è accoppiata a </w:t>
+      </w:r>
+      <w:proofErr w:type="gramStart"/>
+      <w:r>
+        <w:t>4</w:t>
+      </w:r>
+      <w:proofErr w:type="gramEnd"/>
+      <w:r>
+        <w:t xml:space="preserve"> altre classi.</w:t>
+      </w:r>
+    </w:p>
+    <w:p>
+      <w:pPr>
+        <w:pStyle w:val="Paragrafoelenco"/>
+        <w:numPr>
+          <w:ilvl w:val="0"/>
+          <w:numId w:val="116"/>
+        </w:numPr>
+        <w:rPr>
+          <w:rStyle w:val="Enfasigrassetto"/>
+          <w:b w:val="0"/>
+          <w:bCs w:val="0"/>
+        </w:rPr>
+      </w:pPr>
+      <w:r>
+        <w:rPr>
+          <w:rStyle w:val="Enfasigrassetto"/>
+          <w:b w:val="0"/>
+          <w:bCs w:val="0"/>
+          <w:i/>
+          <w:iCs/>
+          <w:u w:val="single"/>
+        </w:rPr>
+        <w:t>RFC (</w:t>
+      </w:r>
+      <w:proofErr w:type="spellStart"/>
+      <w:r>
+        <w:rPr>
+          <w:rStyle w:val="Enfasigrassetto"/>
+          <w:b w:val="0"/>
+          <w:bCs w:val="0"/>
+          <w:i/>
+          <w:iCs/>
+          <w:u w:val="single"/>
+        </w:rPr>
+        <w:t>Response</w:t>
+      </w:r>
+      <w:proofErr w:type="spellEnd"/>
+      <w:r>
+        <w:rPr>
+          <w:rStyle w:val="Enfasigrassetto"/>
+          <w:b w:val="0"/>
+          <w:bCs w:val="0"/>
+          <w:i/>
+          <w:iCs/>
+          <w:u w:val="single"/>
+        </w:rPr>
+        <w:t xml:space="preserve"> For a Class)</w:t>
+      </w:r>
+      <w:r>
+        <w:rPr>
+          <w:rStyle w:val="Enfasigrassetto"/>
+          <w:b w:val="0"/>
+          <w:bCs w:val="0"/>
+        </w:rPr>
+        <w:t xml:space="preserve">: </w:t>
+      </w:r>
+      <w:r>
+        <w:rPr>
+          <w:rStyle w:val="Enfasigrassetto"/>
+          <w:b w:val="0"/>
+          <w:bCs w:val="0"/>
+        </w:rPr>
+        <w:t>46</w:t>
+      </w:r>
+    </w:p>
+    <w:p>
+      <w:pPr>
+        <w:pStyle w:val="Paragrafoelenco"/>
+        <w:numPr>
+          <w:ilvl w:val="1"/>
+          <w:numId w:val="116"/>
+        </w:numPr>
+        <w:rPr>
+          <w:rStyle w:val="Enfasigrassetto"/>
+          <w:b w:val="0"/>
+          <w:bCs w:val="0"/>
+        </w:rPr>
+      </w:pPr>
+      <w:r>
+        <w:t>N</w:t>
+      </w:r>
+      <w:r>
+        <w:t>umero di metodi potenzialmente attivati da</w:t>
+      </w:r>
+      <w:r>
+        <w:t xml:space="preserve"> un utilizzo della</w:t>
+      </w:r>
+      <w:r>
+        <w:t xml:space="preserve"> classe, sintomo di responsabilità multiple.</w:t>
+      </w:r>
+    </w:p>
+    <w:p>
+      <w:pPr>
+        <w:pStyle w:val="Paragrafoelenco"/>
+        <w:numPr>
+          <w:ilvl w:val="0"/>
+          <w:numId w:val="116"/>
+        </w:numPr>
+      </w:pPr>
+      <w:r>
+        <w:rPr>
+          <w:i/>
+          <w:iCs/>
+          <w:u w:val="single"/>
+        </w:rPr>
+        <w:t>LCOM (</w:t>
+      </w:r>
+      <w:proofErr w:type="spellStart"/>
+      <w:r>
+        <w:rPr>
+          <w:i/>
+          <w:iCs/>
+          <w:u w:val="single"/>
+        </w:rPr>
+        <w:t>Lack</w:t>
+      </w:r>
+      <w:proofErr w:type="spellEnd"/>
+      <w:r>
+        <w:rPr>
+          <w:i/>
+          <w:iCs/>
+          <w:u w:val="single"/>
+        </w:rPr>
+        <w:t xml:space="preserve"> of </w:t>
+      </w:r>
+      <w:proofErr w:type="spellStart"/>
+      <w:r>
+        <w:rPr>
+          <w:i/>
+          <w:iCs/>
+          <w:u w:val="single"/>
+        </w:rPr>
+        <w:t>Cohesion</w:t>
+      </w:r>
+      <w:proofErr w:type="spellEnd"/>
+      <w:r>
+        <w:rPr>
+          <w:i/>
+          <w:iCs/>
+          <w:u w:val="single"/>
+        </w:rPr>
+        <w:t xml:space="preserve"> of Methods)</w:t>
+      </w:r>
+      <w:r>
+        <w:t xml:space="preserve">: </w:t>
+      </w:r>
+      <w:r>
+        <w:t>164</w:t>
+      </w:r>
+    </w:p>
+    <w:p>
+      <w:pPr>
+        <w:pStyle w:val="Paragrafoelenco"/>
+        <w:numPr>
+          <w:ilvl w:val="1"/>
+          <w:numId w:val="116"/>
+        </w:numPr>
+      </w:pPr>
+      <w:r>
+        <w:t xml:space="preserve">Valore molto alto che segnala </w:t>
+      </w:r>
+      <w:r>
+        <w:rPr>
+          <w:rStyle w:val="Enfasigrassetto"/>
+          <w:b w:val="0"/>
+          <w:bCs w:val="0"/>
+        </w:rPr>
+        <w:t>bassa coesione</w:t>
+      </w:r>
+      <w:r>
+        <w:t>: i metod</w:t>
+      </w:r>
+      <w:r>
+        <w:t xml:space="preserve">i svolgono funzionalità multiple e </w:t>
+      </w:r>
+      <w:r>
+        <w:t xml:space="preserve">non lavorano sugli stessi attributi. </w:t>
+      </w:r>
+    </w:p>
+    <w:p>
+      <w:pPr>
+        <w:rPr>
+          <w:rStyle w:val="Enfasigrassetto"/>
+          <w:b w:val="0"/>
+          <w:bCs w:val="0"/>
+        </w:rPr>
+      </w:pPr>
+      <w:r>
+        <w:rPr>
+          <w:rStyle w:val="Enfasigrassetto"/>
+        </w:rPr>
+        <w:t>In conclusione</w:t>
+      </w:r>
+      <w:r>
+        <w:rPr>
+          <w:rStyle w:val="Enfasigrassetto"/>
+          <w:b w:val="0"/>
+          <w:bCs w:val="0"/>
+        </w:rPr>
+        <w:t>:</w:t>
+      </w:r>
+    </w:p>
+    <w:p>
+      <w:r>
+        <w:t xml:space="preserve">Per garantire una stretta aderenza al modello Asmeta, la classe </w:t>
+      </w:r>
+      <w:r>
+        <w:rPr>
+          <w:i/>
+          <w:iCs/>
+        </w:rPr>
+        <w:t>SmartPrinter.java</w:t>
+      </w:r>
+      <w:r>
+        <w:t xml:space="preserve"> è stata </w:t>
+      </w:r>
+      <w:r>
+        <w:t xml:space="preserve">sviluppata seguendo un approccio </w:t>
+      </w:r>
+      <w:r>
+        <w:t xml:space="preserve">monolitico. Questo </w:t>
+      </w:r>
+      <w:r>
+        <w:t xml:space="preserve">criterio </w:t>
+      </w:r>
+      <w:r>
+        <w:t>ha p</w:t>
+      </w:r>
+      <w:r>
+        <w:t>rodotto</w:t>
+      </w:r>
+      <w:r>
+        <w:t xml:space="preserve"> a una classe con un elevato numero di linee di codice, incaricata di gestire funzionalità eterogenee e di farsi carico dell’intera logica operativa della stampante.</w:t>
+      </w:r>
+      <w:r>
+        <w:t xml:space="preserve"> L</w:t>
+      </w:r>
+      <w:r>
+        <w:t xml:space="preserve">a </w:t>
+      </w:r>
+      <w:r>
+        <w:t>classe, quindi,</w:t>
+      </w:r>
+      <w:r>
+        <w:t xml:space="preserve"> concentra in sé un’elevata complessità e responsabilità, con un basso livello di coesione interna.</w:t>
+      </w:r>
+    </w:p>
+    <w:p>
+      <w:r>
+        <w:t>Una possibile strategia per affrontare questa complessità consiste</w:t>
+      </w:r>
+      <w:r>
+        <w:t>rebbe</w:t>
+      </w:r>
+      <w:r>
+        <w:t xml:space="preserve"> nell’attuare un’operazione di </w:t>
+      </w:r>
+      <w:r>
+        <w:rPr>
+          <w:rStyle w:val="Enfasigrassetto"/>
+          <w:b w:val="0"/>
+          <w:bCs w:val="0"/>
+          <w:i/>
+          <w:iCs/>
+        </w:rPr>
+        <w:t>refactoring strutturale</w:t>
+      </w:r>
+      <w:r>
+        <w:rPr>
+          <w:b/>
+          <w:bCs/>
+          <w:i/>
+          <w:iCs/>
+        </w:rPr>
+        <w:t>,</w:t>
+      </w:r>
+      <w:r>
+        <w:t xml:space="preserve"> suddividendo le diverse funzionalità della stampante in classi distinte e specializzate</w:t>
+      </w:r>
+      <w:r>
+        <w:t xml:space="preserve"> integrate successivamente in un’unica classe.</w:t>
+      </w:r>
+    </w:p>
+    <w:p>
+      <w:r>
+        <w:t xml:space="preserve"> </w:t>
+      </w:r>
+      <w:r>
+        <w:t>Così</w:t>
+      </w:r>
+      <w:r>
+        <w:t xml:space="preserve"> facendo si potrebbe </w:t>
+      </w:r>
+      <w:r>
+        <w:t>ottenere una maggiore modularità</w:t>
+      </w:r>
+      <w:r>
+        <w:t xml:space="preserve"> del software: </w:t>
+      </w:r>
+      <w:r>
+        <w:t>classi più snelle</w:t>
+      </w:r>
+      <w:r>
+        <w:t xml:space="preserve"> con una minore complessità ed una maggiore coesione interna.</w:t>
+      </w:r>
+    </w:p>
+    <w:p>
+      <w:r>
+        <w:t>Tuttavia, prima di intraprendere un'operazione di refactoring, è fondamentale valutar</w:t>
+      </w:r>
+      <w:r>
+        <w:t>e</w:t>
+      </w:r>
+      <w:r>
+        <w:t xml:space="preserve"> attentamente costi e benefici. Suddividere il comportamento della stampante in più classi comporterebbe la creazione di ulteriori file, un aumento delle dipendenze e una maggiore complessità architetturale complessiva. </w:t>
+      </w:r>
+    </w:p>
+    <w:p>
+      <w:r>
+        <w:t>Inoltre, poiché l’attuale implementazione monolitica funziona correttamente ed è già ampiamente testata tramite JUnit, intervenire sul design potrebbe introdurre rischi inutili e compromettere la stabilità del sistema</w:t>
+      </w:r>
+      <w:r>
+        <w:t xml:space="preserve">; </w:t>
+      </w:r>
+      <w:r>
+        <w:t>"</w:t>
+      </w:r>
+      <w:r>
+        <w:rPr>
+          <w:i/>
+          <w:iCs/>
+        </w:rPr>
+        <w:t>If it ain't broke, don't fix it."</w:t>
+      </w:r>
+      <w:r>
+        <w:br w:type="page"/>
+      </w:r>
     </w:p>
     <w:p>
       <w:pPr>
@@ -7764,6 +9266,7 @@
       </w:pPr>
       <w:bookmarkStart w:id="12" w:name="_Toc203385878"/>
       <w:r>
+        <w:lastRenderedPageBreak/>
         <w:t>4 – JML</w:t>
       </w:r>
       <w:bookmarkEnd w:id="12"/>
@@ -7839,8 +9342,8 @@
     <w:p/>
     <w:p/>
     <w:sectPr>
-      <w:headerReference w:type="default" r:id="rId32"/>
-      <w:footerReference w:type="default" r:id="rId33"/>
+      <w:headerReference w:type="default" r:id="rId35"/>
+      <w:footerReference w:type="default" r:id="rId36"/>
       <w:pgSz w:w="11906" w:h="16838"/>
       <w:pgMar w:top="1701" w:right="1701" w:bottom="1701" w:left="1701" w:header="709" w:footer="709" w:gutter="0"/>
       <w:pgNumType w:start="1"/>
@@ -9022,6 +10525,119 @@
     </w:lvl>
   </w:abstractNum>
   <w:abstractNum w:abstractNumId="10" w15:restartNumberingAfterBreak="0">
+    <w:nsid w:val="0EFA4B13"/>
+    <w:multiLevelType w:val="hybridMultilevel"/>
+    <w:tmpl w:val="8696C0A2"/>
+    <w:lvl w:ilvl="0" w:tplc="04100001">
+      <w:start w:val="1"/>
+      <w:numFmt w:val="bullet"/>
+      <w:lvlText w:val=""/>
+      <w:lvlJc w:val="left"/>
+      <w:pPr>
+        <w:ind w:left="720" w:hanging="360"/>
+      </w:pPr>
+      <w:rPr>
+        <w:rFonts w:ascii="Symbol" w:hAnsi="Symbol" w:hint="default"/>
+      </w:rPr>
+    </w:lvl>
+    <w:lvl w:ilvl="1" w:tplc="04100003">
+      <w:start w:val="1"/>
+      <w:numFmt w:val="bullet"/>
+      <w:lvlText w:val="o"/>
+      <w:lvlJc w:val="left"/>
+      <w:pPr>
+        <w:ind w:left="1440" w:hanging="360"/>
+      </w:pPr>
+      <w:rPr>
+        <w:rFonts w:ascii="Courier New" w:hAnsi="Courier New" w:cs="Courier New" w:hint="default"/>
+      </w:rPr>
+    </w:lvl>
+    <w:lvl w:ilvl="2" w:tplc="FFFFFFFF">
+      <w:start w:val="1"/>
+      <w:numFmt w:val="bullet"/>
+      <w:lvlText w:val=""/>
+      <w:lvlJc w:val="left"/>
+      <w:pPr>
+        <w:ind w:left="2160" w:hanging="360"/>
+      </w:pPr>
+      <w:rPr>
+        <w:rFonts w:ascii="Wingdings" w:hAnsi="Wingdings" w:hint="default"/>
+      </w:rPr>
+    </w:lvl>
+    <w:lvl w:ilvl="3" w:tplc="FFFFFFFF">
+      <w:start w:val="1"/>
+      <w:numFmt w:val="bullet"/>
+      <w:lvlText w:val=""/>
+      <w:lvlJc w:val="left"/>
+      <w:pPr>
+        <w:ind w:left="2880" w:hanging="360"/>
+      </w:pPr>
+      <w:rPr>
+        <w:rFonts w:ascii="Symbol" w:hAnsi="Symbol" w:hint="default"/>
+      </w:rPr>
+    </w:lvl>
+    <w:lvl w:ilvl="4" w:tplc="FFFFFFFF" w:tentative="1">
+      <w:start w:val="1"/>
+      <w:numFmt w:val="bullet"/>
+      <w:lvlText w:val="o"/>
+      <w:lvlJc w:val="left"/>
+      <w:pPr>
+        <w:ind w:left="3600" w:hanging="360"/>
+      </w:pPr>
+      <w:rPr>
+        <w:rFonts w:ascii="Courier New" w:hAnsi="Courier New" w:cs="Courier New" w:hint="default"/>
+      </w:rPr>
+    </w:lvl>
+    <w:lvl w:ilvl="5" w:tplc="FFFFFFFF" w:tentative="1">
+      <w:start w:val="1"/>
+      <w:numFmt w:val="bullet"/>
+      <w:lvlText w:val=""/>
+      <w:lvlJc w:val="left"/>
+      <w:pPr>
+        <w:ind w:left="4320" w:hanging="360"/>
+      </w:pPr>
+      <w:rPr>
+        <w:rFonts w:ascii="Wingdings" w:hAnsi="Wingdings" w:hint="default"/>
+      </w:rPr>
+    </w:lvl>
+    <w:lvl w:ilvl="6" w:tplc="FFFFFFFF" w:tentative="1">
+      <w:start w:val="1"/>
+      <w:numFmt w:val="bullet"/>
+      <w:lvlText w:val=""/>
+      <w:lvlJc w:val="left"/>
+      <w:pPr>
+        <w:ind w:left="5040" w:hanging="360"/>
+      </w:pPr>
+      <w:rPr>
+        <w:rFonts w:ascii="Symbol" w:hAnsi="Symbol" w:hint="default"/>
+      </w:rPr>
+    </w:lvl>
+    <w:lvl w:ilvl="7" w:tplc="FFFFFFFF" w:tentative="1">
+      <w:start w:val="1"/>
+      <w:numFmt w:val="bullet"/>
+      <w:lvlText w:val="o"/>
+      <w:lvlJc w:val="left"/>
+      <w:pPr>
+        <w:ind w:left="5760" w:hanging="360"/>
+      </w:pPr>
+      <w:rPr>
+        <w:rFonts w:ascii="Courier New" w:hAnsi="Courier New" w:cs="Courier New" w:hint="default"/>
+      </w:rPr>
+    </w:lvl>
+    <w:lvl w:ilvl="8" w:tplc="FFFFFFFF" w:tentative="1">
+      <w:start w:val="1"/>
+      <w:numFmt w:val="bullet"/>
+      <w:lvlText w:val=""/>
+      <w:lvlJc w:val="left"/>
+      <w:pPr>
+        <w:ind w:left="6480" w:hanging="360"/>
+      </w:pPr>
+      <w:rPr>
+        <w:rFonts w:ascii="Wingdings" w:hAnsi="Wingdings" w:hint="default"/>
+      </w:rPr>
+    </w:lvl>
+  </w:abstractNum>
+  <w:abstractNum w:abstractNumId="11" w15:restartNumberingAfterBreak="0">
     <w:nsid w:val="0F6E112A"/>
     <w:multiLevelType w:val="hybridMultilevel"/>
     <w:tmpl w:val="76807D8C"/>
@@ -9134,7 +10750,7 @@
       </w:rPr>
     </w:lvl>
   </w:abstractNum>
-  <w:abstractNum w:abstractNumId="11" w15:restartNumberingAfterBreak="0">
+  <w:abstractNum w:abstractNumId="12" w15:restartNumberingAfterBreak="0">
     <w:nsid w:val="107A4776"/>
     <w:multiLevelType w:val="hybridMultilevel"/>
     <w:tmpl w:val="907665B4"/>
@@ -9223,7 +10839,7 @@
       </w:pPr>
     </w:lvl>
   </w:abstractNum>
-  <w:abstractNum w:abstractNumId="12" w15:restartNumberingAfterBreak="0">
+  <w:abstractNum w:abstractNumId="13" w15:restartNumberingAfterBreak="0">
     <w:nsid w:val="1172720C"/>
     <w:multiLevelType w:val="hybridMultilevel"/>
     <w:tmpl w:val="25523688"/>
@@ -9336,7 +10952,7 @@
       </w:rPr>
     </w:lvl>
   </w:abstractNum>
-  <w:abstractNum w:abstractNumId="13" w15:restartNumberingAfterBreak="0">
+  <w:abstractNum w:abstractNumId="14" w15:restartNumberingAfterBreak="0">
     <w:nsid w:val="127550C4"/>
     <w:multiLevelType w:val="multilevel"/>
     <w:tmpl w:val="8640AFB2"/>
@@ -9485,7 +11101,7 @@
       </w:rPr>
     </w:lvl>
   </w:abstractNum>
-  <w:abstractNum w:abstractNumId="14" w15:restartNumberingAfterBreak="0">
+  <w:abstractNum w:abstractNumId="15" w15:restartNumberingAfterBreak="0">
     <w:nsid w:val="13A020B2"/>
     <w:multiLevelType w:val="hybridMultilevel"/>
     <w:tmpl w:val="356E0E28"/>
@@ -9574,7 +11190,7 @@
       </w:pPr>
     </w:lvl>
   </w:abstractNum>
-  <w:abstractNum w:abstractNumId="15" w15:restartNumberingAfterBreak="0">
+  <w:abstractNum w:abstractNumId="16" w15:restartNumberingAfterBreak="0">
     <w:nsid w:val="13FC5FB2"/>
     <w:multiLevelType w:val="hybridMultilevel"/>
     <w:tmpl w:val="069AAD26"/>
@@ -9660,7 +11276,7 @@
       </w:pPr>
     </w:lvl>
   </w:abstractNum>
-  <w:abstractNum w:abstractNumId="16" w15:restartNumberingAfterBreak="0">
+  <w:abstractNum w:abstractNumId="17" w15:restartNumberingAfterBreak="0">
     <w:nsid w:val="14A942B4"/>
     <w:multiLevelType w:val="hybridMultilevel"/>
     <w:tmpl w:val="356E0E28"/>
@@ -9749,7 +11365,7 @@
       </w:pPr>
     </w:lvl>
   </w:abstractNum>
-  <w:abstractNum w:abstractNumId="17" w15:restartNumberingAfterBreak="0">
+  <w:abstractNum w:abstractNumId="18" w15:restartNumberingAfterBreak="0">
     <w:nsid w:val="16213682"/>
     <w:multiLevelType w:val="hybridMultilevel"/>
     <w:tmpl w:val="91FAC7A0"/>
@@ -9838,7 +11454,93 @@
       </w:pPr>
     </w:lvl>
   </w:abstractNum>
-  <w:abstractNum w:abstractNumId="18" w15:restartNumberingAfterBreak="0">
+  <w:abstractNum w:abstractNumId="19" w15:restartNumberingAfterBreak="0">
+    <w:nsid w:val="162C5290"/>
+    <w:multiLevelType w:val="hybridMultilevel"/>
+    <w:tmpl w:val="38B26692"/>
+    <w:lvl w:ilvl="0" w:tplc="0410000F">
+      <w:start w:val="1"/>
+      <w:numFmt w:val="decimal"/>
+      <w:lvlText w:val="%1."/>
+      <w:lvlJc w:val="left"/>
+      <w:pPr>
+        <w:ind w:left="720" w:hanging="360"/>
+      </w:pPr>
+    </w:lvl>
+    <w:lvl w:ilvl="1" w:tplc="04100019" w:tentative="1">
+      <w:start w:val="1"/>
+      <w:numFmt w:val="lowerLetter"/>
+      <w:lvlText w:val="%2."/>
+      <w:lvlJc w:val="left"/>
+      <w:pPr>
+        <w:ind w:left="1440" w:hanging="360"/>
+      </w:pPr>
+    </w:lvl>
+    <w:lvl w:ilvl="2" w:tplc="0410001B" w:tentative="1">
+      <w:start w:val="1"/>
+      <w:numFmt w:val="lowerRoman"/>
+      <w:lvlText w:val="%3."/>
+      <w:lvlJc w:val="right"/>
+      <w:pPr>
+        <w:ind w:left="2160" w:hanging="180"/>
+      </w:pPr>
+    </w:lvl>
+    <w:lvl w:ilvl="3" w:tplc="0410000F" w:tentative="1">
+      <w:start w:val="1"/>
+      <w:numFmt w:val="decimal"/>
+      <w:lvlText w:val="%4."/>
+      <w:lvlJc w:val="left"/>
+      <w:pPr>
+        <w:ind w:left="2880" w:hanging="360"/>
+      </w:pPr>
+    </w:lvl>
+    <w:lvl w:ilvl="4" w:tplc="04100019" w:tentative="1">
+      <w:start w:val="1"/>
+      <w:numFmt w:val="lowerLetter"/>
+      <w:lvlText w:val="%5."/>
+      <w:lvlJc w:val="left"/>
+      <w:pPr>
+        <w:ind w:left="3600" w:hanging="360"/>
+      </w:pPr>
+    </w:lvl>
+    <w:lvl w:ilvl="5" w:tplc="0410001B" w:tentative="1">
+      <w:start w:val="1"/>
+      <w:numFmt w:val="lowerRoman"/>
+      <w:lvlText w:val="%6."/>
+      <w:lvlJc w:val="right"/>
+      <w:pPr>
+        <w:ind w:left="4320" w:hanging="180"/>
+      </w:pPr>
+    </w:lvl>
+    <w:lvl w:ilvl="6" w:tplc="0410000F" w:tentative="1">
+      <w:start w:val="1"/>
+      <w:numFmt w:val="decimal"/>
+      <w:lvlText w:val="%7."/>
+      <w:lvlJc w:val="left"/>
+      <w:pPr>
+        <w:ind w:left="5040" w:hanging="360"/>
+      </w:pPr>
+    </w:lvl>
+    <w:lvl w:ilvl="7" w:tplc="04100019" w:tentative="1">
+      <w:start w:val="1"/>
+      <w:numFmt w:val="lowerLetter"/>
+      <w:lvlText w:val="%8."/>
+      <w:lvlJc w:val="left"/>
+      <w:pPr>
+        <w:ind w:left="5760" w:hanging="360"/>
+      </w:pPr>
+    </w:lvl>
+    <w:lvl w:ilvl="8" w:tplc="0410001B" w:tentative="1">
+      <w:start w:val="1"/>
+      <w:numFmt w:val="lowerRoman"/>
+      <w:lvlText w:val="%9."/>
+      <w:lvlJc w:val="right"/>
+      <w:pPr>
+        <w:ind w:left="6480" w:hanging="180"/>
+      </w:pPr>
+    </w:lvl>
+  </w:abstractNum>
+  <w:abstractNum w:abstractNumId="20" w15:restartNumberingAfterBreak="0">
     <w:nsid w:val="181B6A0C"/>
     <w:multiLevelType w:val="multilevel"/>
     <w:tmpl w:val="186AFD7A"/>
@@ -9941,7 +11643,7 @@
       </w:pPr>
     </w:lvl>
   </w:abstractNum>
-  <w:abstractNum w:abstractNumId="19" w15:restartNumberingAfterBreak="0">
+  <w:abstractNum w:abstractNumId="21" w15:restartNumberingAfterBreak="0">
     <w:nsid w:val="189301C6"/>
     <w:multiLevelType w:val="hybridMultilevel"/>
     <w:tmpl w:val="16C001AA"/>
@@ -10032,7 +11734,7 @@
       </w:pPr>
     </w:lvl>
   </w:abstractNum>
-  <w:abstractNum w:abstractNumId="20" w15:restartNumberingAfterBreak="0">
+  <w:abstractNum w:abstractNumId="22" w15:restartNumberingAfterBreak="0">
     <w:nsid w:val="1A4F033E"/>
     <w:multiLevelType w:val="hybridMultilevel"/>
     <w:tmpl w:val="268C118E"/>
@@ -10118,7 +11820,7 @@
       </w:pPr>
     </w:lvl>
   </w:abstractNum>
-  <w:abstractNum w:abstractNumId="21" w15:restartNumberingAfterBreak="0">
+  <w:abstractNum w:abstractNumId="23" w15:restartNumberingAfterBreak="0">
     <w:nsid w:val="1B87510E"/>
     <w:multiLevelType w:val="hybridMultilevel"/>
     <w:tmpl w:val="AAECAEA0"/>
@@ -10231,7 +11933,7 @@
       </w:rPr>
     </w:lvl>
   </w:abstractNum>
-  <w:abstractNum w:abstractNumId="22" w15:restartNumberingAfterBreak="0">
+  <w:abstractNum w:abstractNumId="24" w15:restartNumberingAfterBreak="0">
     <w:nsid w:val="1BEF516D"/>
     <w:multiLevelType w:val="hybridMultilevel"/>
     <w:tmpl w:val="0E064A8A"/>
@@ -10323,7 +12025,7 @@
       </w:pPr>
     </w:lvl>
   </w:abstractNum>
-  <w:abstractNum w:abstractNumId="23" w15:restartNumberingAfterBreak="0">
+  <w:abstractNum w:abstractNumId="25" w15:restartNumberingAfterBreak="0">
     <w:nsid w:val="1C1F1510"/>
     <w:multiLevelType w:val="hybridMultilevel"/>
     <w:tmpl w:val="75584054"/>
@@ -10436,7 +12138,7 @@
       </w:rPr>
     </w:lvl>
   </w:abstractNum>
-  <w:abstractNum w:abstractNumId="24" w15:restartNumberingAfterBreak="0">
+  <w:abstractNum w:abstractNumId="26" w15:restartNumberingAfterBreak="0">
     <w:nsid w:val="1C825240"/>
     <w:multiLevelType w:val="multilevel"/>
     <w:tmpl w:val="78420E12"/>
@@ -10523,7 +12225,7 @@
       </w:pPr>
     </w:lvl>
   </w:abstractNum>
-  <w:abstractNum w:abstractNumId="25" w15:restartNumberingAfterBreak="0">
+  <w:abstractNum w:abstractNumId="27" w15:restartNumberingAfterBreak="0">
     <w:nsid w:val="1EA00537"/>
     <w:multiLevelType w:val="hybridMultilevel"/>
     <w:tmpl w:val="9E6E488A"/>
@@ -10636,7 +12338,7 @@
       </w:rPr>
     </w:lvl>
   </w:abstractNum>
-  <w:abstractNum w:abstractNumId="26" w15:restartNumberingAfterBreak="0">
+  <w:abstractNum w:abstractNumId="28" w15:restartNumberingAfterBreak="0">
     <w:nsid w:val="24533FA0"/>
     <w:multiLevelType w:val="hybridMultilevel"/>
     <w:tmpl w:val="1E2E0FD6"/>
@@ -10749,7 +12451,7 @@
       </w:rPr>
     </w:lvl>
   </w:abstractNum>
-  <w:abstractNum w:abstractNumId="27" w15:restartNumberingAfterBreak="0">
+  <w:abstractNum w:abstractNumId="29" w15:restartNumberingAfterBreak="0">
     <w:nsid w:val="245A4262"/>
     <w:multiLevelType w:val="hybridMultilevel"/>
     <w:tmpl w:val="356E0E28"/>
@@ -10838,7 +12540,7 @@
       </w:pPr>
     </w:lvl>
   </w:abstractNum>
-  <w:abstractNum w:abstractNumId="28" w15:restartNumberingAfterBreak="0">
+  <w:abstractNum w:abstractNumId="30" w15:restartNumberingAfterBreak="0">
     <w:nsid w:val="258402DA"/>
     <w:multiLevelType w:val="hybridMultilevel"/>
     <w:tmpl w:val="216CAFD4"/>
@@ -10924,7 +12626,7 @@
       </w:pPr>
     </w:lvl>
   </w:abstractNum>
-  <w:abstractNum w:abstractNumId="29" w15:restartNumberingAfterBreak="0">
+  <w:abstractNum w:abstractNumId="31" w15:restartNumberingAfterBreak="0">
     <w:nsid w:val="263335CE"/>
     <w:multiLevelType w:val="hybridMultilevel"/>
     <w:tmpl w:val="C778DAB0"/>
@@ -11037,7 +12739,7 @@
       </w:rPr>
     </w:lvl>
   </w:abstractNum>
-  <w:abstractNum w:abstractNumId="30" w15:restartNumberingAfterBreak="0">
+  <w:abstractNum w:abstractNumId="32" w15:restartNumberingAfterBreak="0">
     <w:nsid w:val="267D3353"/>
     <w:multiLevelType w:val="hybridMultilevel"/>
     <w:tmpl w:val="48BE1AE2"/>
@@ -11123,7 +12825,7 @@
       </w:pPr>
     </w:lvl>
   </w:abstractNum>
-  <w:abstractNum w:abstractNumId="31" w15:restartNumberingAfterBreak="0">
+  <w:abstractNum w:abstractNumId="33" w15:restartNumberingAfterBreak="0">
     <w:nsid w:val="26E00725"/>
     <w:multiLevelType w:val="multilevel"/>
     <w:tmpl w:val="71AAF8D2"/>
@@ -11272,7 +12974,7 @@
       </w:rPr>
     </w:lvl>
   </w:abstractNum>
-  <w:abstractNum w:abstractNumId="32" w15:restartNumberingAfterBreak="0">
+  <w:abstractNum w:abstractNumId="34" w15:restartNumberingAfterBreak="0">
     <w:nsid w:val="2AB813F4"/>
     <w:multiLevelType w:val="hybridMultilevel"/>
     <w:tmpl w:val="490CBE46"/>
@@ -11385,7 +13087,7 @@
       </w:rPr>
     </w:lvl>
   </w:abstractNum>
-  <w:abstractNum w:abstractNumId="33" w15:restartNumberingAfterBreak="0">
+  <w:abstractNum w:abstractNumId="35" w15:restartNumberingAfterBreak="0">
     <w:nsid w:val="2C93466C"/>
     <w:multiLevelType w:val="hybridMultilevel"/>
     <w:tmpl w:val="AB544DF6"/>
@@ -11474,7 +13176,7 @@
       </w:pPr>
     </w:lvl>
   </w:abstractNum>
-  <w:abstractNum w:abstractNumId="34" w15:restartNumberingAfterBreak="0">
+  <w:abstractNum w:abstractNumId="36" w15:restartNumberingAfterBreak="0">
     <w:nsid w:val="2CEC2506"/>
     <w:multiLevelType w:val="hybridMultilevel"/>
     <w:tmpl w:val="04E899DC"/>
@@ -11563,7 +13265,7 @@
       </w:pPr>
     </w:lvl>
   </w:abstractNum>
-  <w:abstractNum w:abstractNumId="35" w15:restartNumberingAfterBreak="0">
+  <w:abstractNum w:abstractNumId="37" w15:restartNumberingAfterBreak="0">
     <w:nsid w:val="2D9D0A49"/>
     <w:multiLevelType w:val="hybridMultilevel"/>
     <w:tmpl w:val="C31227B4"/>
@@ -11652,7 +13354,7 @@
       </w:pPr>
     </w:lvl>
   </w:abstractNum>
-  <w:abstractNum w:abstractNumId="36" w15:restartNumberingAfterBreak="0">
+  <w:abstractNum w:abstractNumId="38" w15:restartNumberingAfterBreak="0">
     <w:nsid w:val="2F16207C"/>
     <w:multiLevelType w:val="hybridMultilevel"/>
     <w:tmpl w:val="DFAA0C3E"/>
@@ -11741,7 +13443,7 @@
       </w:pPr>
     </w:lvl>
   </w:abstractNum>
-  <w:abstractNum w:abstractNumId="37" w15:restartNumberingAfterBreak="0">
+  <w:abstractNum w:abstractNumId="39" w15:restartNumberingAfterBreak="0">
     <w:nsid w:val="2FFD38D7"/>
     <w:multiLevelType w:val="hybridMultilevel"/>
     <w:tmpl w:val="1B82A0E2"/>
@@ -11832,7 +13534,7 @@
       </w:pPr>
     </w:lvl>
   </w:abstractNum>
-  <w:abstractNum w:abstractNumId="38" w15:restartNumberingAfterBreak="0">
+  <w:abstractNum w:abstractNumId="40" w15:restartNumberingAfterBreak="0">
     <w:nsid w:val="32132D33"/>
     <w:multiLevelType w:val="hybridMultilevel"/>
     <w:tmpl w:val="356E0E28"/>
@@ -11921,7 +13623,7 @@
       </w:pPr>
     </w:lvl>
   </w:abstractNum>
-  <w:abstractNum w:abstractNumId="39" w15:restartNumberingAfterBreak="0">
+  <w:abstractNum w:abstractNumId="41" w15:restartNumberingAfterBreak="0">
     <w:nsid w:val="3353425A"/>
     <w:multiLevelType w:val="hybridMultilevel"/>
     <w:tmpl w:val="75ACCBE6"/>
@@ -12034,7 +13736,7 @@
       </w:rPr>
     </w:lvl>
   </w:abstractNum>
-  <w:abstractNum w:abstractNumId="40" w15:restartNumberingAfterBreak="0">
+  <w:abstractNum w:abstractNumId="42" w15:restartNumberingAfterBreak="0">
     <w:nsid w:val="34567B3B"/>
     <w:multiLevelType w:val="hybridMultilevel"/>
     <w:tmpl w:val="D0308228"/>
@@ -12123,7 +13825,7 @@
       </w:pPr>
     </w:lvl>
   </w:abstractNum>
-  <w:abstractNum w:abstractNumId="41" w15:restartNumberingAfterBreak="0">
+  <w:abstractNum w:abstractNumId="43" w15:restartNumberingAfterBreak="0">
     <w:nsid w:val="35C74283"/>
     <w:multiLevelType w:val="hybridMultilevel"/>
     <w:tmpl w:val="2EA2441C"/>
@@ -12214,7 +13916,7 @@
       </w:pPr>
     </w:lvl>
   </w:abstractNum>
-  <w:abstractNum w:abstractNumId="42" w15:restartNumberingAfterBreak="0">
+  <w:abstractNum w:abstractNumId="44" w15:restartNumberingAfterBreak="0">
     <w:nsid w:val="372C4182"/>
     <w:multiLevelType w:val="hybridMultilevel"/>
     <w:tmpl w:val="B96E5CF6"/>
@@ -12300,7 +14002,7 @@
       </w:pPr>
     </w:lvl>
   </w:abstractNum>
-  <w:abstractNum w:abstractNumId="43" w15:restartNumberingAfterBreak="0">
+  <w:abstractNum w:abstractNumId="45" w15:restartNumberingAfterBreak="0">
     <w:nsid w:val="3771331F"/>
     <w:multiLevelType w:val="hybridMultilevel"/>
     <w:tmpl w:val="D8F840E0"/>
@@ -12386,7 +14088,7 @@
       </w:pPr>
     </w:lvl>
   </w:abstractNum>
-  <w:abstractNum w:abstractNumId="44" w15:restartNumberingAfterBreak="0">
+  <w:abstractNum w:abstractNumId="46" w15:restartNumberingAfterBreak="0">
     <w:nsid w:val="38072DCE"/>
     <w:multiLevelType w:val="hybridMultilevel"/>
     <w:tmpl w:val="CD084010"/>
@@ -12476,7 +14178,7 @@
       </w:pPr>
     </w:lvl>
   </w:abstractNum>
-  <w:abstractNum w:abstractNumId="45" w15:restartNumberingAfterBreak="0">
+  <w:abstractNum w:abstractNumId="47" w15:restartNumberingAfterBreak="0">
     <w:nsid w:val="38E207B5"/>
     <w:multiLevelType w:val="multilevel"/>
     <w:tmpl w:val="186AFD7A"/>
@@ -12579,7 +14281,7 @@
       </w:pPr>
     </w:lvl>
   </w:abstractNum>
-  <w:abstractNum w:abstractNumId="46" w15:restartNumberingAfterBreak="0">
+  <w:abstractNum w:abstractNumId="48" w15:restartNumberingAfterBreak="0">
     <w:nsid w:val="3A0C2649"/>
     <w:multiLevelType w:val="hybridMultilevel"/>
     <w:tmpl w:val="8D0ED982"/>
@@ -12671,7 +14373,7 @@
       </w:pPr>
     </w:lvl>
   </w:abstractNum>
-  <w:abstractNum w:abstractNumId="47" w15:restartNumberingAfterBreak="0">
+  <w:abstractNum w:abstractNumId="49" w15:restartNumberingAfterBreak="0">
     <w:nsid w:val="3B0318B8"/>
     <w:multiLevelType w:val="multilevel"/>
     <w:tmpl w:val="33747012"/>
@@ -12792,7 +14494,7 @@
       </w:rPr>
     </w:lvl>
   </w:abstractNum>
-  <w:abstractNum w:abstractNumId="48" w15:restartNumberingAfterBreak="0">
+  <w:abstractNum w:abstractNumId="50" w15:restartNumberingAfterBreak="0">
     <w:nsid w:val="3B795875"/>
     <w:multiLevelType w:val="hybridMultilevel"/>
     <w:tmpl w:val="31DC1FB8"/>
@@ -12905,7 +14607,7 @@
       </w:rPr>
     </w:lvl>
   </w:abstractNum>
-  <w:abstractNum w:abstractNumId="49" w15:restartNumberingAfterBreak="0">
+  <w:abstractNum w:abstractNumId="51" w15:restartNumberingAfterBreak="0">
     <w:nsid w:val="3C2D3798"/>
     <w:multiLevelType w:val="hybridMultilevel"/>
     <w:tmpl w:val="ED567EBE"/>
@@ -13018,7 +14720,7 @@
       </w:rPr>
     </w:lvl>
   </w:abstractNum>
-  <w:abstractNum w:abstractNumId="50" w15:restartNumberingAfterBreak="0">
+  <w:abstractNum w:abstractNumId="52" w15:restartNumberingAfterBreak="0">
     <w:nsid w:val="3C6F3D98"/>
     <w:multiLevelType w:val="hybridMultilevel"/>
     <w:tmpl w:val="559E1800"/>
@@ -13104,7 +14806,7 @@
       </w:pPr>
     </w:lvl>
   </w:abstractNum>
-  <w:abstractNum w:abstractNumId="51" w15:restartNumberingAfterBreak="0">
+  <w:abstractNum w:abstractNumId="53" w15:restartNumberingAfterBreak="0">
     <w:nsid w:val="3D151267"/>
     <w:multiLevelType w:val="multilevel"/>
     <w:tmpl w:val="CE0401A2"/>
@@ -13225,7 +14927,7 @@
       </w:rPr>
     </w:lvl>
   </w:abstractNum>
-  <w:abstractNum w:abstractNumId="52" w15:restartNumberingAfterBreak="0">
+  <w:abstractNum w:abstractNumId="54" w15:restartNumberingAfterBreak="0">
     <w:nsid w:val="3EE3585D"/>
     <w:multiLevelType w:val="hybridMultilevel"/>
     <w:tmpl w:val="D37013EC"/>
@@ -13338,7 +15040,7 @@
       </w:rPr>
     </w:lvl>
   </w:abstractNum>
-  <w:abstractNum w:abstractNumId="53" w15:restartNumberingAfterBreak="0">
+  <w:abstractNum w:abstractNumId="55" w15:restartNumberingAfterBreak="0">
     <w:nsid w:val="3F072BAC"/>
     <w:multiLevelType w:val="hybridMultilevel"/>
     <w:tmpl w:val="26027C14"/>
@@ -13427,7 +15129,7 @@
       </w:pPr>
     </w:lvl>
   </w:abstractNum>
-  <w:abstractNum w:abstractNumId="54" w15:restartNumberingAfterBreak="0">
+  <w:abstractNum w:abstractNumId="56" w15:restartNumberingAfterBreak="0">
     <w:nsid w:val="3F3F22EC"/>
     <w:multiLevelType w:val="hybridMultilevel"/>
     <w:tmpl w:val="356E0E28"/>
@@ -13516,7 +15218,7 @@
       </w:pPr>
     </w:lvl>
   </w:abstractNum>
-  <w:abstractNum w:abstractNumId="55" w15:restartNumberingAfterBreak="0">
+  <w:abstractNum w:abstractNumId="57" w15:restartNumberingAfterBreak="0">
     <w:nsid w:val="3FDF18D6"/>
     <w:multiLevelType w:val="hybridMultilevel"/>
     <w:tmpl w:val="356E0E28"/>
@@ -13605,7 +15307,7 @@
       </w:pPr>
     </w:lvl>
   </w:abstractNum>
-  <w:abstractNum w:abstractNumId="56" w15:restartNumberingAfterBreak="0">
+  <w:abstractNum w:abstractNumId="58" w15:restartNumberingAfterBreak="0">
     <w:nsid w:val="42311E7B"/>
     <w:multiLevelType w:val="multilevel"/>
     <w:tmpl w:val="18AAB8D8"/>
@@ -13754,7 +15456,7 @@
       </w:rPr>
     </w:lvl>
   </w:abstractNum>
-  <w:abstractNum w:abstractNumId="57" w15:restartNumberingAfterBreak="0">
+  <w:abstractNum w:abstractNumId="59" w15:restartNumberingAfterBreak="0">
     <w:nsid w:val="42963129"/>
     <w:multiLevelType w:val="hybridMultilevel"/>
     <w:tmpl w:val="A880A97E"/>
@@ -13867,7 +15569,7 @@
       </w:rPr>
     </w:lvl>
   </w:abstractNum>
-  <w:abstractNum w:abstractNumId="58" w15:restartNumberingAfterBreak="0">
+  <w:abstractNum w:abstractNumId="60" w15:restartNumberingAfterBreak="0">
     <w:nsid w:val="437A53A1"/>
     <w:multiLevelType w:val="hybridMultilevel"/>
     <w:tmpl w:val="1A4C17FE"/>
@@ -13956,7 +15658,7 @@
       </w:pPr>
     </w:lvl>
   </w:abstractNum>
-  <w:abstractNum w:abstractNumId="59" w15:restartNumberingAfterBreak="0">
+  <w:abstractNum w:abstractNumId="61" w15:restartNumberingAfterBreak="0">
     <w:nsid w:val="45B91B47"/>
     <w:multiLevelType w:val="hybridMultilevel"/>
     <w:tmpl w:val="36E418C2"/>
@@ -14045,7 +15747,7 @@
       </w:pPr>
     </w:lvl>
   </w:abstractNum>
-  <w:abstractNum w:abstractNumId="60" w15:restartNumberingAfterBreak="0">
+  <w:abstractNum w:abstractNumId="62" w15:restartNumberingAfterBreak="0">
     <w:nsid w:val="46421306"/>
     <w:multiLevelType w:val="hybridMultilevel"/>
     <w:tmpl w:val="F9CC9776"/>
@@ -14134,7 +15836,7 @@
       </w:pPr>
     </w:lvl>
   </w:abstractNum>
-  <w:abstractNum w:abstractNumId="61" w15:restartNumberingAfterBreak="0">
+  <w:abstractNum w:abstractNumId="63" w15:restartNumberingAfterBreak="0">
     <w:nsid w:val="475F4532"/>
     <w:multiLevelType w:val="hybridMultilevel"/>
     <w:tmpl w:val="A59CE80E"/>
@@ -14223,7 +15925,7 @@
       </w:pPr>
     </w:lvl>
   </w:abstractNum>
-  <w:abstractNum w:abstractNumId="62" w15:restartNumberingAfterBreak="0">
+  <w:abstractNum w:abstractNumId="64" w15:restartNumberingAfterBreak="0">
     <w:nsid w:val="477D54DB"/>
     <w:multiLevelType w:val="hybridMultilevel"/>
     <w:tmpl w:val="25766BA0"/>
@@ -14336,7 +16038,120 @@
       </w:rPr>
     </w:lvl>
   </w:abstractNum>
-  <w:abstractNum w:abstractNumId="63" w15:restartNumberingAfterBreak="0">
+  <w:abstractNum w:abstractNumId="65" w15:restartNumberingAfterBreak="0">
+    <w:nsid w:val="47973AD2"/>
+    <w:multiLevelType w:val="hybridMultilevel"/>
+    <w:tmpl w:val="DA78D38A"/>
+    <w:lvl w:ilvl="0" w:tplc="04100001">
+      <w:start w:val="1"/>
+      <w:numFmt w:val="bullet"/>
+      <w:lvlText w:val=""/>
+      <w:lvlJc w:val="left"/>
+      <w:pPr>
+        <w:ind w:left="720" w:hanging="360"/>
+      </w:pPr>
+      <w:rPr>
+        <w:rFonts w:ascii="Symbol" w:hAnsi="Symbol" w:hint="default"/>
+      </w:rPr>
+    </w:lvl>
+    <w:lvl w:ilvl="1" w:tplc="04100003">
+      <w:start w:val="1"/>
+      <w:numFmt w:val="bullet"/>
+      <w:lvlText w:val="o"/>
+      <w:lvlJc w:val="left"/>
+      <w:pPr>
+        <w:ind w:left="1440" w:hanging="360"/>
+      </w:pPr>
+      <w:rPr>
+        <w:rFonts w:ascii="Courier New" w:hAnsi="Courier New" w:cs="Courier New" w:hint="default"/>
+      </w:rPr>
+    </w:lvl>
+    <w:lvl w:ilvl="2" w:tplc="04100005" w:tentative="1">
+      <w:start w:val="1"/>
+      <w:numFmt w:val="bullet"/>
+      <w:lvlText w:val=""/>
+      <w:lvlJc w:val="left"/>
+      <w:pPr>
+        <w:ind w:left="2160" w:hanging="360"/>
+      </w:pPr>
+      <w:rPr>
+        <w:rFonts w:ascii="Wingdings" w:hAnsi="Wingdings" w:hint="default"/>
+      </w:rPr>
+    </w:lvl>
+    <w:lvl w:ilvl="3" w:tplc="04100001" w:tentative="1">
+      <w:start w:val="1"/>
+      <w:numFmt w:val="bullet"/>
+      <w:lvlText w:val=""/>
+      <w:lvlJc w:val="left"/>
+      <w:pPr>
+        <w:ind w:left="2880" w:hanging="360"/>
+      </w:pPr>
+      <w:rPr>
+        <w:rFonts w:ascii="Symbol" w:hAnsi="Symbol" w:hint="default"/>
+      </w:rPr>
+    </w:lvl>
+    <w:lvl w:ilvl="4" w:tplc="04100003" w:tentative="1">
+      <w:start w:val="1"/>
+      <w:numFmt w:val="bullet"/>
+      <w:lvlText w:val="o"/>
+      <w:lvlJc w:val="left"/>
+      <w:pPr>
+        <w:ind w:left="3600" w:hanging="360"/>
+      </w:pPr>
+      <w:rPr>
+        <w:rFonts w:ascii="Courier New" w:hAnsi="Courier New" w:cs="Courier New" w:hint="default"/>
+      </w:rPr>
+    </w:lvl>
+    <w:lvl w:ilvl="5" w:tplc="04100005" w:tentative="1">
+      <w:start w:val="1"/>
+      <w:numFmt w:val="bullet"/>
+      <w:lvlText w:val=""/>
+      <w:lvlJc w:val="left"/>
+      <w:pPr>
+        <w:ind w:left="4320" w:hanging="360"/>
+      </w:pPr>
+      <w:rPr>
+        <w:rFonts w:ascii="Wingdings" w:hAnsi="Wingdings" w:hint="default"/>
+      </w:rPr>
+    </w:lvl>
+    <w:lvl w:ilvl="6" w:tplc="04100001" w:tentative="1">
+      <w:start w:val="1"/>
+      <w:numFmt w:val="bullet"/>
+      <w:lvlText w:val=""/>
+      <w:lvlJc w:val="left"/>
+      <w:pPr>
+        <w:ind w:left="5040" w:hanging="360"/>
+      </w:pPr>
+      <w:rPr>
+        <w:rFonts w:ascii="Symbol" w:hAnsi="Symbol" w:hint="default"/>
+      </w:rPr>
+    </w:lvl>
+    <w:lvl w:ilvl="7" w:tplc="04100003" w:tentative="1">
+      <w:start w:val="1"/>
+      <w:numFmt w:val="bullet"/>
+      <w:lvlText w:val="o"/>
+      <w:lvlJc w:val="left"/>
+      <w:pPr>
+        <w:ind w:left="5760" w:hanging="360"/>
+      </w:pPr>
+      <w:rPr>
+        <w:rFonts w:ascii="Courier New" w:hAnsi="Courier New" w:cs="Courier New" w:hint="default"/>
+      </w:rPr>
+    </w:lvl>
+    <w:lvl w:ilvl="8" w:tplc="04100005" w:tentative="1">
+      <w:start w:val="1"/>
+      <w:numFmt w:val="bullet"/>
+      <w:lvlText w:val=""/>
+      <w:lvlJc w:val="left"/>
+      <w:pPr>
+        <w:ind w:left="6480" w:hanging="360"/>
+      </w:pPr>
+      <w:rPr>
+        <w:rFonts w:ascii="Wingdings" w:hAnsi="Wingdings" w:hint="default"/>
+      </w:rPr>
+    </w:lvl>
+  </w:abstractNum>
+  <w:abstractNum w:abstractNumId="66" w15:restartNumberingAfterBreak="0">
     <w:nsid w:val="480652FB"/>
     <w:multiLevelType w:val="hybridMultilevel"/>
     <w:tmpl w:val="4AB69F04"/>
@@ -14449,7 +16264,7 @@
       </w:rPr>
     </w:lvl>
   </w:abstractNum>
-  <w:abstractNum w:abstractNumId="64" w15:restartNumberingAfterBreak="0">
+  <w:abstractNum w:abstractNumId="67" w15:restartNumberingAfterBreak="0">
     <w:nsid w:val="48244E78"/>
     <w:multiLevelType w:val="hybridMultilevel"/>
     <w:tmpl w:val="2CA07692"/>
@@ -14535,7 +16350,7 @@
       </w:pPr>
     </w:lvl>
   </w:abstractNum>
-  <w:abstractNum w:abstractNumId="65" w15:restartNumberingAfterBreak="0">
+  <w:abstractNum w:abstractNumId="68" w15:restartNumberingAfterBreak="0">
     <w:nsid w:val="49E92CB1"/>
     <w:multiLevelType w:val="hybridMultilevel"/>
     <w:tmpl w:val="62E43DCA"/>
@@ -14648,7 +16463,7 @@
       </w:rPr>
     </w:lvl>
   </w:abstractNum>
-  <w:abstractNum w:abstractNumId="66" w15:restartNumberingAfterBreak="0">
+  <w:abstractNum w:abstractNumId="69" w15:restartNumberingAfterBreak="0">
     <w:nsid w:val="4A306A46"/>
     <w:multiLevelType w:val="hybridMultilevel"/>
     <w:tmpl w:val="356E0E28"/>
@@ -14737,7 +16552,7 @@
       </w:pPr>
     </w:lvl>
   </w:abstractNum>
-  <w:abstractNum w:abstractNumId="67" w15:restartNumberingAfterBreak="0">
+  <w:abstractNum w:abstractNumId="70" w15:restartNumberingAfterBreak="0">
     <w:nsid w:val="4B16556C"/>
     <w:multiLevelType w:val="hybridMultilevel"/>
     <w:tmpl w:val="C11871A2"/>
@@ -14850,7 +16665,7 @@
       </w:rPr>
     </w:lvl>
   </w:abstractNum>
-  <w:abstractNum w:abstractNumId="68" w15:restartNumberingAfterBreak="0">
+  <w:abstractNum w:abstractNumId="71" w15:restartNumberingAfterBreak="0">
     <w:nsid w:val="4E0A10F5"/>
     <w:multiLevelType w:val="multilevel"/>
     <w:tmpl w:val="BAC835F6"/>
@@ -14963,7 +16778,7 @@
       </w:rPr>
     </w:lvl>
   </w:abstractNum>
-  <w:abstractNum w:abstractNumId="69" w15:restartNumberingAfterBreak="0">
+  <w:abstractNum w:abstractNumId="72" w15:restartNumberingAfterBreak="0">
     <w:nsid w:val="4ECF2F03"/>
     <w:multiLevelType w:val="hybridMultilevel"/>
     <w:tmpl w:val="9590626E"/>
@@ -15049,7 +16864,7 @@
       </w:pPr>
     </w:lvl>
   </w:abstractNum>
-  <w:abstractNum w:abstractNumId="70" w15:restartNumberingAfterBreak="0">
+  <w:abstractNum w:abstractNumId="73" w15:restartNumberingAfterBreak="0">
     <w:nsid w:val="50D24265"/>
     <w:multiLevelType w:val="hybridMultilevel"/>
     <w:tmpl w:val="B8B47508"/>
@@ -15135,7 +16950,7 @@
       </w:pPr>
     </w:lvl>
   </w:abstractNum>
-  <w:abstractNum w:abstractNumId="71" w15:restartNumberingAfterBreak="0">
+  <w:abstractNum w:abstractNumId="74" w15:restartNumberingAfterBreak="0">
     <w:nsid w:val="51306595"/>
     <w:multiLevelType w:val="multilevel"/>
     <w:tmpl w:val="C6FA0832"/>
@@ -15248,7 +17063,7 @@
       </w:pPr>
     </w:lvl>
   </w:abstractNum>
-  <w:abstractNum w:abstractNumId="72" w15:restartNumberingAfterBreak="0">
+  <w:abstractNum w:abstractNumId="75" w15:restartNumberingAfterBreak="0">
     <w:nsid w:val="52914E04"/>
     <w:multiLevelType w:val="multilevel"/>
     <w:tmpl w:val="186AFD7A"/>
@@ -15351,7 +17166,7 @@
       </w:pPr>
     </w:lvl>
   </w:abstractNum>
-  <w:abstractNum w:abstractNumId="73" w15:restartNumberingAfterBreak="0">
+  <w:abstractNum w:abstractNumId="76" w15:restartNumberingAfterBreak="0">
     <w:nsid w:val="53DA1C45"/>
     <w:multiLevelType w:val="hybridMultilevel"/>
     <w:tmpl w:val="7E78383A"/>
@@ -15437,7 +17252,7 @@
       </w:pPr>
     </w:lvl>
   </w:abstractNum>
-  <w:abstractNum w:abstractNumId="74" w15:restartNumberingAfterBreak="0">
+  <w:abstractNum w:abstractNumId="77" w15:restartNumberingAfterBreak="0">
     <w:nsid w:val="54EB0E84"/>
     <w:multiLevelType w:val="hybridMultilevel"/>
     <w:tmpl w:val="356E0E28"/>
@@ -15526,7 +17341,7 @@
       </w:pPr>
     </w:lvl>
   </w:abstractNum>
-  <w:abstractNum w:abstractNumId="75" w15:restartNumberingAfterBreak="0">
+  <w:abstractNum w:abstractNumId="78" w15:restartNumberingAfterBreak="0">
     <w:nsid w:val="55752F41"/>
     <w:multiLevelType w:val="hybridMultilevel"/>
     <w:tmpl w:val="29027E80"/>
@@ -15639,7 +17454,7 @@
       </w:rPr>
     </w:lvl>
   </w:abstractNum>
-  <w:abstractNum w:abstractNumId="76" w15:restartNumberingAfterBreak="0">
+  <w:abstractNum w:abstractNumId="79" w15:restartNumberingAfterBreak="0">
     <w:nsid w:val="558B6B8B"/>
     <w:multiLevelType w:val="multilevel"/>
     <w:tmpl w:val="7A966768"/>
@@ -15757,7 +17572,7 @@
       </w:rPr>
     </w:lvl>
   </w:abstractNum>
-  <w:abstractNum w:abstractNumId="77" w15:restartNumberingAfterBreak="0">
+  <w:abstractNum w:abstractNumId="80" w15:restartNumberingAfterBreak="0">
     <w:nsid w:val="58306FE1"/>
     <w:multiLevelType w:val="hybridMultilevel"/>
     <w:tmpl w:val="9CF4CCFA"/>
@@ -15870,7 +17685,7 @@
       </w:rPr>
     </w:lvl>
   </w:abstractNum>
-  <w:abstractNum w:abstractNumId="78" w15:restartNumberingAfterBreak="0">
+  <w:abstractNum w:abstractNumId="81" w15:restartNumberingAfterBreak="0">
     <w:nsid w:val="5BB62876"/>
     <w:multiLevelType w:val="hybridMultilevel"/>
     <w:tmpl w:val="C8FE5E42"/>
@@ -15983,7 +17798,7 @@
       </w:rPr>
     </w:lvl>
   </w:abstractNum>
-  <w:abstractNum w:abstractNumId="79" w15:restartNumberingAfterBreak="0">
+  <w:abstractNum w:abstractNumId="82" w15:restartNumberingAfterBreak="0">
     <w:nsid w:val="6056016C"/>
     <w:multiLevelType w:val="hybridMultilevel"/>
     <w:tmpl w:val="78EA081C"/>
@@ -16069,7 +17884,7 @@
       </w:pPr>
     </w:lvl>
   </w:abstractNum>
-  <w:abstractNum w:abstractNumId="80" w15:restartNumberingAfterBreak="0">
+  <w:abstractNum w:abstractNumId="83" w15:restartNumberingAfterBreak="0">
     <w:nsid w:val="62116BD9"/>
     <w:multiLevelType w:val="hybridMultilevel"/>
     <w:tmpl w:val="6100CCE6"/>
@@ -16155,7 +17970,7 @@
       </w:pPr>
     </w:lvl>
   </w:abstractNum>
-  <w:abstractNum w:abstractNumId="81" w15:restartNumberingAfterBreak="0">
+  <w:abstractNum w:abstractNumId="84" w15:restartNumberingAfterBreak="0">
     <w:nsid w:val="654F5D90"/>
     <w:multiLevelType w:val="multilevel"/>
     <w:tmpl w:val="186AFD7A"/>
@@ -16258,7 +18073,7 @@
       </w:pPr>
     </w:lvl>
   </w:abstractNum>
-  <w:abstractNum w:abstractNumId="82" w15:restartNumberingAfterBreak="0">
+  <w:abstractNum w:abstractNumId="85" w15:restartNumberingAfterBreak="0">
     <w:nsid w:val="65AE0BBF"/>
     <w:multiLevelType w:val="hybridMultilevel"/>
     <w:tmpl w:val="B94AD9C0"/>
@@ -16347,7 +18162,7 @@
       </w:pPr>
     </w:lvl>
   </w:abstractNum>
-  <w:abstractNum w:abstractNumId="83" w15:restartNumberingAfterBreak="0">
+  <w:abstractNum w:abstractNumId="86" w15:restartNumberingAfterBreak="0">
     <w:nsid w:val="65F072F1"/>
     <w:multiLevelType w:val="multilevel"/>
     <w:tmpl w:val="186AFD7A"/>
@@ -16450,7 +18265,7 @@
       </w:pPr>
     </w:lvl>
   </w:abstractNum>
-  <w:abstractNum w:abstractNumId="84" w15:restartNumberingAfterBreak="0">
+  <w:abstractNum w:abstractNumId="87" w15:restartNumberingAfterBreak="0">
     <w:nsid w:val="66550F1B"/>
     <w:multiLevelType w:val="multilevel"/>
     <w:tmpl w:val="4B4E417C"/>
@@ -16599,7 +18414,7 @@
       </w:rPr>
     </w:lvl>
   </w:abstractNum>
-  <w:abstractNum w:abstractNumId="85" w15:restartNumberingAfterBreak="0">
+  <w:abstractNum w:abstractNumId="88" w15:restartNumberingAfterBreak="0">
     <w:nsid w:val="67823EE3"/>
     <w:multiLevelType w:val="multilevel"/>
     <w:tmpl w:val="186AFD7A"/>
@@ -16702,7 +18517,7 @@
       </w:pPr>
     </w:lvl>
   </w:abstractNum>
-  <w:abstractNum w:abstractNumId="86" w15:restartNumberingAfterBreak="0">
+  <w:abstractNum w:abstractNumId="89" w15:restartNumberingAfterBreak="0">
     <w:nsid w:val="68734FE4"/>
     <w:multiLevelType w:val="hybridMultilevel"/>
     <w:tmpl w:val="356E0E28"/>
@@ -16791,7 +18606,7 @@
       </w:pPr>
     </w:lvl>
   </w:abstractNum>
-  <w:abstractNum w:abstractNumId="87" w15:restartNumberingAfterBreak="0">
+  <w:abstractNum w:abstractNumId="90" w15:restartNumberingAfterBreak="0">
     <w:nsid w:val="689D0F65"/>
     <w:multiLevelType w:val="hybridMultilevel"/>
     <w:tmpl w:val="A5C2B3FC"/>
@@ -16904,7 +18719,120 @@
       </w:rPr>
     </w:lvl>
   </w:abstractNum>
-  <w:abstractNum w:abstractNumId="88" w15:restartNumberingAfterBreak="0">
+  <w:abstractNum w:abstractNumId="91" w15:restartNumberingAfterBreak="0">
+    <w:nsid w:val="68CC268B"/>
+    <w:multiLevelType w:val="hybridMultilevel"/>
+    <w:tmpl w:val="D232676A"/>
+    <w:lvl w:ilvl="0" w:tplc="04100001">
+      <w:start w:val="1"/>
+      <w:numFmt w:val="bullet"/>
+      <w:lvlText w:val=""/>
+      <w:lvlJc w:val="left"/>
+      <w:pPr>
+        <w:ind w:left="720" w:hanging="360"/>
+      </w:pPr>
+      <w:rPr>
+        <w:rFonts w:ascii="Symbol" w:hAnsi="Symbol" w:hint="default"/>
+      </w:rPr>
+    </w:lvl>
+    <w:lvl w:ilvl="1" w:tplc="04100003">
+      <w:start w:val="1"/>
+      <w:numFmt w:val="bullet"/>
+      <w:lvlText w:val="o"/>
+      <w:lvlJc w:val="left"/>
+      <w:pPr>
+        <w:ind w:left="1440" w:hanging="360"/>
+      </w:pPr>
+      <w:rPr>
+        <w:rFonts w:ascii="Courier New" w:hAnsi="Courier New" w:cs="Courier New" w:hint="default"/>
+      </w:rPr>
+    </w:lvl>
+    <w:lvl w:ilvl="2" w:tplc="04100005" w:tentative="1">
+      <w:start w:val="1"/>
+      <w:numFmt w:val="bullet"/>
+      <w:lvlText w:val=""/>
+      <w:lvlJc w:val="left"/>
+      <w:pPr>
+        <w:ind w:left="2160" w:hanging="360"/>
+      </w:pPr>
+      <w:rPr>
+        <w:rFonts w:ascii="Wingdings" w:hAnsi="Wingdings" w:hint="default"/>
+      </w:rPr>
+    </w:lvl>
+    <w:lvl w:ilvl="3" w:tplc="04100001" w:tentative="1">
+      <w:start w:val="1"/>
+      <w:numFmt w:val="bullet"/>
+      <w:lvlText w:val=""/>
+      <w:lvlJc w:val="left"/>
+      <w:pPr>
+        <w:ind w:left="2880" w:hanging="360"/>
+      </w:pPr>
+      <w:rPr>
+        <w:rFonts w:ascii="Symbol" w:hAnsi="Symbol" w:hint="default"/>
+      </w:rPr>
+    </w:lvl>
+    <w:lvl w:ilvl="4" w:tplc="04100003" w:tentative="1">
+      <w:start w:val="1"/>
+      <w:numFmt w:val="bullet"/>
+      <w:lvlText w:val="o"/>
+      <w:lvlJc w:val="left"/>
+      <w:pPr>
+        <w:ind w:left="3600" w:hanging="360"/>
+      </w:pPr>
+      <w:rPr>
+        <w:rFonts w:ascii="Courier New" w:hAnsi="Courier New" w:cs="Courier New" w:hint="default"/>
+      </w:rPr>
+    </w:lvl>
+    <w:lvl w:ilvl="5" w:tplc="04100005" w:tentative="1">
+      <w:start w:val="1"/>
+      <w:numFmt w:val="bullet"/>
+      <w:lvlText w:val=""/>
+      <w:lvlJc w:val="left"/>
+      <w:pPr>
+        <w:ind w:left="4320" w:hanging="360"/>
+      </w:pPr>
+      <w:rPr>
+        <w:rFonts w:ascii="Wingdings" w:hAnsi="Wingdings" w:hint="default"/>
+      </w:rPr>
+    </w:lvl>
+    <w:lvl w:ilvl="6" w:tplc="04100001" w:tentative="1">
+      <w:start w:val="1"/>
+      <w:numFmt w:val="bullet"/>
+      <w:lvlText w:val=""/>
+      <w:lvlJc w:val="left"/>
+      <w:pPr>
+        <w:ind w:left="5040" w:hanging="360"/>
+      </w:pPr>
+      <w:rPr>
+        <w:rFonts w:ascii="Symbol" w:hAnsi="Symbol" w:hint="default"/>
+      </w:rPr>
+    </w:lvl>
+    <w:lvl w:ilvl="7" w:tplc="04100003" w:tentative="1">
+      <w:start w:val="1"/>
+      <w:numFmt w:val="bullet"/>
+      <w:lvlText w:val="o"/>
+      <w:lvlJc w:val="left"/>
+      <w:pPr>
+        <w:ind w:left="5760" w:hanging="360"/>
+      </w:pPr>
+      <w:rPr>
+        <w:rFonts w:ascii="Courier New" w:hAnsi="Courier New" w:cs="Courier New" w:hint="default"/>
+      </w:rPr>
+    </w:lvl>
+    <w:lvl w:ilvl="8" w:tplc="04100005" w:tentative="1">
+      <w:start w:val="1"/>
+      <w:numFmt w:val="bullet"/>
+      <w:lvlText w:val=""/>
+      <w:lvlJc w:val="left"/>
+      <w:pPr>
+        <w:ind w:left="6480" w:hanging="360"/>
+      </w:pPr>
+      <w:rPr>
+        <w:rFonts w:ascii="Wingdings" w:hAnsi="Wingdings" w:hint="default"/>
+      </w:rPr>
+    </w:lvl>
+  </w:abstractNum>
+  <w:abstractNum w:abstractNumId="92" w15:restartNumberingAfterBreak="0">
     <w:nsid w:val="6AAB7B37"/>
     <w:multiLevelType w:val="multilevel"/>
     <w:tmpl w:val="C4403D6A"/>
@@ -17018,7 +18946,7 @@
       </w:rPr>
     </w:lvl>
   </w:abstractNum>
-  <w:abstractNum w:abstractNumId="89" w15:restartNumberingAfterBreak="0">
+  <w:abstractNum w:abstractNumId="93" w15:restartNumberingAfterBreak="0">
     <w:nsid w:val="6E532F33"/>
     <w:multiLevelType w:val="multilevel"/>
     <w:tmpl w:val="7A966768"/>
@@ -17136,7 +19064,7 @@
       </w:rPr>
     </w:lvl>
   </w:abstractNum>
-  <w:abstractNum w:abstractNumId="90" w15:restartNumberingAfterBreak="0">
+  <w:abstractNum w:abstractNumId="94" w15:restartNumberingAfterBreak="0">
     <w:nsid w:val="6F55604F"/>
     <w:multiLevelType w:val="hybridMultilevel"/>
     <w:tmpl w:val="01A8E7F2"/>
@@ -17249,7 +19177,7 @@
       </w:rPr>
     </w:lvl>
   </w:abstractNum>
-  <w:abstractNum w:abstractNumId="91" w15:restartNumberingAfterBreak="0">
+  <w:abstractNum w:abstractNumId="95" w15:restartNumberingAfterBreak="0">
     <w:nsid w:val="709842E2"/>
     <w:multiLevelType w:val="multilevel"/>
     <w:tmpl w:val="186AFD7A"/>
@@ -17352,7 +19280,7 @@
       </w:pPr>
     </w:lvl>
   </w:abstractNum>
-  <w:abstractNum w:abstractNumId="92" w15:restartNumberingAfterBreak="0">
+  <w:abstractNum w:abstractNumId="96" w15:restartNumberingAfterBreak="0">
     <w:nsid w:val="7291766E"/>
     <w:multiLevelType w:val="hybridMultilevel"/>
     <w:tmpl w:val="726E5BD8"/>
@@ -17438,7 +19366,7 @@
       </w:pPr>
     </w:lvl>
   </w:abstractNum>
-  <w:abstractNum w:abstractNumId="93" w15:restartNumberingAfterBreak="0">
+  <w:abstractNum w:abstractNumId="97" w15:restartNumberingAfterBreak="0">
     <w:nsid w:val="73DD257A"/>
     <w:multiLevelType w:val="hybridMultilevel"/>
     <w:tmpl w:val="4D5C12BC"/>
@@ -17551,7 +19479,7 @@
       </w:rPr>
     </w:lvl>
   </w:abstractNum>
-  <w:abstractNum w:abstractNumId="94" w15:restartNumberingAfterBreak="0">
+  <w:abstractNum w:abstractNumId="98" w15:restartNumberingAfterBreak="0">
     <w:nsid w:val="744667B8"/>
     <w:multiLevelType w:val="hybridMultilevel"/>
     <w:tmpl w:val="B91852A0"/>
@@ -17637,7 +19565,7 @@
       </w:pPr>
     </w:lvl>
   </w:abstractNum>
-  <w:abstractNum w:abstractNumId="95" w15:restartNumberingAfterBreak="0">
+  <w:abstractNum w:abstractNumId="99" w15:restartNumberingAfterBreak="0">
     <w:nsid w:val="744C64D1"/>
     <w:multiLevelType w:val="multilevel"/>
     <w:tmpl w:val="6584F130"/>
@@ -17750,7 +19678,7 @@
       </w:rPr>
     </w:lvl>
   </w:abstractNum>
-  <w:abstractNum w:abstractNumId="96" w15:restartNumberingAfterBreak="0">
+  <w:abstractNum w:abstractNumId="100" w15:restartNumberingAfterBreak="0">
     <w:nsid w:val="75E06303"/>
     <w:multiLevelType w:val="hybridMultilevel"/>
     <w:tmpl w:val="7FE284FA"/>
@@ -17836,7 +19764,7 @@
       </w:pPr>
     </w:lvl>
   </w:abstractNum>
-  <w:abstractNum w:abstractNumId="97" w15:restartNumberingAfterBreak="0">
+  <w:abstractNum w:abstractNumId="101" w15:restartNumberingAfterBreak="0">
     <w:nsid w:val="784F50AE"/>
     <w:multiLevelType w:val="hybridMultilevel"/>
     <w:tmpl w:val="356E0E28"/>
@@ -17925,7 +19853,7 @@
       </w:pPr>
     </w:lvl>
   </w:abstractNum>
-  <w:abstractNum w:abstractNumId="98" w15:restartNumberingAfterBreak="0">
+  <w:abstractNum w:abstractNumId="102" w15:restartNumberingAfterBreak="0">
     <w:nsid w:val="788A1D41"/>
     <w:multiLevelType w:val="multilevel"/>
     <w:tmpl w:val="042C4F5E"/>
@@ -18074,7 +20002,7 @@
       </w:rPr>
     </w:lvl>
   </w:abstractNum>
-  <w:abstractNum w:abstractNumId="99" w15:restartNumberingAfterBreak="0">
+  <w:abstractNum w:abstractNumId="103" w15:restartNumberingAfterBreak="0">
     <w:nsid w:val="78C26B50"/>
     <w:multiLevelType w:val="multilevel"/>
     <w:tmpl w:val="186AFD7A"/>
@@ -18177,7 +20105,7 @@
       </w:pPr>
     </w:lvl>
   </w:abstractNum>
-  <w:abstractNum w:abstractNumId="100" w15:restartNumberingAfterBreak="0">
+  <w:abstractNum w:abstractNumId="104" w15:restartNumberingAfterBreak="0">
     <w:nsid w:val="793119E5"/>
     <w:multiLevelType w:val="multilevel"/>
     <w:tmpl w:val="48BCE508"/>
@@ -18298,7 +20226,7 @@
       </w:pPr>
     </w:lvl>
   </w:abstractNum>
-  <w:abstractNum w:abstractNumId="101" w15:restartNumberingAfterBreak="0">
+  <w:abstractNum w:abstractNumId="105" w15:restartNumberingAfterBreak="0">
     <w:nsid w:val="7A086848"/>
     <w:multiLevelType w:val="hybridMultilevel"/>
     <w:tmpl w:val="C44C14E6"/>
@@ -18387,7 +20315,7 @@
       </w:pPr>
     </w:lvl>
   </w:abstractNum>
-  <w:abstractNum w:abstractNumId="102" w15:restartNumberingAfterBreak="0">
+  <w:abstractNum w:abstractNumId="106" w15:restartNumberingAfterBreak="0">
     <w:nsid w:val="7AF3030A"/>
     <w:multiLevelType w:val="hybridMultilevel"/>
     <w:tmpl w:val="69042C14"/>
@@ -18473,7 +20401,7 @@
       </w:pPr>
     </w:lvl>
   </w:abstractNum>
-  <w:abstractNum w:abstractNumId="103" w15:restartNumberingAfterBreak="0">
+  <w:abstractNum w:abstractNumId="107" w15:restartNumberingAfterBreak="0">
     <w:nsid w:val="7B19492F"/>
     <w:multiLevelType w:val="hybridMultilevel"/>
     <w:tmpl w:val="86C499B8"/>
@@ -18559,7 +20487,7 @@
       </w:pPr>
     </w:lvl>
   </w:abstractNum>
-  <w:abstractNum w:abstractNumId="104" w15:restartNumberingAfterBreak="0">
+  <w:abstractNum w:abstractNumId="108" w15:restartNumberingAfterBreak="0">
     <w:nsid w:val="7B2D4415"/>
     <w:multiLevelType w:val="hybridMultilevel"/>
     <w:tmpl w:val="186AFD7A"/>
@@ -18661,7 +20589,7 @@
       </w:pPr>
     </w:lvl>
   </w:abstractNum>
-  <w:abstractNum w:abstractNumId="105" w15:restartNumberingAfterBreak="0">
+  <w:abstractNum w:abstractNumId="109" w15:restartNumberingAfterBreak="0">
     <w:nsid w:val="7B9E377C"/>
     <w:multiLevelType w:val="hybridMultilevel"/>
     <w:tmpl w:val="81C85024"/>
@@ -18747,7 +20675,7 @@
       </w:pPr>
     </w:lvl>
   </w:abstractNum>
-  <w:abstractNum w:abstractNumId="106" w15:restartNumberingAfterBreak="0">
+  <w:abstractNum w:abstractNumId="110" w15:restartNumberingAfterBreak="0">
     <w:nsid w:val="7BD27C45"/>
     <w:multiLevelType w:val="hybridMultilevel"/>
     <w:tmpl w:val="584A9422"/>
@@ -18833,7 +20761,7 @@
       </w:pPr>
     </w:lvl>
   </w:abstractNum>
-  <w:abstractNum w:abstractNumId="107" w15:restartNumberingAfterBreak="0">
+  <w:abstractNum w:abstractNumId="111" w15:restartNumberingAfterBreak="0">
     <w:nsid w:val="7BE37AC7"/>
     <w:multiLevelType w:val="multilevel"/>
     <w:tmpl w:val="7A966768"/>
@@ -18951,7 +20879,7 @@
       </w:rPr>
     </w:lvl>
   </w:abstractNum>
-  <w:abstractNum w:abstractNumId="108" w15:restartNumberingAfterBreak="0">
+  <w:abstractNum w:abstractNumId="112" w15:restartNumberingAfterBreak="0">
     <w:nsid w:val="7E457D96"/>
     <w:multiLevelType w:val="hybridMultilevel"/>
     <w:tmpl w:val="933AA53C"/>
@@ -19037,7 +20965,93 @@
       </w:pPr>
     </w:lvl>
   </w:abstractNum>
-  <w:abstractNum w:abstractNumId="109" w15:restartNumberingAfterBreak="0">
+  <w:abstractNum w:abstractNumId="113" w15:restartNumberingAfterBreak="0">
+    <w:nsid w:val="7EFF626B"/>
+    <w:multiLevelType w:val="hybridMultilevel"/>
+    <w:tmpl w:val="DE3AF74E"/>
+    <w:lvl w:ilvl="0" w:tplc="0410000F">
+      <w:start w:val="1"/>
+      <w:numFmt w:val="decimal"/>
+      <w:lvlText w:val="%1."/>
+      <w:lvlJc w:val="left"/>
+      <w:pPr>
+        <w:ind w:left="720" w:hanging="360"/>
+      </w:pPr>
+    </w:lvl>
+    <w:lvl w:ilvl="1" w:tplc="04100019">
+      <w:start w:val="1"/>
+      <w:numFmt w:val="lowerLetter"/>
+      <w:lvlText w:val="%2."/>
+      <w:lvlJc w:val="left"/>
+      <w:pPr>
+        <w:ind w:left="1440" w:hanging="360"/>
+      </w:pPr>
+    </w:lvl>
+    <w:lvl w:ilvl="2" w:tplc="0410001B" w:tentative="1">
+      <w:start w:val="1"/>
+      <w:numFmt w:val="lowerRoman"/>
+      <w:lvlText w:val="%3."/>
+      <w:lvlJc w:val="right"/>
+      <w:pPr>
+        <w:ind w:left="2160" w:hanging="180"/>
+      </w:pPr>
+    </w:lvl>
+    <w:lvl w:ilvl="3" w:tplc="0410000F" w:tentative="1">
+      <w:start w:val="1"/>
+      <w:numFmt w:val="decimal"/>
+      <w:lvlText w:val="%4."/>
+      <w:lvlJc w:val="left"/>
+      <w:pPr>
+        <w:ind w:left="2880" w:hanging="360"/>
+      </w:pPr>
+    </w:lvl>
+    <w:lvl w:ilvl="4" w:tplc="04100019" w:tentative="1">
+      <w:start w:val="1"/>
+      <w:numFmt w:val="lowerLetter"/>
+      <w:lvlText w:val="%5."/>
+      <w:lvlJc w:val="left"/>
+      <w:pPr>
+        <w:ind w:left="3600" w:hanging="360"/>
+      </w:pPr>
+    </w:lvl>
+    <w:lvl w:ilvl="5" w:tplc="0410001B" w:tentative="1">
+      <w:start w:val="1"/>
+      <w:numFmt w:val="lowerRoman"/>
+      <w:lvlText w:val="%6."/>
+      <w:lvlJc w:val="right"/>
+      <w:pPr>
+        <w:ind w:left="4320" w:hanging="180"/>
+      </w:pPr>
+    </w:lvl>
+    <w:lvl w:ilvl="6" w:tplc="0410000F" w:tentative="1">
+      <w:start w:val="1"/>
+      <w:numFmt w:val="decimal"/>
+      <w:lvlText w:val="%7."/>
+      <w:lvlJc w:val="left"/>
+      <w:pPr>
+        <w:ind w:left="5040" w:hanging="360"/>
+      </w:pPr>
+    </w:lvl>
+    <w:lvl w:ilvl="7" w:tplc="04100019" w:tentative="1">
+      <w:start w:val="1"/>
+      <w:numFmt w:val="lowerLetter"/>
+      <w:lvlText w:val="%8."/>
+      <w:lvlJc w:val="left"/>
+      <w:pPr>
+        <w:ind w:left="5760" w:hanging="360"/>
+      </w:pPr>
+    </w:lvl>
+    <w:lvl w:ilvl="8" w:tplc="0410001B" w:tentative="1">
+      <w:start w:val="1"/>
+      <w:numFmt w:val="lowerRoman"/>
+      <w:lvlText w:val="%9."/>
+      <w:lvlJc w:val="right"/>
+      <w:pPr>
+        <w:ind w:left="6480" w:hanging="180"/>
+      </w:pPr>
+    </w:lvl>
+  </w:abstractNum>
+  <w:abstractNum w:abstractNumId="114" w15:restartNumberingAfterBreak="0">
     <w:nsid w:val="7F3310AA"/>
     <w:multiLevelType w:val="hybridMultilevel"/>
     <w:tmpl w:val="0472E5A4"/>
@@ -19123,10 +21137,10 @@
       </w:pPr>
     </w:lvl>
   </w:abstractNum>
-  <w:abstractNum w:abstractNumId="110" w15:restartNumberingAfterBreak="0">
+  <w:abstractNum w:abstractNumId="115" w15:restartNumberingAfterBreak="0">
     <w:nsid w:val="7F373CCD"/>
     <w:multiLevelType w:val="hybridMultilevel"/>
-    <w:tmpl w:val="83A00C7E"/>
+    <w:tmpl w:val="69DEFF92"/>
     <w:lvl w:ilvl="0" w:tplc="FC8E7BA6">
       <w:start w:val="1"/>
       <w:numFmt w:val="bullet"/>
@@ -19139,16 +21153,15 @@
         <w:rFonts w:ascii="Calibri" w:eastAsia="Times New Roman" w:hAnsi="Calibri" w:cs="Calibri" w:hint="default"/>
       </w:rPr>
     </w:lvl>
-    <w:lvl w:ilvl="1" w:tplc="04100003" w:tentative="1">
-      <w:start w:val="1"/>
-      <w:numFmt w:val="bullet"/>
-      <w:lvlText w:val="o"/>
+    <w:lvl w:ilvl="1" w:tplc="AA2E3204">
+      <w:numFmt w:val="bullet"/>
+      <w:lvlText w:val=""/>
       <w:lvlJc w:val="left"/>
       <w:pPr>
         <w:ind w:left="1440" w:hanging="360"/>
       </w:pPr>
       <w:rPr>
-        <w:rFonts w:ascii="Courier New" w:hAnsi="Courier New" w:cs="Courier New" w:hint="default"/>
+        <w:rFonts w:ascii="Symbol" w:eastAsia="Times New Roman" w:hAnsi="Symbol" w:cs="Times New Roman" w:hint="default"/>
       </w:rPr>
     </w:lvl>
     <w:lvl w:ilvl="2" w:tplc="04100005" w:tentative="1">
@@ -19237,337 +21250,352 @@
     </w:lvl>
   </w:abstractNum>
   <w:num w:numId="1" w16cid:durableId="245967920">
-    <w:abstractNumId w:val="104"/>
+    <w:abstractNumId w:val="108"/>
   </w:num>
   <w:num w:numId="2" w16cid:durableId="41172675">
     <w:abstractNumId w:val="9"/>
   </w:num>
   <w:num w:numId="3" w16cid:durableId="800660170">
-    <w:abstractNumId w:val="88"/>
+    <w:abstractNumId w:val="92"/>
   </w:num>
   <w:num w:numId="4" w16cid:durableId="2079286368">
-    <w:abstractNumId w:val="95"/>
+    <w:abstractNumId w:val="99"/>
   </w:num>
   <w:num w:numId="5" w16cid:durableId="755828280">
-    <w:abstractNumId w:val="68"/>
+    <w:abstractNumId w:val="71"/>
   </w:num>
   <w:num w:numId="6" w16cid:durableId="644090806">
+    <w:abstractNumId w:val="26"/>
+  </w:num>
+  <w:num w:numId="7" w16cid:durableId="165561029">
+    <w:abstractNumId w:val="63"/>
+  </w:num>
+  <w:num w:numId="8" w16cid:durableId="2074617556">
+    <w:abstractNumId w:val="53"/>
+  </w:num>
+  <w:num w:numId="9" w16cid:durableId="1338074079">
+    <w:abstractNumId w:val="36"/>
+  </w:num>
+  <w:num w:numId="10" w16cid:durableId="1706559821">
+    <w:abstractNumId w:val="111"/>
+  </w:num>
+  <w:num w:numId="11" w16cid:durableId="933396351">
+    <w:abstractNumId w:val="109"/>
+  </w:num>
+  <w:num w:numId="12" w16cid:durableId="1804348650">
+    <w:abstractNumId w:val="73"/>
+  </w:num>
+  <w:num w:numId="13" w16cid:durableId="1691450934">
+    <w:abstractNumId w:val="52"/>
+  </w:num>
+  <w:num w:numId="14" w16cid:durableId="1088500712">
     <w:abstractNumId w:val="24"/>
   </w:num>
-  <w:num w:numId="7" w16cid:durableId="165561029">
-    <w:abstractNumId w:val="61"/>
-  </w:num>
-  <w:num w:numId="8" w16cid:durableId="2074617556">
-    <w:abstractNumId w:val="51"/>
-  </w:num>
-  <w:num w:numId="9" w16cid:durableId="1338074079">
-    <w:abstractNumId w:val="34"/>
-  </w:num>
-  <w:num w:numId="10" w16cid:durableId="1706559821">
-    <w:abstractNumId w:val="107"/>
-  </w:num>
-  <w:num w:numId="11" w16cid:durableId="933396351">
-    <w:abstractNumId w:val="105"/>
-  </w:num>
-  <w:num w:numId="12" w16cid:durableId="1804348650">
-    <w:abstractNumId w:val="70"/>
-  </w:num>
-  <w:num w:numId="13" w16cid:durableId="1691450934">
-    <w:abstractNumId w:val="50"/>
-  </w:num>
-  <w:num w:numId="14" w16cid:durableId="1088500712">
+  <w:num w:numId="15" w16cid:durableId="797525907">
     <w:abstractNumId w:val="22"/>
   </w:num>
-  <w:num w:numId="15" w16cid:durableId="797525907">
-    <w:abstractNumId w:val="20"/>
-  </w:num>
   <w:num w:numId="16" w16cid:durableId="1110776491">
-    <w:abstractNumId w:val="46"/>
+    <w:abstractNumId w:val="48"/>
   </w:num>
   <w:num w:numId="17" w16cid:durableId="623197930">
-    <w:abstractNumId w:val="64"/>
+    <w:abstractNumId w:val="67"/>
   </w:num>
   <w:num w:numId="18" w16cid:durableId="377978415">
-    <w:abstractNumId w:val="30"/>
+    <w:abstractNumId w:val="32"/>
   </w:num>
   <w:num w:numId="19" w16cid:durableId="1737243427">
-    <w:abstractNumId w:val="96"/>
+    <w:abstractNumId w:val="100"/>
   </w:num>
   <w:num w:numId="20" w16cid:durableId="1393888193">
-    <w:abstractNumId w:val="35"/>
+    <w:abstractNumId w:val="37"/>
   </w:num>
   <w:num w:numId="21" w16cid:durableId="1792944060">
-    <w:abstractNumId w:val="17"/>
+    <w:abstractNumId w:val="18"/>
   </w:num>
   <w:num w:numId="22" w16cid:durableId="158472995">
-    <w:abstractNumId w:val="53"/>
+    <w:abstractNumId w:val="55"/>
   </w:num>
   <w:num w:numId="23" w16cid:durableId="658195023">
     <w:abstractNumId w:val="3"/>
   </w:num>
   <w:num w:numId="24" w16cid:durableId="1700621624">
-    <w:abstractNumId w:val="76"/>
+    <w:abstractNumId w:val="79"/>
   </w:num>
   <w:num w:numId="25" w16cid:durableId="2084066455">
-    <w:abstractNumId w:val="89"/>
+    <w:abstractNumId w:val="93"/>
   </w:num>
   <w:num w:numId="26" w16cid:durableId="629749953">
-    <w:abstractNumId w:val="94"/>
+    <w:abstractNumId w:val="98"/>
   </w:num>
   <w:num w:numId="27" w16cid:durableId="2131388627">
-    <w:abstractNumId w:val="33"/>
+    <w:abstractNumId w:val="35"/>
   </w:num>
   <w:num w:numId="28" w16cid:durableId="1643852249">
-    <w:abstractNumId w:val="108"/>
+    <w:abstractNumId w:val="112"/>
   </w:num>
   <w:num w:numId="29" w16cid:durableId="665012814">
-    <w:abstractNumId w:val="82"/>
+    <w:abstractNumId w:val="85"/>
   </w:num>
   <w:num w:numId="30" w16cid:durableId="1229729337">
-    <w:abstractNumId w:val="102"/>
+    <w:abstractNumId w:val="106"/>
   </w:num>
   <w:num w:numId="31" w16cid:durableId="1028603141">
-    <w:abstractNumId w:val="40"/>
+    <w:abstractNumId w:val="42"/>
   </w:num>
   <w:num w:numId="32" w16cid:durableId="300159535">
-    <w:abstractNumId w:val="60"/>
+    <w:abstractNumId w:val="62"/>
   </w:num>
   <w:num w:numId="33" w16cid:durableId="1305888186">
-    <w:abstractNumId w:val="47"/>
+    <w:abstractNumId w:val="49"/>
   </w:num>
   <w:num w:numId="34" w16cid:durableId="102725657">
-    <w:abstractNumId w:val="36"/>
+    <w:abstractNumId w:val="38"/>
   </w:num>
   <w:num w:numId="35" w16cid:durableId="2083016343">
-    <w:abstractNumId w:val="59"/>
+    <w:abstractNumId w:val="61"/>
   </w:num>
   <w:num w:numId="36" w16cid:durableId="1518471455">
-    <w:abstractNumId w:val="15"/>
+    <w:abstractNumId w:val="16"/>
   </w:num>
   <w:num w:numId="37" w16cid:durableId="1896358493">
-    <w:abstractNumId w:val="92"/>
+    <w:abstractNumId w:val="96"/>
   </w:num>
   <w:num w:numId="38" w16cid:durableId="1938050416">
     <w:abstractNumId w:val="2"/>
   </w:num>
   <w:num w:numId="39" w16cid:durableId="220943149">
-    <w:abstractNumId w:val="42"/>
+    <w:abstractNumId w:val="44"/>
   </w:num>
   <w:num w:numId="40" w16cid:durableId="693073206">
-    <w:abstractNumId w:val="101"/>
+    <w:abstractNumId w:val="105"/>
   </w:num>
   <w:num w:numId="41" w16cid:durableId="1438794609">
+    <w:abstractNumId w:val="12"/>
+  </w:num>
+  <w:num w:numId="42" w16cid:durableId="666323554">
+    <w:abstractNumId w:val="60"/>
+  </w:num>
+  <w:num w:numId="43" w16cid:durableId="1757480911">
+    <w:abstractNumId w:val="86"/>
+  </w:num>
+  <w:num w:numId="44" w16cid:durableId="970474705">
+    <w:abstractNumId w:val="84"/>
+  </w:num>
+  <w:num w:numId="45" w16cid:durableId="192572129">
+    <w:abstractNumId w:val="95"/>
+  </w:num>
+  <w:num w:numId="46" w16cid:durableId="853150955">
+    <w:abstractNumId w:val="103"/>
+  </w:num>
+  <w:num w:numId="47" w16cid:durableId="1066955397">
+    <w:abstractNumId w:val="75"/>
+  </w:num>
+  <w:num w:numId="48" w16cid:durableId="1039280426">
+    <w:abstractNumId w:val="88"/>
+  </w:num>
+  <w:num w:numId="49" w16cid:durableId="172837914">
+    <w:abstractNumId w:val="20"/>
+  </w:num>
+  <w:num w:numId="50" w16cid:durableId="1595548689">
+    <w:abstractNumId w:val="47"/>
+  </w:num>
+  <w:num w:numId="51" w16cid:durableId="776873234">
+    <w:abstractNumId w:val="68"/>
+  </w:num>
+  <w:num w:numId="52" w16cid:durableId="560753122">
+    <w:abstractNumId w:val="66"/>
+  </w:num>
+  <w:num w:numId="53" w16cid:durableId="1552493346">
+    <w:abstractNumId w:val="97"/>
+  </w:num>
+  <w:num w:numId="54" w16cid:durableId="1246064352">
+    <w:abstractNumId w:val="81"/>
+  </w:num>
+  <w:num w:numId="55" w16cid:durableId="2056614032">
+    <w:abstractNumId w:val="13"/>
+  </w:num>
+  <w:num w:numId="56" w16cid:durableId="1628193547">
+    <w:abstractNumId w:val="41"/>
+  </w:num>
+  <w:num w:numId="57" w16cid:durableId="806314388">
+    <w:abstractNumId w:val="59"/>
+  </w:num>
+  <w:num w:numId="58" w16cid:durableId="1203324049">
+    <w:abstractNumId w:val="45"/>
+  </w:num>
+  <w:num w:numId="59" w16cid:durableId="1746875507">
+    <w:abstractNumId w:val="70"/>
+  </w:num>
+  <w:num w:numId="60" w16cid:durableId="707604618">
+    <w:abstractNumId w:val="80"/>
+  </w:num>
+  <w:num w:numId="61" w16cid:durableId="592785484">
     <w:abstractNumId w:val="11"/>
   </w:num>
-  <w:num w:numId="42" w16cid:durableId="666323554">
-    <w:abstractNumId w:val="58"/>
-  </w:num>
-  <w:num w:numId="43" w16cid:durableId="1757480911">
-    <w:abstractNumId w:val="83"/>
-  </w:num>
-  <w:num w:numId="44" w16cid:durableId="970474705">
-    <w:abstractNumId w:val="81"/>
-  </w:num>
-  <w:num w:numId="45" w16cid:durableId="192572129">
-    <w:abstractNumId w:val="91"/>
-  </w:num>
-  <w:num w:numId="46" w16cid:durableId="853150955">
-    <w:abstractNumId w:val="99"/>
-  </w:num>
-  <w:num w:numId="47" w16cid:durableId="1066955397">
-    <w:abstractNumId w:val="72"/>
-  </w:num>
-  <w:num w:numId="48" w16cid:durableId="1039280426">
-    <w:abstractNumId w:val="85"/>
-  </w:num>
-  <w:num w:numId="49" w16cid:durableId="172837914">
-    <w:abstractNumId w:val="18"/>
-  </w:num>
-  <w:num w:numId="50" w16cid:durableId="1595548689">
-    <w:abstractNumId w:val="45"/>
-  </w:num>
-  <w:num w:numId="51" w16cid:durableId="776873234">
-    <w:abstractNumId w:val="65"/>
-  </w:num>
-  <w:num w:numId="52" w16cid:durableId="560753122">
-    <w:abstractNumId w:val="63"/>
-  </w:num>
-  <w:num w:numId="53" w16cid:durableId="1552493346">
-    <w:abstractNumId w:val="93"/>
-  </w:num>
-  <w:num w:numId="54" w16cid:durableId="1246064352">
-    <w:abstractNumId w:val="78"/>
-  </w:num>
-  <w:num w:numId="55" w16cid:durableId="2056614032">
-    <w:abstractNumId w:val="12"/>
-  </w:num>
-  <w:num w:numId="56" w16cid:durableId="1628193547">
-    <w:abstractNumId w:val="39"/>
-  </w:num>
-  <w:num w:numId="57" w16cid:durableId="806314388">
-    <w:abstractNumId w:val="57"/>
-  </w:num>
-  <w:num w:numId="58" w16cid:durableId="1203324049">
-    <w:abstractNumId w:val="43"/>
-  </w:num>
-  <w:num w:numId="59" w16cid:durableId="1746875507">
-    <w:abstractNumId w:val="67"/>
-  </w:num>
-  <w:num w:numId="60" w16cid:durableId="707604618">
-    <w:abstractNumId w:val="77"/>
-  </w:num>
-  <w:num w:numId="61" w16cid:durableId="592785484">
-    <w:abstractNumId w:val="10"/>
-  </w:num>
   <w:num w:numId="62" w16cid:durableId="1827553562">
-    <w:abstractNumId w:val="27"/>
+    <w:abstractNumId w:val="29"/>
   </w:num>
   <w:num w:numId="63" w16cid:durableId="595477605">
     <w:abstractNumId w:val="7"/>
   </w:num>
   <w:num w:numId="64" w16cid:durableId="776560965">
-    <w:abstractNumId w:val="38"/>
+    <w:abstractNumId w:val="40"/>
   </w:num>
   <w:num w:numId="65" w16cid:durableId="2108690968">
     <w:abstractNumId w:val="1"/>
   </w:num>
   <w:num w:numId="66" w16cid:durableId="1510212932">
-    <w:abstractNumId w:val="37"/>
+    <w:abstractNumId w:val="39"/>
   </w:num>
   <w:num w:numId="67" w16cid:durableId="668364204">
-    <w:abstractNumId w:val="19"/>
+    <w:abstractNumId w:val="21"/>
   </w:num>
   <w:num w:numId="68" w16cid:durableId="1834642851">
-    <w:abstractNumId w:val="41"/>
+    <w:abstractNumId w:val="43"/>
   </w:num>
   <w:num w:numId="69" w16cid:durableId="1617177963">
-    <w:abstractNumId w:val="54"/>
+    <w:abstractNumId w:val="56"/>
   </w:num>
   <w:num w:numId="70" w16cid:durableId="253827808">
-    <w:abstractNumId w:val="74"/>
+    <w:abstractNumId w:val="77"/>
   </w:num>
   <w:num w:numId="71" w16cid:durableId="1017540928">
-    <w:abstractNumId w:val="66"/>
+    <w:abstractNumId w:val="69"/>
   </w:num>
   <w:num w:numId="72" w16cid:durableId="223833980">
-    <w:abstractNumId w:val="14"/>
+    <w:abstractNumId w:val="15"/>
   </w:num>
   <w:num w:numId="73" w16cid:durableId="414981674">
-    <w:abstractNumId w:val="86"/>
+    <w:abstractNumId w:val="89"/>
   </w:num>
   <w:num w:numId="74" w16cid:durableId="1785534753">
-    <w:abstractNumId w:val="97"/>
+    <w:abstractNumId w:val="101"/>
   </w:num>
   <w:num w:numId="75" w16cid:durableId="135688085">
-    <w:abstractNumId w:val="109"/>
+    <w:abstractNumId w:val="114"/>
   </w:num>
   <w:num w:numId="76" w16cid:durableId="58286051">
-    <w:abstractNumId w:val="55"/>
+    <w:abstractNumId w:val="57"/>
   </w:num>
   <w:num w:numId="77" w16cid:durableId="717165642">
-    <w:abstractNumId w:val="16"/>
+    <w:abstractNumId w:val="17"/>
   </w:num>
   <w:num w:numId="78" w16cid:durableId="2087994192">
     <w:abstractNumId w:val="4"/>
   </w:num>
   <w:num w:numId="79" w16cid:durableId="1246692341">
-    <w:abstractNumId w:val="106"/>
+    <w:abstractNumId w:val="110"/>
   </w:num>
   <w:num w:numId="80" w16cid:durableId="604732258">
-    <w:abstractNumId w:val="28"/>
+    <w:abstractNumId w:val="30"/>
   </w:num>
   <w:num w:numId="81" w16cid:durableId="1306204556">
-    <w:abstractNumId w:val="48"/>
+    <w:abstractNumId w:val="50"/>
   </w:num>
   <w:num w:numId="82" w16cid:durableId="1492679642">
-    <w:abstractNumId w:val="56"/>
+    <w:abstractNumId w:val="58"/>
   </w:num>
   <w:num w:numId="83" w16cid:durableId="1660036290">
-    <w:abstractNumId w:val="13"/>
+    <w:abstractNumId w:val="14"/>
   </w:num>
   <w:num w:numId="84" w16cid:durableId="1405840294">
-    <w:abstractNumId w:val="84"/>
+    <w:abstractNumId w:val="87"/>
   </w:num>
   <w:num w:numId="85" w16cid:durableId="1951207127">
     <w:abstractNumId w:val="5"/>
   </w:num>
   <w:num w:numId="86" w16cid:durableId="622199993">
-    <w:abstractNumId w:val="87"/>
+    <w:abstractNumId w:val="90"/>
   </w:num>
   <w:num w:numId="87" w16cid:durableId="491914800">
     <w:abstractNumId w:val="0"/>
   </w:num>
   <w:num w:numId="88" w16cid:durableId="1689982010">
-    <w:abstractNumId w:val="23"/>
+    <w:abstractNumId w:val="25"/>
   </w:num>
   <w:num w:numId="89" w16cid:durableId="1379358144">
-    <w:abstractNumId w:val="79"/>
+    <w:abstractNumId w:val="82"/>
   </w:num>
   <w:num w:numId="90" w16cid:durableId="2058816591">
-    <w:abstractNumId w:val="80"/>
+    <w:abstractNumId w:val="83"/>
   </w:num>
   <w:num w:numId="91" w16cid:durableId="1478035905">
-    <w:abstractNumId w:val="73"/>
+    <w:abstractNumId w:val="76"/>
   </w:num>
   <w:num w:numId="92" w16cid:durableId="60909067">
-    <w:abstractNumId w:val="100"/>
+    <w:abstractNumId w:val="104"/>
   </w:num>
   <w:num w:numId="93" w16cid:durableId="1942831585">
     <w:abstractNumId w:val="6"/>
   </w:num>
   <w:num w:numId="94" w16cid:durableId="1330063612">
-    <w:abstractNumId w:val="52"/>
+    <w:abstractNumId w:val="54"/>
   </w:num>
   <w:num w:numId="95" w16cid:durableId="367144518">
-    <w:abstractNumId w:val="49"/>
+    <w:abstractNumId w:val="51"/>
   </w:num>
   <w:num w:numId="96" w16cid:durableId="180703017">
-    <w:abstractNumId w:val="26"/>
+    <w:abstractNumId w:val="28"/>
   </w:num>
   <w:num w:numId="97" w16cid:durableId="1652514602">
-    <w:abstractNumId w:val="21"/>
+    <w:abstractNumId w:val="23"/>
   </w:num>
   <w:num w:numId="98" w16cid:durableId="774178002">
-    <w:abstractNumId w:val="29"/>
+    <w:abstractNumId w:val="31"/>
   </w:num>
   <w:num w:numId="99" w16cid:durableId="1744331751">
-    <w:abstractNumId w:val="75"/>
+    <w:abstractNumId w:val="78"/>
   </w:num>
   <w:num w:numId="100" w16cid:durableId="671298072">
-    <w:abstractNumId w:val="98"/>
+    <w:abstractNumId w:val="102"/>
   </w:num>
   <w:num w:numId="101" w16cid:durableId="1109278347">
-    <w:abstractNumId w:val="25"/>
+    <w:abstractNumId w:val="27"/>
   </w:num>
   <w:num w:numId="102" w16cid:durableId="739254444">
-    <w:abstractNumId w:val="32"/>
+    <w:abstractNumId w:val="34"/>
   </w:num>
   <w:num w:numId="103" w16cid:durableId="558443585">
-    <w:abstractNumId w:val="31"/>
+    <w:abstractNumId w:val="33"/>
   </w:num>
   <w:num w:numId="104" w16cid:durableId="1677076291">
-    <w:abstractNumId w:val="90"/>
+    <w:abstractNumId w:val="94"/>
   </w:num>
   <w:num w:numId="105" w16cid:durableId="1641690677">
-    <w:abstractNumId w:val="62"/>
+    <w:abstractNumId w:val="64"/>
   </w:num>
   <w:num w:numId="106" w16cid:durableId="984116971">
-    <w:abstractNumId w:val="110"/>
+    <w:abstractNumId w:val="115"/>
   </w:num>
   <w:num w:numId="107" w16cid:durableId="1562062683">
-    <w:abstractNumId w:val="103"/>
+    <w:abstractNumId w:val="107"/>
   </w:num>
   <w:num w:numId="108" w16cid:durableId="1104575270">
-    <w:abstractNumId w:val="44"/>
+    <w:abstractNumId w:val="46"/>
   </w:num>
   <w:num w:numId="109" w16cid:durableId="691146163">
-    <w:abstractNumId w:val="69"/>
+    <w:abstractNumId w:val="72"/>
   </w:num>
   <w:num w:numId="110" w16cid:durableId="1651514749">
-    <w:abstractNumId w:val="71"/>
+    <w:abstractNumId w:val="74"/>
   </w:num>
   <w:num w:numId="111" w16cid:durableId="54280870">
     <w:abstractNumId w:val="8"/>
+  </w:num>
+  <w:num w:numId="112" w16cid:durableId="493571133">
+    <w:abstractNumId w:val="113"/>
+  </w:num>
+  <w:num w:numId="113" w16cid:durableId="749305397">
+    <w:abstractNumId w:val="19"/>
+  </w:num>
+  <w:num w:numId="114" w16cid:durableId="1608193997">
+    <w:abstractNumId w:val="10"/>
+  </w:num>
+  <w:num w:numId="115" w16cid:durableId="1332299201">
+    <w:abstractNumId w:val="65"/>
+  </w:num>
+  <w:num w:numId="116" w16cid:durableId="1781875952">
+    <w:abstractNumId w:val="91"/>
   </w:num>
   <w:numIdMacAtCleanup w:val="12"/>
 </w:numbering>

</xml_diff>